<commit_message>
se agrega procolo y pines al informe
</commit_message>
<xml_diff>
--- a/Informe-Final/MagicBox informe final.docx
+++ b/Informe-Final/MagicBox informe final.docx
@@ -1096,8 +1096,6 @@
         </w:rPr>
         <w:br w:type="page"/>
       </w:r>
-      <w:bookmarkStart w:id="0" w:name="_GoBack"/>
-      <w:bookmarkEnd w:id="0"/>
     </w:p>
     <w:sdt>
       <w:sdtPr>
@@ -1153,7 +1151,7 @@
           <w:r>
             <w:fldChar w:fldCharType="separate"/>
           </w:r>
-          <w:hyperlink w:anchor="_Toc11535821" w:history="1">
+          <w:hyperlink w:anchor="_Toc11608344" w:history="1">
             <w:r>
               <w:rPr>
                 <w:rStyle w:val="Hipervnculo"/>
@@ -1180,7 +1178,7 @@
                 <w:noProof/>
                 <w:webHidden/>
               </w:rPr>
-              <w:instrText xml:space="preserve"> PAGEREF _Toc11535821 \h </w:instrText>
+              <w:instrText xml:space="preserve"> PAGEREF _Toc11608344 \h </w:instrText>
             </w:r>
             <w:r>
               <w:rPr>
@@ -1223,7 +1221,7 @@
               <w:lang w:eastAsia="es-AR"/>
             </w:rPr>
           </w:pPr>
-          <w:hyperlink w:anchor="_Toc11535822" w:history="1">
+          <w:hyperlink w:anchor="_Toc11608345" w:history="1">
             <w:r>
               <w:rPr>
                 <w:rStyle w:val="Hipervnculo"/>
@@ -1250,7 +1248,7 @@
                 <w:noProof/>
                 <w:webHidden/>
               </w:rPr>
-              <w:instrText xml:space="preserve"> PAGEREF _Toc11535822 \h </w:instrText>
+              <w:instrText xml:space="preserve"> PAGEREF _Toc11608345 \h </w:instrText>
             </w:r>
             <w:r>
               <w:rPr>
@@ -1293,7 +1291,7 @@
               <w:lang w:eastAsia="es-AR"/>
             </w:rPr>
           </w:pPr>
-          <w:hyperlink w:anchor="_Toc11535823" w:history="1">
+          <w:hyperlink w:anchor="_Toc11608346" w:history="1">
             <w:r>
               <w:rPr>
                 <w:rStyle w:val="Hipervnculo"/>
@@ -1320,7 +1318,7 @@
                 <w:noProof/>
                 <w:webHidden/>
               </w:rPr>
-              <w:instrText xml:space="preserve"> PAGEREF _Toc11535823 \h </w:instrText>
+              <w:instrText xml:space="preserve"> PAGEREF _Toc11608346 \h </w:instrText>
             </w:r>
             <w:r>
               <w:rPr>
@@ -1363,7 +1361,7 @@
               <w:lang w:eastAsia="es-AR"/>
             </w:rPr>
           </w:pPr>
-          <w:hyperlink w:anchor="_Toc11535824" w:history="1">
+          <w:hyperlink w:anchor="_Toc11608347" w:history="1">
             <w:r>
               <w:rPr>
                 <w:rStyle w:val="Hipervnculo"/>
@@ -1390,7 +1388,7 @@
                 <w:noProof/>
                 <w:webHidden/>
               </w:rPr>
-              <w:instrText xml:space="preserve"> PAGEREF _Toc11535824 \h </w:instrText>
+              <w:instrText xml:space="preserve"> PAGEREF _Toc11608347 \h </w:instrText>
             </w:r>
             <w:r>
               <w:rPr>
@@ -1433,7 +1431,7 @@
               <w:lang w:eastAsia="es-AR"/>
             </w:rPr>
           </w:pPr>
-          <w:hyperlink w:anchor="_Toc11535825" w:history="1">
+          <w:hyperlink w:anchor="_Toc11608348" w:history="1">
             <w:r>
               <w:rPr>
                 <w:rStyle w:val="Hipervnculo"/>
@@ -1460,7 +1458,79 @@
                 <w:noProof/>
                 <w:webHidden/>
               </w:rPr>
-              <w:instrText xml:space="preserve"> PAGEREF _Toc11535825 \h </w:instrText>
+              <w:instrText xml:space="preserve"> PAGEREF _Toc11608348 \h </w:instrText>
+            </w:r>
+            <w:r>
+              <w:rPr>
+                <w:noProof/>
+                <w:webHidden/>
+              </w:rPr>
+            </w:r>
+            <w:r>
+              <w:rPr>
+                <w:noProof/>
+                <w:webHidden/>
+              </w:rPr>
+              <w:fldChar w:fldCharType="separate"/>
+            </w:r>
+            <w:r>
+              <w:rPr>
+                <w:noProof/>
+                <w:webHidden/>
+              </w:rPr>
+              <w:t>4</w:t>
+            </w:r>
+            <w:r>
+              <w:rPr>
+                <w:noProof/>
+                <w:webHidden/>
+              </w:rPr>
+              <w:fldChar w:fldCharType="end"/>
+            </w:r>
+          </w:hyperlink>
+          <w:bookmarkStart w:id="0" w:name="_GoBack"/>
+          <w:bookmarkEnd w:id="0"/>
+        </w:p>
+        <w:p>
+          <w:pPr>
+            <w:pStyle w:val="TDC2"/>
+            <w:tabs>
+              <w:tab w:val="right" w:leader="dot" w:pos="8828"/>
+            </w:tabs>
+            <w:rPr>
+              <w:rFonts w:eastAsiaTheme="minorEastAsia"/>
+              <w:noProof/>
+              <w:lang w:eastAsia="es-AR"/>
+            </w:rPr>
+          </w:pPr>
+          <w:hyperlink w:anchor="_Toc11608349" w:history="1">
+            <w:r>
+              <w:rPr>
+                <w:rStyle w:val="Hipervnculo"/>
+                <w:noProof/>
+              </w:rPr>
+              <w:t>Diagrama de estados</w:t>
+            </w:r>
+            <w:r>
+              <w:rPr>
+                <w:noProof/>
+                <w:webHidden/>
+              </w:rPr>
+              <w:tab/>
+            </w:r>
+            <w:r>
+              <w:rPr>
+                <w:noProof/>
+                <w:webHidden/>
+              </w:rPr>
+              <w:fldChar w:fldCharType="begin"/>
+            </w:r>
+            <w:r>
+              <w:rPr>
+                <w:noProof/>
+                <w:webHidden/>
+              </w:rPr>
+              <w:instrText xml:space="preserve"> PAGEREF _Toc11608349 \h </w:instrText>
             </w:r>
             <w:r>
               <w:rPr>
@@ -1503,13 +1573,13 @@
               <w:lang w:eastAsia="es-AR"/>
             </w:rPr>
           </w:pPr>
-          <w:hyperlink w:anchor="_Toc11535826" w:history="1">
+          <w:hyperlink w:anchor="_Toc11608350" w:history="1">
             <w:r>
               <w:rPr>
                 <w:rStyle w:val="Hipervnculo"/>
                 <w:noProof/>
               </w:rPr>
-              <w:t>Diagrama de estados</w:t>
+              <w:t>Diagrama de software</w:t>
             </w:r>
             <w:r>
               <w:rPr>
@@ -1530,7 +1600,7 @@
                 <w:noProof/>
                 <w:webHidden/>
               </w:rPr>
-              <w:instrText xml:space="preserve"> PAGEREF _Toc11535826 \h </w:instrText>
+              <w:instrText xml:space="preserve"> PAGEREF _Toc11608350 \h </w:instrText>
             </w:r>
             <w:r>
               <w:rPr>
@@ -1550,7 +1620,7 @@
                 <w:noProof/>
                 <w:webHidden/>
               </w:rPr>
-              <w:t>4</w:t>
+              <w:t>5</w:t>
             </w:r>
             <w:r>
               <w:rPr>
@@ -1573,13 +1643,13 @@
               <w:lang w:eastAsia="es-AR"/>
             </w:rPr>
           </w:pPr>
-          <w:hyperlink w:anchor="_Toc11535827" w:history="1">
+          <w:hyperlink w:anchor="_Toc11608351" w:history="1">
             <w:r>
               <w:rPr>
                 <w:rStyle w:val="Hipervnculo"/>
                 <w:noProof/>
               </w:rPr>
-              <w:t>Diagrama de software</w:t>
+              <w:t>Diagrama de conexiones</w:t>
             </w:r>
             <w:r>
               <w:rPr>
@@ -1600,7 +1670,7 @@
                 <w:noProof/>
                 <w:webHidden/>
               </w:rPr>
-              <w:instrText xml:space="preserve"> PAGEREF _Toc11535827 \h </w:instrText>
+              <w:instrText xml:space="preserve"> PAGEREF _Toc11608351 \h </w:instrText>
             </w:r>
             <w:r>
               <w:rPr>
@@ -1643,13 +1713,13 @@
               <w:lang w:eastAsia="es-AR"/>
             </w:rPr>
           </w:pPr>
-          <w:hyperlink w:anchor="_Toc11535828" w:history="1">
+          <w:hyperlink w:anchor="_Toc11608352" w:history="1">
             <w:r>
               <w:rPr>
                 <w:rStyle w:val="Hipervnculo"/>
                 <w:noProof/>
               </w:rPr>
-              <w:t>Diagrama de conexiones</w:t>
+              <w:t>Pines utilizados</w:t>
             </w:r>
             <w:r>
               <w:rPr>
@@ -1670,7 +1740,7 @@
                 <w:noProof/>
                 <w:webHidden/>
               </w:rPr>
-              <w:instrText xml:space="preserve"> PAGEREF _Toc11535828 \h </w:instrText>
+              <w:instrText xml:space="preserve"> PAGEREF _Toc11608352 \h </w:instrText>
             </w:r>
             <w:r>
               <w:rPr>
@@ -1713,7 +1783,7 @@
               <w:lang w:eastAsia="es-AR"/>
             </w:rPr>
           </w:pPr>
-          <w:hyperlink w:anchor="_Toc11535829" w:history="1">
+          <w:hyperlink w:anchor="_Toc11608353" w:history="1">
             <w:r>
               <w:rPr>
                 <w:rStyle w:val="Hipervnculo"/>
@@ -1740,7 +1810,7 @@
                 <w:noProof/>
                 <w:webHidden/>
               </w:rPr>
-              <w:instrText xml:space="preserve"> PAGEREF _Toc11535829 \h </w:instrText>
+              <w:instrText xml:space="preserve"> PAGEREF _Toc11608353 \h </w:instrText>
             </w:r>
             <w:r>
               <w:rPr>
@@ -1783,7 +1853,7 @@
               <w:lang w:eastAsia="es-AR"/>
             </w:rPr>
           </w:pPr>
-          <w:hyperlink w:anchor="_Toc11535830" w:history="1">
+          <w:hyperlink w:anchor="_Toc11608354" w:history="1">
             <w:r>
               <w:rPr>
                 <w:rStyle w:val="Hipervnculo"/>
@@ -1810,7 +1880,7 @@
                 <w:noProof/>
                 <w:webHidden/>
               </w:rPr>
-              <w:instrText xml:space="preserve"> PAGEREF _Toc11535830 \h </w:instrText>
+              <w:instrText xml:space="preserve"> PAGEREF _Toc11608354 \h </w:instrText>
             </w:r>
             <w:r>
               <w:rPr>
@@ -1853,7 +1923,7 @@
               <w:lang w:eastAsia="es-AR"/>
             </w:rPr>
           </w:pPr>
-          <w:hyperlink w:anchor="_Toc11535831" w:history="1">
+          <w:hyperlink w:anchor="_Toc11608355" w:history="1">
             <w:r>
               <w:rPr>
                 <w:rStyle w:val="Hipervnculo"/>
@@ -1882,7 +1952,7 @@
                 <w:noProof/>
                 <w:webHidden/>
               </w:rPr>
-              <w:instrText xml:space="preserve"> PAGEREF _Toc11535831 \h </w:instrText>
+              <w:instrText xml:space="preserve"> PAGEREF _Toc11608355 \h </w:instrText>
             </w:r>
             <w:r>
               <w:rPr>
@@ -1925,7 +1995,7 @@
               <w:lang w:eastAsia="es-AR"/>
             </w:rPr>
           </w:pPr>
-          <w:hyperlink w:anchor="_Toc11535832" w:history="1">
+          <w:hyperlink w:anchor="_Toc11608356" w:history="1">
             <w:r>
               <w:rPr>
                 <w:rStyle w:val="Hipervnculo"/>
@@ -1952,7 +2022,7 @@
                 <w:noProof/>
                 <w:webHidden/>
               </w:rPr>
-              <w:instrText xml:space="preserve"> PAGEREF _Toc11535832 \h </w:instrText>
+              <w:instrText xml:space="preserve"> PAGEREF _Toc11608356 \h </w:instrText>
             </w:r>
             <w:r>
               <w:rPr>
@@ -1995,7 +2065,7 @@
               <w:lang w:eastAsia="es-AR"/>
             </w:rPr>
           </w:pPr>
-          <w:hyperlink w:anchor="_Toc11535833" w:history="1">
+          <w:hyperlink w:anchor="_Toc11608357" w:history="1">
             <w:r>
               <w:rPr>
                 <w:rStyle w:val="Hipervnculo"/>
@@ -2022,7 +2092,7 @@
                 <w:noProof/>
                 <w:webHidden/>
               </w:rPr>
-              <w:instrText xml:space="preserve"> PAGEREF _Toc11535833 \h </w:instrText>
+              <w:instrText xml:space="preserve"> PAGEREF _Toc11608357 \h </w:instrText>
             </w:r>
             <w:r>
               <w:rPr>
@@ -2065,7 +2135,7 @@
               <w:lang w:eastAsia="es-AR"/>
             </w:rPr>
           </w:pPr>
-          <w:hyperlink w:anchor="_Toc11535834" w:history="1">
+          <w:hyperlink w:anchor="_Toc11608358" w:history="1">
             <w:r>
               <w:rPr>
                 <w:rStyle w:val="Hipervnculo"/>
@@ -2092,7 +2162,7 @@
                 <w:noProof/>
                 <w:webHidden/>
               </w:rPr>
-              <w:instrText xml:space="preserve"> PAGEREF _Toc11535834 \h </w:instrText>
+              <w:instrText xml:space="preserve"> PAGEREF _Toc11608358 \h </w:instrText>
             </w:r>
             <w:r>
               <w:rPr>
@@ -2135,7 +2205,7 @@
               <w:lang w:eastAsia="es-AR"/>
             </w:rPr>
           </w:pPr>
-          <w:hyperlink w:anchor="_Toc11535835" w:history="1">
+          <w:hyperlink w:anchor="_Toc11608359" w:history="1">
             <w:r>
               <w:rPr>
                 <w:rStyle w:val="Hipervnculo"/>
@@ -2164,7 +2234,7 @@
                 <w:noProof/>
                 <w:webHidden/>
               </w:rPr>
-              <w:instrText xml:space="preserve"> PAGEREF _Toc11535835 \h </w:instrText>
+              <w:instrText xml:space="preserve"> PAGEREF _Toc11608359 \h </w:instrText>
             </w:r>
             <w:r>
               <w:rPr>
@@ -2207,7 +2277,7 @@
               <w:lang w:eastAsia="es-AR"/>
             </w:rPr>
           </w:pPr>
-          <w:hyperlink w:anchor="_Toc11535836" w:history="1">
+          <w:hyperlink w:anchor="_Toc11608360" w:history="1">
             <w:r>
               <w:rPr>
                 <w:rStyle w:val="Hipervnculo"/>
@@ -2236,7 +2306,7 @@
                 <w:noProof/>
                 <w:webHidden/>
               </w:rPr>
-              <w:instrText xml:space="preserve"> PAGEREF _Toc11535836 \h </w:instrText>
+              <w:instrText xml:space="preserve"> PAGEREF _Toc11608360 \h </w:instrText>
             </w:r>
             <w:r>
               <w:rPr>
@@ -2279,7 +2349,7 @@
               <w:lang w:eastAsia="es-AR"/>
             </w:rPr>
           </w:pPr>
-          <w:hyperlink w:anchor="_Toc11535837" w:history="1">
+          <w:hyperlink w:anchor="_Toc11608361" w:history="1">
             <w:r>
               <w:rPr>
                 <w:rStyle w:val="Hipervnculo"/>
@@ -2308,7 +2378,7 @@
                 <w:noProof/>
                 <w:webHidden/>
               </w:rPr>
-              <w:instrText xml:space="preserve"> PAGEREF _Toc11535837 \h </w:instrText>
+              <w:instrText xml:space="preserve"> PAGEREF _Toc11608361 \h </w:instrText>
             </w:r>
             <w:r>
               <w:rPr>
@@ -2351,7 +2421,7 @@
               <w:lang w:eastAsia="es-AR"/>
             </w:rPr>
           </w:pPr>
-          <w:hyperlink w:anchor="_Toc11535838" w:history="1">
+          <w:hyperlink w:anchor="_Toc11608362" w:history="1">
             <w:r>
               <w:rPr>
                 <w:rStyle w:val="Hipervnculo"/>
@@ -2378,7 +2448,7 @@
                 <w:noProof/>
                 <w:webHidden/>
               </w:rPr>
-              <w:instrText xml:space="preserve"> PAGEREF _Toc11535838 \h </w:instrText>
+              <w:instrText xml:space="preserve"> PAGEREF _Toc11608362 \h </w:instrText>
             </w:r>
             <w:r>
               <w:rPr>
@@ -2421,7 +2491,7 @@
               <w:lang w:eastAsia="es-AR"/>
             </w:rPr>
           </w:pPr>
-          <w:hyperlink w:anchor="_Toc11535839" w:history="1">
+          <w:hyperlink w:anchor="_Toc11608363" w:history="1">
             <w:r>
               <w:rPr>
                 <w:rStyle w:val="Hipervnculo"/>
@@ -2448,7 +2518,7 @@
                 <w:noProof/>
                 <w:webHidden/>
               </w:rPr>
-              <w:instrText xml:space="preserve"> PAGEREF _Toc11535839 \h </w:instrText>
+              <w:instrText xml:space="preserve"> PAGEREF _Toc11608363 \h </w:instrText>
             </w:r>
             <w:r>
               <w:rPr>
@@ -2491,7 +2561,7 @@
               <w:lang w:eastAsia="es-AR"/>
             </w:rPr>
           </w:pPr>
-          <w:hyperlink w:anchor="_Toc11535840" w:history="1">
+          <w:hyperlink w:anchor="_Toc11608364" w:history="1">
             <w:r>
               <w:rPr>
                 <w:rStyle w:val="Hipervnculo"/>
@@ -2518,7 +2588,7 @@
                 <w:noProof/>
                 <w:webHidden/>
               </w:rPr>
-              <w:instrText xml:space="preserve"> PAGEREF _Toc11535840 \h </w:instrText>
+              <w:instrText xml:space="preserve"> PAGEREF _Toc11608364 \h </w:instrText>
             </w:r>
             <w:r>
               <w:rPr>
@@ -2561,7 +2631,7 @@
               <w:lang w:eastAsia="es-AR"/>
             </w:rPr>
           </w:pPr>
-          <w:hyperlink w:anchor="_Toc11535841" w:history="1">
+          <w:hyperlink w:anchor="_Toc11608365" w:history="1">
             <w:r>
               <w:rPr>
                 <w:rStyle w:val="Hipervnculo"/>
@@ -2588,7 +2658,217 @@
                 <w:noProof/>
                 <w:webHidden/>
               </w:rPr>
-              <w:instrText xml:space="preserve"> PAGEREF _Toc11535841 \h </w:instrText>
+              <w:instrText xml:space="preserve"> PAGEREF _Toc11608365 \h </w:instrText>
+            </w:r>
+            <w:r>
+              <w:rPr>
+                <w:noProof/>
+                <w:webHidden/>
+              </w:rPr>
+            </w:r>
+            <w:r>
+              <w:rPr>
+                <w:noProof/>
+                <w:webHidden/>
+              </w:rPr>
+              <w:fldChar w:fldCharType="separate"/>
+            </w:r>
+            <w:r>
+              <w:rPr>
+                <w:noProof/>
+                <w:webHidden/>
+              </w:rPr>
+              <w:t>11</w:t>
+            </w:r>
+            <w:r>
+              <w:rPr>
+                <w:noProof/>
+                <w:webHidden/>
+              </w:rPr>
+              <w:fldChar w:fldCharType="end"/>
+            </w:r>
+          </w:hyperlink>
+        </w:p>
+        <w:p>
+          <w:pPr>
+            <w:pStyle w:val="TDC2"/>
+            <w:tabs>
+              <w:tab w:val="right" w:leader="dot" w:pos="8828"/>
+            </w:tabs>
+            <w:rPr>
+              <w:rFonts w:eastAsiaTheme="minorEastAsia"/>
+              <w:noProof/>
+              <w:lang w:eastAsia="es-AR"/>
+            </w:rPr>
+          </w:pPr>
+          <w:hyperlink w:anchor="_Toc11608366" w:history="1">
+            <w:r>
+              <w:rPr>
+                <w:rStyle w:val="Hipervnculo"/>
+                <w:noProof/>
+              </w:rPr>
+              <w:t>Flujo de pantallas</w:t>
+            </w:r>
+            <w:r>
+              <w:rPr>
+                <w:noProof/>
+                <w:webHidden/>
+              </w:rPr>
+              <w:tab/>
+            </w:r>
+            <w:r>
+              <w:rPr>
+                <w:noProof/>
+                <w:webHidden/>
+              </w:rPr>
+              <w:fldChar w:fldCharType="begin"/>
+            </w:r>
+            <w:r>
+              <w:rPr>
+                <w:noProof/>
+                <w:webHidden/>
+              </w:rPr>
+              <w:instrText xml:space="preserve"> PAGEREF _Toc11608366 \h </w:instrText>
+            </w:r>
+            <w:r>
+              <w:rPr>
+                <w:noProof/>
+                <w:webHidden/>
+              </w:rPr>
+            </w:r>
+            <w:r>
+              <w:rPr>
+                <w:noProof/>
+                <w:webHidden/>
+              </w:rPr>
+              <w:fldChar w:fldCharType="separate"/>
+            </w:r>
+            <w:r>
+              <w:rPr>
+                <w:noProof/>
+                <w:webHidden/>
+              </w:rPr>
+              <w:t>11</w:t>
+            </w:r>
+            <w:r>
+              <w:rPr>
+                <w:noProof/>
+                <w:webHidden/>
+              </w:rPr>
+              <w:fldChar w:fldCharType="end"/>
+            </w:r>
+          </w:hyperlink>
+        </w:p>
+        <w:p>
+          <w:pPr>
+            <w:pStyle w:val="TDC2"/>
+            <w:tabs>
+              <w:tab w:val="right" w:leader="dot" w:pos="8828"/>
+            </w:tabs>
+            <w:rPr>
+              <w:rFonts w:eastAsiaTheme="minorEastAsia"/>
+              <w:noProof/>
+              <w:lang w:eastAsia="es-AR"/>
+            </w:rPr>
+          </w:pPr>
+          <w:hyperlink w:anchor="_Toc11608367" w:history="1">
+            <w:r>
+              <w:rPr>
+                <w:rStyle w:val="Hipervnculo"/>
+                <w:noProof/>
+              </w:rPr>
+              <w:t>Diagrama de software</w:t>
+            </w:r>
+            <w:r>
+              <w:rPr>
+                <w:noProof/>
+                <w:webHidden/>
+              </w:rPr>
+              <w:tab/>
+            </w:r>
+            <w:r>
+              <w:rPr>
+                <w:noProof/>
+                <w:webHidden/>
+              </w:rPr>
+              <w:fldChar w:fldCharType="begin"/>
+            </w:r>
+            <w:r>
+              <w:rPr>
+                <w:noProof/>
+                <w:webHidden/>
+              </w:rPr>
+              <w:instrText xml:space="preserve"> PAGEREF _Toc11608367 \h </w:instrText>
+            </w:r>
+            <w:r>
+              <w:rPr>
+                <w:noProof/>
+                <w:webHidden/>
+              </w:rPr>
+            </w:r>
+            <w:r>
+              <w:rPr>
+                <w:noProof/>
+                <w:webHidden/>
+              </w:rPr>
+              <w:fldChar w:fldCharType="separate"/>
+            </w:r>
+            <w:r>
+              <w:rPr>
+                <w:noProof/>
+                <w:webHidden/>
+              </w:rPr>
+              <w:t>11</w:t>
+            </w:r>
+            <w:r>
+              <w:rPr>
+                <w:noProof/>
+                <w:webHidden/>
+              </w:rPr>
+              <w:fldChar w:fldCharType="end"/>
+            </w:r>
+          </w:hyperlink>
+        </w:p>
+        <w:p>
+          <w:pPr>
+            <w:pStyle w:val="TDC2"/>
+            <w:tabs>
+              <w:tab w:val="right" w:leader="dot" w:pos="8828"/>
+            </w:tabs>
+            <w:rPr>
+              <w:rFonts w:eastAsiaTheme="minorEastAsia"/>
+              <w:noProof/>
+              <w:lang w:eastAsia="es-AR"/>
+            </w:rPr>
+          </w:pPr>
+          <w:hyperlink w:anchor="_Toc11608368" w:history="1">
+            <w:r>
+              <w:rPr>
+                <w:rStyle w:val="Hipervnculo"/>
+                <w:noProof/>
+              </w:rPr>
+              <w:t>Sensores utilizados</w:t>
+            </w:r>
+            <w:r>
+              <w:rPr>
+                <w:noProof/>
+                <w:webHidden/>
+              </w:rPr>
+              <w:tab/>
+            </w:r>
+            <w:r>
+              <w:rPr>
+                <w:noProof/>
+                <w:webHidden/>
+              </w:rPr>
+              <w:fldChar w:fldCharType="begin"/>
+            </w:r>
+            <w:r>
+              <w:rPr>
+                <w:noProof/>
+                <w:webHidden/>
+              </w:rPr>
+              <w:instrText xml:space="preserve"> PAGEREF _Toc11608368 \h </w:instrText>
             </w:r>
             <w:r>
               <w:rPr>
@@ -2631,7 +2911,7 @@
               <w:lang w:eastAsia="es-AR"/>
             </w:rPr>
           </w:pPr>
-          <w:hyperlink w:anchor="_Toc11535842" w:history="1">
+          <w:hyperlink w:anchor="_Toc11608369" w:history="1">
             <w:r>
               <w:rPr>
                 <w:rStyle w:val="Hipervnculo"/>
@@ -2658,7 +2938,7 @@
                 <w:noProof/>
                 <w:webHidden/>
               </w:rPr>
-              <w:instrText xml:space="preserve"> PAGEREF _Toc11535842 \h </w:instrText>
+              <w:instrText xml:space="preserve"> PAGEREF _Toc11608369 \h </w:instrText>
             </w:r>
             <w:r>
               <w:rPr>
@@ -2701,7 +2981,7 @@
               <w:lang w:eastAsia="es-AR"/>
             </w:rPr>
           </w:pPr>
-          <w:hyperlink w:anchor="_Toc11535843" w:history="1">
+          <w:hyperlink w:anchor="_Toc11608370" w:history="1">
             <w:r>
               <w:rPr>
                 <w:rStyle w:val="Hipervnculo"/>
@@ -2728,7 +3008,7 @@
                 <w:noProof/>
                 <w:webHidden/>
               </w:rPr>
-              <w:instrText xml:space="preserve"> PAGEREF _Toc11535843 \h </w:instrText>
+              <w:instrText xml:space="preserve"> PAGEREF _Toc11608370 \h </w:instrText>
             </w:r>
             <w:r>
               <w:rPr>
@@ -2791,7 +3071,7 @@
       <w:pPr>
         <w:pStyle w:val="Estilo1"/>
       </w:pPr>
-      <w:bookmarkStart w:id="1" w:name="_Toc11535821"/>
+      <w:bookmarkStart w:id="1" w:name="_Toc11608344"/>
       <w:r>
         <w:lastRenderedPageBreak/>
         <w:t>Presentación</w:t>
@@ -2845,7 +3125,7 @@
       <w:pPr>
         <w:pStyle w:val="Estilo1"/>
       </w:pPr>
-      <w:bookmarkStart w:id="2" w:name="_Toc11535822"/>
+      <w:bookmarkStart w:id="2" w:name="_Toc11608345"/>
       <w:r>
         <w:t>Características</w:t>
       </w:r>
@@ -2938,7 +3218,7 @@
       <w:pPr>
         <w:pStyle w:val="Estilo1"/>
       </w:pPr>
-      <w:bookmarkStart w:id="3" w:name="_Toc11535823"/>
+      <w:bookmarkStart w:id="3" w:name="_Toc11608346"/>
       <w:r>
         <w:t>Puesta en marcha</w:t>
       </w:r>
@@ -3070,7 +3350,7 @@
       <w:pPr>
         <w:pStyle w:val="Estilo1"/>
       </w:pPr>
-      <w:bookmarkStart w:id="4" w:name="_Toc11535824"/>
+      <w:bookmarkStart w:id="4" w:name="_Toc11608347"/>
       <w:r>
         <w:lastRenderedPageBreak/>
         <w:t>Prototipo final</w:t>
@@ -3078,6 +3358,9 @@
       <w:bookmarkEnd w:id="4"/>
     </w:p>
     <w:p>
+      <w:pPr>
+        <w:shd w:val="clear" w:color="auto" w:fill="FFFF00"/>
+      </w:pPr>
       <w:r>
         <w:t>[6 fotos de</w:t>
       </w:r>
@@ -3089,6 +3372,9 @@
       </w:r>
     </w:p>
     <w:p>
+      <w:pPr>
+        <w:shd w:val="clear" w:color="auto" w:fill="FFFF00"/>
+      </w:pPr>
       <w:r>
         <w:t>[imagen del plano de la estructura]</w:t>
       </w:r>
@@ -3097,7 +3383,7 @@
       <w:pPr>
         <w:pStyle w:val="Estilo1"/>
       </w:pPr>
-      <w:bookmarkStart w:id="5" w:name="_Toc11535825"/>
+      <w:bookmarkStart w:id="5" w:name="_Toc11608348"/>
       <w:r>
         <w:t xml:space="preserve">Sistema </w:t>
       </w:r>
@@ -3113,7 +3399,7 @@
       <w:pPr>
         <w:pStyle w:val="Estilo2"/>
       </w:pPr>
-      <w:bookmarkStart w:id="6" w:name="_Toc11535826"/>
+      <w:bookmarkStart w:id="6" w:name="_Toc11608349"/>
       <w:r>
         <w:t>Diagrama de estados</w:t>
       </w:r>
@@ -3121,7 +3407,13 @@
     </w:p>
     <w:p>
       <w:r>
-        <w:t>En el diagrama de puede observar el estado del dispositivo en un momento dado, y las causas que pueden provocar los cambios de un estado a otro, según la entrada que reciba.</w:t>
+        <w:t xml:space="preserve">En el diagrama </w:t>
+      </w:r>
+      <w:r>
+        <w:t>s</w:t>
+      </w:r>
+      <w:r>
+        <w:t>e puede observar el estado del dispositivo en un momento dado, y las causas que pueden provocar los cambios de un estado a otro, según la entrada que reciba.</w:t>
       </w:r>
       <w:r>
         <w:br/>
@@ -3189,7 +3481,7 @@
       <w:pPr>
         <w:pStyle w:val="Estilo2"/>
       </w:pPr>
-      <w:bookmarkStart w:id="7" w:name="_Toc11535827"/>
+      <w:bookmarkStart w:id="7" w:name="_Toc11608350"/>
       <w:r>
         <w:lastRenderedPageBreak/>
         <w:t>Diagrama de software</w:t>
@@ -3198,6 +3490,35 @@
     </w:p>
     <w:p>
       <w:r>
+        <w:t xml:space="preserve">Como una representación visual del flujo de datos, </w:t>
+      </w:r>
+      <w:r>
+        <w:t>el siguiente diagrama es útil</w:t>
+      </w:r>
+      <w:r>
+        <w:t xml:space="preserve"> para </w:t>
+      </w:r>
+      <w:r>
+        <w:t>d</w:t>
+      </w:r>
+      <w:r>
+        <w:t xml:space="preserve">escribir </w:t>
+      </w:r>
+      <w:r>
+        <w:t>la lógica del programa</w:t>
+      </w:r>
+      <w:r>
+        <w:t>. Puede ayudar a organizar una perspectiva general</w:t>
+      </w:r>
+      <w:r>
+        <w:t>.</w:t>
+      </w:r>
+    </w:p>
+    <w:p>
+      <w:pPr>
+        <w:shd w:val="clear" w:color="auto" w:fill="FFFF00"/>
+      </w:pPr>
+      <w:r>
         <w:t>[imagen lo hace marce]</w:t>
       </w:r>
     </w:p>
@@ -3205,7 +3526,7 @@
       <w:pPr>
         <w:pStyle w:val="Estilo2"/>
       </w:pPr>
-      <w:bookmarkStart w:id="8" w:name="_Toc11535828"/>
+      <w:bookmarkStart w:id="8" w:name="_Toc11608351"/>
       <w:r>
         <w:t>Diagrama de conexiones</w:t>
       </w:r>
@@ -3213,9 +3534,1931 @@
     </w:p>
     <w:p>
       <w:r>
+        <w:t>Este diagrama m</w:t>
+      </w:r>
+      <w:r>
+        <w:t>uestra los diferentes </w:t>
+      </w:r>
+      <w:hyperlink r:id="rId9" w:tooltip="Componente electrónico" w:history="1">
+        <w:r>
+          <w:t>componentes</w:t>
+        </w:r>
+      </w:hyperlink>
+      <w:r>
+        <w:t xml:space="preserve"> </w:t>
+      </w:r>
+      <w:r>
+        <w:t>del circuito de manera simple y con pictogramas uniformes de acuerdo a normas, y las conexiones de alimentación y de señal entre los distintos dispositivos. El arreglo de los componentes e interconexiones en el esquema no corresponde a sus ubicaciones físicas en el dispositivo terminado.</w:t>
+      </w:r>
+    </w:p>
+    <w:p>
+      <w:pPr>
+        <w:shd w:val="clear" w:color="auto" w:fill="FFFF00"/>
+      </w:pPr>
+      <w:r>
         <w:t>[imagen lo hace marce]</w:t>
       </w:r>
     </w:p>
+    <w:p>
+      <w:pPr>
+        <w:pStyle w:val="Estilo2"/>
+      </w:pPr>
+      <w:bookmarkStart w:id="9" w:name="_Toc11608352"/>
+      <w:r>
+        <w:t>Pines utilizados</w:t>
+      </w:r>
+      <w:bookmarkEnd w:id="9"/>
+    </w:p>
+    <w:p>
+      <w:r>
+        <w:t>En la siguiente tabla se puede observar cuales pines de la placa Arduino fueron utilizados por los diferentes periféricos</w:t>
+      </w:r>
+    </w:p>
+    <w:tbl>
+      <w:tblPr>
+        <w:tblW w:w="9380" w:type="dxa"/>
+        <w:tblCellMar>
+          <w:left w:w="70" w:type="dxa"/>
+          <w:right w:w="70" w:type="dxa"/>
+        </w:tblCellMar>
+        <w:tblLook w:val="04A0" w:firstRow="1" w:lastRow="0" w:firstColumn="1" w:lastColumn="0" w:noHBand="0" w:noVBand="1"/>
+      </w:tblPr>
+      <w:tblGrid>
+        <w:gridCol w:w="3000"/>
+        <w:gridCol w:w="1936"/>
+        <w:gridCol w:w="2928"/>
+        <w:gridCol w:w="1516"/>
+      </w:tblGrid>
+      <w:tr>
+        <w:trPr>
+          <w:trHeight w:val="300"/>
+        </w:trPr>
+        <w:tc>
+          <w:tcPr>
+            <w:tcW w:w="3000" w:type="dxa"/>
+            <w:vMerge w:val="restart"/>
+            <w:tcBorders>
+              <w:top w:val="single" w:sz="4" w:space="0" w:color="auto"/>
+              <w:left w:val="single" w:sz="4" w:space="0" w:color="auto"/>
+              <w:bottom w:val="single" w:sz="4" w:space="0" w:color="auto"/>
+              <w:right w:val="single" w:sz="4" w:space="0" w:color="auto"/>
+            </w:tcBorders>
+            <w:shd w:val="clear" w:color="000000" w:fill="C6E0B4"/>
+            <w:noWrap/>
+            <w:vAlign w:val="center"/>
+            <w:hideMark/>
+          </w:tcPr>
+          <w:p>
+            <w:pPr>
+              <w:spacing w:after="0" w:line="240" w:lineRule="auto"/>
+              <w:jc w:val="center"/>
+              <w:rPr>
+                <w:rFonts w:ascii="Calibri" w:eastAsia="Times New Roman" w:hAnsi="Calibri" w:cs="Calibri"/>
+                <w:color w:val="000000"/>
+                <w:lang w:eastAsia="es-AR"/>
+              </w:rPr>
+            </w:pPr>
+            <w:r>
+              <w:rPr>
+                <w:rFonts w:ascii="Calibri" w:eastAsia="Times New Roman" w:hAnsi="Calibri" w:cs="Calibri"/>
+                <w:color w:val="000000"/>
+                <w:lang w:eastAsia="es-AR"/>
+              </w:rPr>
+              <w:t>PERIFÉRICO</w:t>
+            </w:r>
+          </w:p>
+        </w:tc>
+        <w:tc>
+          <w:tcPr>
+            <w:tcW w:w="6380" w:type="dxa"/>
+            <w:gridSpan w:val="3"/>
+            <w:tcBorders>
+              <w:top w:val="single" w:sz="4" w:space="0" w:color="auto"/>
+              <w:left w:val="nil"/>
+              <w:bottom w:val="single" w:sz="4" w:space="0" w:color="auto"/>
+              <w:right w:val="single" w:sz="4" w:space="0" w:color="auto"/>
+            </w:tcBorders>
+            <w:shd w:val="clear" w:color="000000" w:fill="A9D08E"/>
+            <w:noWrap/>
+            <w:vAlign w:val="center"/>
+            <w:hideMark/>
+          </w:tcPr>
+          <w:p>
+            <w:pPr>
+              <w:spacing w:after="0" w:line="240" w:lineRule="auto"/>
+              <w:jc w:val="center"/>
+              <w:rPr>
+                <w:rFonts w:ascii="Calibri" w:eastAsia="Times New Roman" w:hAnsi="Calibri" w:cs="Calibri"/>
+                <w:color w:val="000000"/>
+                <w:lang w:eastAsia="es-AR"/>
+              </w:rPr>
+            </w:pPr>
+            <w:r>
+              <w:rPr>
+                <w:rFonts w:ascii="Calibri" w:eastAsia="Times New Roman" w:hAnsi="Calibri" w:cs="Calibri"/>
+                <w:color w:val="000000"/>
+                <w:lang w:eastAsia="es-AR"/>
+              </w:rPr>
+              <w:t>PINES UTILIZADOS</w:t>
+            </w:r>
+          </w:p>
+        </w:tc>
+      </w:tr>
+      <w:tr>
+        <w:trPr>
+          <w:trHeight w:val="300"/>
+        </w:trPr>
+        <w:tc>
+          <w:tcPr>
+            <w:tcW w:w="3000" w:type="dxa"/>
+            <w:vMerge/>
+            <w:tcBorders>
+              <w:top w:val="single" w:sz="4" w:space="0" w:color="auto"/>
+              <w:left w:val="single" w:sz="4" w:space="0" w:color="auto"/>
+              <w:bottom w:val="single" w:sz="4" w:space="0" w:color="auto"/>
+              <w:right w:val="single" w:sz="4" w:space="0" w:color="auto"/>
+            </w:tcBorders>
+            <w:vAlign w:val="center"/>
+            <w:hideMark/>
+          </w:tcPr>
+          <w:p>
+            <w:pPr>
+              <w:spacing w:after="0" w:line="240" w:lineRule="auto"/>
+              <w:rPr>
+                <w:rFonts w:ascii="Calibri" w:eastAsia="Times New Roman" w:hAnsi="Calibri" w:cs="Calibri"/>
+                <w:color w:val="000000"/>
+                <w:lang w:eastAsia="es-AR"/>
+              </w:rPr>
+            </w:pPr>
+          </w:p>
+        </w:tc>
+        <w:tc>
+          <w:tcPr>
+            <w:tcW w:w="1936" w:type="dxa"/>
+            <w:tcBorders>
+              <w:top w:val="nil"/>
+              <w:left w:val="nil"/>
+              <w:bottom w:val="single" w:sz="4" w:space="0" w:color="auto"/>
+              <w:right w:val="single" w:sz="4" w:space="0" w:color="auto"/>
+            </w:tcBorders>
+            <w:shd w:val="clear" w:color="000000" w:fill="C6E0B4"/>
+            <w:noWrap/>
+            <w:vAlign w:val="bottom"/>
+            <w:hideMark/>
+          </w:tcPr>
+          <w:p>
+            <w:pPr>
+              <w:spacing w:after="0" w:line="240" w:lineRule="auto"/>
+              <w:rPr>
+                <w:rFonts w:ascii="Calibri" w:eastAsia="Times New Roman" w:hAnsi="Calibri" w:cs="Calibri"/>
+                <w:color w:val="000000"/>
+                <w:lang w:eastAsia="es-AR"/>
+              </w:rPr>
+            </w:pPr>
+            <w:r>
+              <w:rPr>
+                <w:rFonts w:ascii="Calibri" w:eastAsia="Times New Roman" w:hAnsi="Calibri" w:cs="Calibri"/>
+                <w:color w:val="000000"/>
+                <w:lang w:eastAsia="es-AR"/>
+              </w:rPr>
+              <w:t>DIGITAL</w:t>
+            </w:r>
+          </w:p>
+        </w:tc>
+        <w:tc>
+          <w:tcPr>
+            <w:tcW w:w="2928" w:type="dxa"/>
+            <w:tcBorders>
+              <w:top w:val="nil"/>
+              <w:left w:val="nil"/>
+              <w:bottom w:val="single" w:sz="4" w:space="0" w:color="auto"/>
+              <w:right w:val="single" w:sz="4" w:space="0" w:color="auto"/>
+            </w:tcBorders>
+            <w:shd w:val="clear" w:color="000000" w:fill="C6E0B4"/>
+            <w:noWrap/>
+            <w:vAlign w:val="bottom"/>
+            <w:hideMark/>
+          </w:tcPr>
+          <w:p>
+            <w:pPr>
+              <w:spacing w:after="0" w:line="240" w:lineRule="auto"/>
+              <w:rPr>
+                <w:rFonts w:ascii="Calibri" w:eastAsia="Times New Roman" w:hAnsi="Calibri" w:cs="Calibri"/>
+                <w:color w:val="000000"/>
+                <w:lang w:eastAsia="es-AR"/>
+              </w:rPr>
+            </w:pPr>
+            <w:r>
+              <w:rPr>
+                <w:rFonts w:ascii="Calibri" w:eastAsia="Times New Roman" w:hAnsi="Calibri" w:cs="Calibri"/>
+                <w:color w:val="000000"/>
+                <w:lang w:eastAsia="es-AR"/>
+              </w:rPr>
+              <w:t>ANALÓGICO</w:t>
+            </w:r>
+          </w:p>
+        </w:tc>
+        <w:tc>
+          <w:tcPr>
+            <w:tcW w:w="1516" w:type="dxa"/>
+            <w:tcBorders>
+              <w:top w:val="nil"/>
+              <w:left w:val="nil"/>
+              <w:bottom w:val="single" w:sz="4" w:space="0" w:color="auto"/>
+              <w:right w:val="single" w:sz="4" w:space="0" w:color="auto"/>
+            </w:tcBorders>
+            <w:shd w:val="clear" w:color="000000" w:fill="C6E0B4"/>
+            <w:noWrap/>
+            <w:vAlign w:val="bottom"/>
+            <w:hideMark/>
+          </w:tcPr>
+          <w:p>
+            <w:pPr>
+              <w:spacing w:after="0" w:line="240" w:lineRule="auto"/>
+              <w:rPr>
+                <w:rFonts w:ascii="Calibri" w:eastAsia="Times New Roman" w:hAnsi="Calibri" w:cs="Calibri"/>
+                <w:color w:val="000000"/>
+                <w:lang w:eastAsia="es-AR"/>
+              </w:rPr>
+            </w:pPr>
+            <w:r>
+              <w:rPr>
+                <w:rFonts w:ascii="Calibri" w:eastAsia="Times New Roman" w:hAnsi="Calibri" w:cs="Calibri"/>
+                <w:color w:val="000000"/>
+                <w:lang w:eastAsia="es-AR"/>
+              </w:rPr>
+              <w:t>PWM</w:t>
+            </w:r>
+          </w:p>
+        </w:tc>
+      </w:tr>
+      <w:tr>
+        <w:trPr>
+          <w:trHeight w:val="300"/>
+        </w:trPr>
+        <w:tc>
+          <w:tcPr>
+            <w:tcW w:w="3000" w:type="dxa"/>
+            <w:tcBorders>
+              <w:top w:val="nil"/>
+              <w:left w:val="single" w:sz="4" w:space="0" w:color="auto"/>
+              <w:bottom w:val="single" w:sz="4" w:space="0" w:color="auto"/>
+              <w:right w:val="single" w:sz="4" w:space="0" w:color="auto"/>
+            </w:tcBorders>
+            <w:shd w:val="clear" w:color="000000" w:fill="F2F2F2"/>
+            <w:noWrap/>
+            <w:vAlign w:val="bottom"/>
+            <w:hideMark/>
+          </w:tcPr>
+          <w:p>
+            <w:pPr>
+              <w:spacing w:after="0" w:line="240" w:lineRule="auto"/>
+              <w:rPr>
+                <w:rFonts w:ascii="Calibri" w:eastAsia="Times New Roman" w:hAnsi="Calibri" w:cs="Calibri"/>
+                <w:color w:val="000000"/>
+                <w:lang w:eastAsia="es-AR"/>
+              </w:rPr>
+            </w:pPr>
+            <w:r>
+              <w:rPr>
+                <w:rFonts w:ascii="Calibri" w:eastAsia="Times New Roman" w:hAnsi="Calibri" w:cs="Calibri"/>
+                <w:color w:val="000000"/>
+                <w:lang w:eastAsia="es-AR"/>
+              </w:rPr>
+              <w:t>Sensor temperatura</w:t>
+            </w:r>
+          </w:p>
+        </w:tc>
+        <w:tc>
+          <w:tcPr>
+            <w:tcW w:w="1936" w:type="dxa"/>
+            <w:tcBorders>
+              <w:top w:val="nil"/>
+              <w:left w:val="nil"/>
+              <w:bottom w:val="single" w:sz="4" w:space="0" w:color="auto"/>
+              <w:right w:val="single" w:sz="4" w:space="0" w:color="auto"/>
+            </w:tcBorders>
+            <w:shd w:val="clear" w:color="000000" w:fill="F2F2F2"/>
+            <w:noWrap/>
+            <w:vAlign w:val="bottom"/>
+            <w:hideMark/>
+          </w:tcPr>
+          <w:p>
+            <w:pPr>
+              <w:spacing w:after="0" w:line="240" w:lineRule="auto"/>
+              <w:jc w:val="right"/>
+              <w:rPr>
+                <w:rFonts w:ascii="Calibri" w:eastAsia="Times New Roman" w:hAnsi="Calibri" w:cs="Calibri"/>
+                <w:color w:val="000000"/>
+                <w:lang w:eastAsia="es-AR"/>
+              </w:rPr>
+            </w:pPr>
+            <w:r>
+              <w:rPr>
+                <w:rFonts w:ascii="Calibri" w:eastAsia="Times New Roman" w:hAnsi="Calibri" w:cs="Calibri"/>
+                <w:color w:val="000000"/>
+                <w:lang w:eastAsia="es-AR"/>
+              </w:rPr>
+              <w:t>2</w:t>
+            </w:r>
+          </w:p>
+        </w:tc>
+        <w:tc>
+          <w:tcPr>
+            <w:tcW w:w="2928" w:type="dxa"/>
+            <w:tcBorders>
+              <w:top w:val="nil"/>
+              <w:left w:val="nil"/>
+              <w:bottom w:val="single" w:sz="4" w:space="0" w:color="auto"/>
+              <w:right w:val="single" w:sz="4" w:space="0" w:color="auto"/>
+            </w:tcBorders>
+            <w:shd w:val="clear" w:color="000000" w:fill="F2F2F2"/>
+            <w:noWrap/>
+            <w:vAlign w:val="bottom"/>
+            <w:hideMark/>
+          </w:tcPr>
+          <w:p>
+            <w:pPr>
+              <w:spacing w:after="0" w:line="240" w:lineRule="auto"/>
+              <w:rPr>
+                <w:rFonts w:ascii="Calibri" w:eastAsia="Times New Roman" w:hAnsi="Calibri" w:cs="Calibri"/>
+                <w:color w:val="000000"/>
+                <w:lang w:eastAsia="es-AR"/>
+              </w:rPr>
+            </w:pPr>
+            <w:r>
+              <w:rPr>
+                <w:rFonts w:ascii="Calibri" w:eastAsia="Times New Roman" w:hAnsi="Calibri" w:cs="Calibri"/>
+                <w:color w:val="000000"/>
+                <w:lang w:eastAsia="es-AR"/>
+              </w:rPr>
+              <w:t> </w:t>
+            </w:r>
+          </w:p>
+        </w:tc>
+        <w:tc>
+          <w:tcPr>
+            <w:tcW w:w="1516" w:type="dxa"/>
+            <w:tcBorders>
+              <w:top w:val="nil"/>
+              <w:left w:val="nil"/>
+              <w:bottom w:val="single" w:sz="4" w:space="0" w:color="auto"/>
+              <w:right w:val="single" w:sz="4" w:space="0" w:color="auto"/>
+            </w:tcBorders>
+            <w:shd w:val="clear" w:color="000000" w:fill="F2F2F2"/>
+            <w:noWrap/>
+            <w:vAlign w:val="bottom"/>
+            <w:hideMark/>
+          </w:tcPr>
+          <w:p>
+            <w:pPr>
+              <w:spacing w:after="0" w:line="240" w:lineRule="auto"/>
+              <w:rPr>
+                <w:rFonts w:ascii="Calibri" w:eastAsia="Times New Roman" w:hAnsi="Calibri" w:cs="Calibri"/>
+                <w:color w:val="000000"/>
+                <w:lang w:eastAsia="es-AR"/>
+              </w:rPr>
+            </w:pPr>
+            <w:r>
+              <w:rPr>
+                <w:rFonts w:ascii="Calibri" w:eastAsia="Times New Roman" w:hAnsi="Calibri" w:cs="Calibri"/>
+                <w:color w:val="000000"/>
+                <w:lang w:eastAsia="es-AR"/>
+              </w:rPr>
+              <w:t> </w:t>
+            </w:r>
+          </w:p>
+        </w:tc>
+      </w:tr>
+      <w:tr>
+        <w:trPr>
+          <w:trHeight w:val="300"/>
+        </w:trPr>
+        <w:tc>
+          <w:tcPr>
+            <w:tcW w:w="3000" w:type="dxa"/>
+            <w:tcBorders>
+              <w:top w:val="nil"/>
+              <w:left w:val="single" w:sz="4" w:space="0" w:color="auto"/>
+              <w:bottom w:val="single" w:sz="4" w:space="0" w:color="auto"/>
+              <w:right w:val="single" w:sz="4" w:space="0" w:color="auto"/>
+            </w:tcBorders>
+            <w:shd w:val="clear" w:color="000000" w:fill="F2F2F2"/>
+            <w:noWrap/>
+            <w:vAlign w:val="bottom"/>
+            <w:hideMark/>
+          </w:tcPr>
+          <w:p>
+            <w:pPr>
+              <w:spacing w:after="0" w:line="240" w:lineRule="auto"/>
+              <w:rPr>
+                <w:rFonts w:ascii="Calibri" w:eastAsia="Times New Roman" w:hAnsi="Calibri" w:cs="Calibri"/>
+                <w:color w:val="000000"/>
+                <w:lang w:eastAsia="es-AR"/>
+              </w:rPr>
+            </w:pPr>
+            <w:r>
+              <w:rPr>
+                <w:rFonts w:ascii="Calibri" w:eastAsia="Times New Roman" w:hAnsi="Calibri" w:cs="Calibri"/>
+                <w:color w:val="000000"/>
+                <w:lang w:eastAsia="es-AR"/>
+              </w:rPr>
+              <w:t>Sensor peso</w:t>
+            </w:r>
+          </w:p>
+        </w:tc>
+        <w:tc>
+          <w:tcPr>
+            <w:tcW w:w="1936" w:type="dxa"/>
+            <w:tcBorders>
+              <w:top w:val="nil"/>
+              <w:left w:val="nil"/>
+              <w:bottom w:val="single" w:sz="4" w:space="0" w:color="auto"/>
+              <w:right w:val="single" w:sz="4" w:space="0" w:color="auto"/>
+            </w:tcBorders>
+            <w:shd w:val="clear" w:color="000000" w:fill="F2F2F2"/>
+            <w:noWrap/>
+            <w:vAlign w:val="bottom"/>
+            <w:hideMark/>
+          </w:tcPr>
+          <w:p>
+            <w:pPr>
+              <w:spacing w:after="0" w:line="240" w:lineRule="auto"/>
+              <w:rPr>
+                <w:rFonts w:ascii="Calibri" w:eastAsia="Times New Roman" w:hAnsi="Calibri" w:cs="Calibri"/>
+                <w:color w:val="000000"/>
+                <w:lang w:eastAsia="es-AR"/>
+              </w:rPr>
+            </w:pPr>
+            <w:r>
+              <w:rPr>
+                <w:rFonts w:ascii="Calibri" w:eastAsia="Times New Roman" w:hAnsi="Calibri" w:cs="Calibri"/>
+                <w:color w:val="000000"/>
+                <w:lang w:eastAsia="es-AR"/>
+              </w:rPr>
+              <w:t> </w:t>
+            </w:r>
+          </w:p>
+        </w:tc>
+        <w:tc>
+          <w:tcPr>
+            <w:tcW w:w="2928" w:type="dxa"/>
+            <w:tcBorders>
+              <w:top w:val="nil"/>
+              <w:left w:val="nil"/>
+              <w:bottom w:val="single" w:sz="4" w:space="0" w:color="auto"/>
+              <w:right w:val="single" w:sz="4" w:space="0" w:color="auto"/>
+            </w:tcBorders>
+            <w:shd w:val="clear" w:color="000000" w:fill="F2F2F2"/>
+            <w:noWrap/>
+            <w:vAlign w:val="bottom"/>
+            <w:hideMark/>
+          </w:tcPr>
+          <w:p>
+            <w:pPr>
+              <w:spacing w:after="0" w:line="240" w:lineRule="auto"/>
+              <w:jc w:val="right"/>
+              <w:rPr>
+                <w:rFonts w:ascii="Calibri" w:eastAsia="Times New Roman" w:hAnsi="Calibri" w:cs="Calibri"/>
+                <w:color w:val="000000"/>
+                <w:lang w:eastAsia="es-AR"/>
+              </w:rPr>
+            </w:pPr>
+            <w:r>
+              <w:rPr>
+                <w:rFonts w:ascii="Calibri" w:eastAsia="Times New Roman" w:hAnsi="Calibri" w:cs="Calibri"/>
+                <w:color w:val="000000"/>
+                <w:lang w:eastAsia="es-AR"/>
+              </w:rPr>
+              <w:t>A0, A1</w:t>
+            </w:r>
+          </w:p>
+        </w:tc>
+        <w:tc>
+          <w:tcPr>
+            <w:tcW w:w="1516" w:type="dxa"/>
+            <w:tcBorders>
+              <w:top w:val="nil"/>
+              <w:left w:val="nil"/>
+              <w:bottom w:val="single" w:sz="4" w:space="0" w:color="auto"/>
+              <w:right w:val="single" w:sz="4" w:space="0" w:color="auto"/>
+            </w:tcBorders>
+            <w:shd w:val="clear" w:color="000000" w:fill="F2F2F2"/>
+            <w:noWrap/>
+            <w:vAlign w:val="bottom"/>
+            <w:hideMark/>
+          </w:tcPr>
+          <w:p>
+            <w:pPr>
+              <w:spacing w:after="0" w:line="240" w:lineRule="auto"/>
+              <w:rPr>
+                <w:rFonts w:ascii="Calibri" w:eastAsia="Times New Roman" w:hAnsi="Calibri" w:cs="Calibri"/>
+                <w:color w:val="000000"/>
+                <w:lang w:eastAsia="es-AR"/>
+              </w:rPr>
+            </w:pPr>
+            <w:r>
+              <w:rPr>
+                <w:rFonts w:ascii="Calibri" w:eastAsia="Times New Roman" w:hAnsi="Calibri" w:cs="Calibri"/>
+                <w:color w:val="000000"/>
+                <w:lang w:eastAsia="es-AR"/>
+              </w:rPr>
+              <w:t> </w:t>
+            </w:r>
+          </w:p>
+        </w:tc>
+      </w:tr>
+      <w:tr>
+        <w:trPr>
+          <w:trHeight w:val="300"/>
+        </w:trPr>
+        <w:tc>
+          <w:tcPr>
+            <w:tcW w:w="3000" w:type="dxa"/>
+            <w:tcBorders>
+              <w:top w:val="nil"/>
+              <w:left w:val="single" w:sz="4" w:space="0" w:color="auto"/>
+              <w:bottom w:val="single" w:sz="4" w:space="0" w:color="auto"/>
+              <w:right w:val="single" w:sz="4" w:space="0" w:color="auto"/>
+            </w:tcBorders>
+            <w:shd w:val="clear" w:color="000000" w:fill="F2F2F2"/>
+            <w:noWrap/>
+            <w:vAlign w:val="bottom"/>
+            <w:hideMark/>
+          </w:tcPr>
+          <w:p>
+            <w:pPr>
+              <w:spacing w:after="0" w:line="240" w:lineRule="auto"/>
+              <w:rPr>
+                <w:rFonts w:ascii="Calibri" w:eastAsia="Times New Roman" w:hAnsi="Calibri" w:cs="Calibri"/>
+                <w:color w:val="000000"/>
+                <w:lang w:eastAsia="es-AR"/>
+              </w:rPr>
+            </w:pPr>
+            <w:r>
+              <w:rPr>
+                <w:rFonts w:ascii="Calibri" w:eastAsia="Times New Roman" w:hAnsi="Calibri" w:cs="Calibri"/>
+                <w:color w:val="000000"/>
+                <w:lang w:eastAsia="es-AR"/>
+              </w:rPr>
+              <w:t>Sensor switch</w:t>
+            </w:r>
+          </w:p>
+        </w:tc>
+        <w:tc>
+          <w:tcPr>
+            <w:tcW w:w="1936" w:type="dxa"/>
+            <w:tcBorders>
+              <w:top w:val="nil"/>
+              <w:left w:val="nil"/>
+              <w:bottom w:val="single" w:sz="4" w:space="0" w:color="auto"/>
+              <w:right w:val="single" w:sz="4" w:space="0" w:color="auto"/>
+            </w:tcBorders>
+            <w:shd w:val="clear" w:color="000000" w:fill="F2F2F2"/>
+            <w:noWrap/>
+            <w:vAlign w:val="bottom"/>
+            <w:hideMark/>
+          </w:tcPr>
+          <w:p>
+            <w:pPr>
+              <w:spacing w:after="0" w:line="240" w:lineRule="auto"/>
+              <w:jc w:val="right"/>
+              <w:rPr>
+                <w:rFonts w:ascii="Calibri" w:eastAsia="Times New Roman" w:hAnsi="Calibri" w:cs="Calibri"/>
+                <w:color w:val="000000"/>
+                <w:lang w:eastAsia="es-AR"/>
+              </w:rPr>
+            </w:pPr>
+            <w:r>
+              <w:rPr>
+                <w:rFonts w:ascii="Calibri" w:eastAsia="Times New Roman" w:hAnsi="Calibri" w:cs="Calibri"/>
+                <w:color w:val="000000"/>
+                <w:lang w:eastAsia="es-AR"/>
+              </w:rPr>
+              <w:t>4</w:t>
+            </w:r>
+          </w:p>
+        </w:tc>
+        <w:tc>
+          <w:tcPr>
+            <w:tcW w:w="2928" w:type="dxa"/>
+            <w:tcBorders>
+              <w:top w:val="nil"/>
+              <w:left w:val="nil"/>
+              <w:bottom w:val="single" w:sz="4" w:space="0" w:color="auto"/>
+              <w:right w:val="single" w:sz="4" w:space="0" w:color="auto"/>
+            </w:tcBorders>
+            <w:shd w:val="clear" w:color="000000" w:fill="F2F2F2"/>
+            <w:noWrap/>
+            <w:vAlign w:val="bottom"/>
+            <w:hideMark/>
+          </w:tcPr>
+          <w:p>
+            <w:pPr>
+              <w:spacing w:after="0" w:line="240" w:lineRule="auto"/>
+              <w:rPr>
+                <w:rFonts w:ascii="Calibri" w:eastAsia="Times New Roman" w:hAnsi="Calibri" w:cs="Calibri"/>
+                <w:color w:val="000000"/>
+                <w:lang w:eastAsia="es-AR"/>
+              </w:rPr>
+            </w:pPr>
+            <w:r>
+              <w:rPr>
+                <w:rFonts w:ascii="Calibri" w:eastAsia="Times New Roman" w:hAnsi="Calibri" w:cs="Calibri"/>
+                <w:color w:val="000000"/>
+                <w:lang w:eastAsia="es-AR"/>
+              </w:rPr>
+              <w:t> </w:t>
+            </w:r>
+          </w:p>
+        </w:tc>
+        <w:tc>
+          <w:tcPr>
+            <w:tcW w:w="1516" w:type="dxa"/>
+            <w:tcBorders>
+              <w:top w:val="nil"/>
+              <w:left w:val="nil"/>
+              <w:bottom w:val="single" w:sz="4" w:space="0" w:color="auto"/>
+              <w:right w:val="single" w:sz="4" w:space="0" w:color="auto"/>
+            </w:tcBorders>
+            <w:shd w:val="clear" w:color="000000" w:fill="F2F2F2"/>
+            <w:noWrap/>
+            <w:vAlign w:val="bottom"/>
+            <w:hideMark/>
+          </w:tcPr>
+          <w:p>
+            <w:pPr>
+              <w:spacing w:after="0" w:line="240" w:lineRule="auto"/>
+              <w:rPr>
+                <w:rFonts w:ascii="Calibri" w:eastAsia="Times New Roman" w:hAnsi="Calibri" w:cs="Calibri"/>
+                <w:color w:val="000000"/>
+                <w:lang w:eastAsia="es-AR"/>
+              </w:rPr>
+            </w:pPr>
+            <w:r>
+              <w:rPr>
+                <w:rFonts w:ascii="Calibri" w:eastAsia="Times New Roman" w:hAnsi="Calibri" w:cs="Calibri"/>
+                <w:color w:val="000000"/>
+                <w:lang w:eastAsia="es-AR"/>
+              </w:rPr>
+              <w:t> </w:t>
+            </w:r>
+          </w:p>
+        </w:tc>
+      </w:tr>
+      <w:tr>
+        <w:trPr>
+          <w:trHeight w:val="300"/>
+        </w:trPr>
+        <w:tc>
+          <w:tcPr>
+            <w:tcW w:w="3000" w:type="dxa"/>
+            <w:tcBorders>
+              <w:top w:val="nil"/>
+              <w:left w:val="single" w:sz="4" w:space="0" w:color="auto"/>
+              <w:bottom w:val="single" w:sz="4" w:space="0" w:color="auto"/>
+              <w:right w:val="single" w:sz="4" w:space="0" w:color="auto"/>
+            </w:tcBorders>
+            <w:shd w:val="clear" w:color="000000" w:fill="F2F2F2"/>
+            <w:noWrap/>
+            <w:vAlign w:val="bottom"/>
+            <w:hideMark/>
+          </w:tcPr>
+          <w:p>
+            <w:pPr>
+              <w:spacing w:after="0" w:line="240" w:lineRule="auto"/>
+              <w:rPr>
+                <w:rFonts w:ascii="Calibri" w:eastAsia="Times New Roman" w:hAnsi="Calibri" w:cs="Calibri"/>
+                <w:color w:val="000000"/>
+                <w:lang w:eastAsia="es-AR"/>
+              </w:rPr>
+            </w:pPr>
+            <w:r>
+              <w:rPr>
+                <w:rFonts w:ascii="Calibri" w:eastAsia="Times New Roman" w:hAnsi="Calibri" w:cs="Calibri"/>
+                <w:color w:val="000000"/>
+                <w:lang w:eastAsia="es-AR"/>
+              </w:rPr>
+              <w:t>Sensor ultrasonido X</w:t>
+            </w:r>
+          </w:p>
+        </w:tc>
+        <w:tc>
+          <w:tcPr>
+            <w:tcW w:w="1936" w:type="dxa"/>
+            <w:tcBorders>
+              <w:top w:val="nil"/>
+              <w:left w:val="nil"/>
+              <w:bottom w:val="single" w:sz="4" w:space="0" w:color="auto"/>
+              <w:right w:val="single" w:sz="4" w:space="0" w:color="auto"/>
+            </w:tcBorders>
+            <w:shd w:val="clear" w:color="000000" w:fill="F2F2F2"/>
+            <w:noWrap/>
+            <w:vAlign w:val="bottom"/>
+            <w:hideMark/>
+          </w:tcPr>
+          <w:p>
+            <w:pPr>
+              <w:spacing w:after="0" w:line="240" w:lineRule="auto"/>
+              <w:rPr>
+                <w:rFonts w:ascii="Calibri" w:eastAsia="Times New Roman" w:hAnsi="Calibri" w:cs="Calibri"/>
+                <w:color w:val="000000"/>
+                <w:lang w:eastAsia="es-AR"/>
+              </w:rPr>
+            </w:pPr>
+            <w:r>
+              <w:rPr>
+                <w:rFonts w:ascii="Calibri" w:eastAsia="Times New Roman" w:hAnsi="Calibri" w:cs="Calibri"/>
+                <w:color w:val="000000"/>
+                <w:lang w:eastAsia="es-AR"/>
+              </w:rPr>
+              <w:t> </w:t>
+            </w:r>
+          </w:p>
+        </w:tc>
+        <w:tc>
+          <w:tcPr>
+            <w:tcW w:w="2928" w:type="dxa"/>
+            <w:tcBorders>
+              <w:top w:val="nil"/>
+              <w:left w:val="nil"/>
+              <w:bottom w:val="single" w:sz="4" w:space="0" w:color="auto"/>
+              <w:right w:val="single" w:sz="4" w:space="0" w:color="auto"/>
+            </w:tcBorders>
+            <w:shd w:val="clear" w:color="000000" w:fill="F2F2F2"/>
+            <w:noWrap/>
+            <w:vAlign w:val="bottom"/>
+            <w:hideMark/>
+          </w:tcPr>
+          <w:p>
+            <w:pPr>
+              <w:spacing w:after="0" w:line="240" w:lineRule="auto"/>
+              <w:rPr>
+                <w:rFonts w:ascii="Calibri" w:eastAsia="Times New Roman" w:hAnsi="Calibri" w:cs="Calibri"/>
+                <w:color w:val="000000"/>
+                <w:lang w:eastAsia="es-AR"/>
+              </w:rPr>
+            </w:pPr>
+            <w:r>
+              <w:rPr>
+                <w:rFonts w:ascii="Calibri" w:eastAsia="Times New Roman" w:hAnsi="Calibri" w:cs="Calibri"/>
+                <w:color w:val="000000"/>
+                <w:lang w:eastAsia="es-AR"/>
+              </w:rPr>
+              <w:t> </w:t>
+            </w:r>
+          </w:p>
+        </w:tc>
+        <w:tc>
+          <w:tcPr>
+            <w:tcW w:w="1516" w:type="dxa"/>
+            <w:tcBorders>
+              <w:top w:val="nil"/>
+              <w:left w:val="nil"/>
+              <w:bottom w:val="single" w:sz="4" w:space="0" w:color="auto"/>
+              <w:right w:val="single" w:sz="4" w:space="0" w:color="auto"/>
+            </w:tcBorders>
+            <w:shd w:val="clear" w:color="000000" w:fill="F2F2F2"/>
+            <w:noWrap/>
+            <w:vAlign w:val="bottom"/>
+            <w:hideMark/>
+          </w:tcPr>
+          <w:p>
+            <w:pPr>
+              <w:spacing w:after="0" w:line="240" w:lineRule="auto"/>
+              <w:jc w:val="right"/>
+              <w:rPr>
+                <w:rFonts w:ascii="Calibri" w:eastAsia="Times New Roman" w:hAnsi="Calibri" w:cs="Calibri"/>
+                <w:color w:val="000000"/>
+                <w:lang w:eastAsia="es-AR"/>
+              </w:rPr>
+            </w:pPr>
+            <w:r>
+              <w:rPr>
+                <w:rFonts w:ascii="Calibri" w:eastAsia="Times New Roman" w:hAnsi="Calibri" w:cs="Calibri"/>
+                <w:color w:val="000000"/>
+                <w:lang w:eastAsia="es-AR"/>
+              </w:rPr>
+              <w:t>3, 5</w:t>
+            </w:r>
+          </w:p>
+        </w:tc>
+      </w:tr>
+      <w:tr>
+        <w:trPr>
+          <w:trHeight w:val="300"/>
+        </w:trPr>
+        <w:tc>
+          <w:tcPr>
+            <w:tcW w:w="3000" w:type="dxa"/>
+            <w:tcBorders>
+              <w:top w:val="nil"/>
+              <w:left w:val="single" w:sz="4" w:space="0" w:color="auto"/>
+              <w:bottom w:val="single" w:sz="4" w:space="0" w:color="auto"/>
+              <w:right w:val="single" w:sz="4" w:space="0" w:color="auto"/>
+            </w:tcBorders>
+            <w:shd w:val="clear" w:color="000000" w:fill="F2F2F2"/>
+            <w:noWrap/>
+            <w:vAlign w:val="bottom"/>
+            <w:hideMark/>
+          </w:tcPr>
+          <w:p>
+            <w:pPr>
+              <w:spacing w:after="0" w:line="240" w:lineRule="auto"/>
+              <w:rPr>
+                <w:rFonts w:ascii="Calibri" w:eastAsia="Times New Roman" w:hAnsi="Calibri" w:cs="Calibri"/>
+                <w:color w:val="000000"/>
+                <w:lang w:eastAsia="es-AR"/>
+              </w:rPr>
+            </w:pPr>
+            <w:r>
+              <w:rPr>
+                <w:rFonts w:ascii="Calibri" w:eastAsia="Times New Roman" w:hAnsi="Calibri" w:cs="Calibri"/>
+                <w:color w:val="000000"/>
+                <w:lang w:eastAsia="es-AR"/>
+              </w:rPr>
+              <w:t>Sensor ultrasonido Y</w:t>
+            </w:r>
+          </w:p>
+        </w:tc>
+        <w:tc>
+          <w:tcPr>
+            <w:tcW w:w="1936" w:type="dxa"/>
+            <w:tcBorders>
+              <w:top w:val="nil"/>
+              <w:left w:val="nil"/>
+              <w:bottom w:val="single" w:sz="4" w:space="0" w:color="auto"/>
+              <w:right w:val="single" w:sz="4" w:space="0" w:color="auto"/>
+            </w:tcBorders>
+            <w:shd w:val="clear" w:color="000000" w:fill="F2F2F2"/>
+            <w:noWrap/>
+            <w:vAlign w:val="bottom"/>
+            <w:hideMark/>
+          </w:tcPr>
+          <w:p>
+            <w:pPr>
+              <w:spacing w:after="0" w:line="240" w:lineRule="auto"/>
+              <w:rPr>
+                <w:rFonts w:ascii="Calibri" w:eastAsia="Times New Roman" w:hAnsi="Calibri" w:cs="Calibri"/>
+                <w:color w:val="000000"/>
+                <w:lang w:eastAsia="es-AR"/>
+              </w:rPr>
+            </w:pPr>
+            <w:r>
+              <w:rPr>
+                <w:rFonts w:ascii="Calibri" w:eastAsia="Times New Roman" w:hAnsi="Calibri" w:cs="Calibri"/>
+                <w:color w:val="000000"/>
+                <w:lang w:eastAsia="es-AR"/>
+              </w:rPr>
+              <w:t> </w:t>
+            </w:r>
+          </w:p>
+        </w:tc>
+        <w:tc>
+          <w:tcPr>
+            <w:tcW w:w="2928" w:type="dxa"/>
+            <w:tcBorders>
+              <w:top w:val="nil"/>
+              <w:left w:val="nil"/>
+              <w:bottom w:val="single" w:sz="4" w:space="0" w:color="auto"/>
+              <w:right w:val="single" w:sz="4" w:space="0" w:color="auto"/>
+            </w:tcBorders>
+            <w:shd w:val="clear" w:color="000000" w:fill="F2F2F2"/>
+            <w:noWrap/>
+            <w:vAlign w:val="bottom"/>
+            <w:hideMark/>
+          </w:tcPr>
+          <w:p>
+            <w:pPr>
+              <w:spacing w:after="0" w:line="240" w:lineRule="auto"/>
+              <w:rPr>
+                <w:rFonts w:ascii="Calibri" w:eastAsia="Times New Roman" w:hAnsi="Calibri" w:cs="Calibri"/>
+                <w:color w:val="000000"/>
+                <w:lang w:eastAsia="es-AR"/>
+              </w:rPr>
+            </w:pPr>
+            <w:r>
+              <w:rPr>
+                <w:rFonts w:ascii="Calibri" w:eastAsia="Times New Roman" w:hAnsi="Calibri" w:cs="Calibri"/>
+                <w:color w:val="000000"/>
+                <w:lang w:eastAsia="es-AR"/>
+              </w:rPr>
+              <w:t> </w:t>
+            </w:r>
+          </w:p>
+        </w:tc>
+        <w:tc>
+          <w:tcPr>
+            <w:tcW w:w="1516" w:type="dxa"/>
+            <w:tcBorders>
+              <w:top w:val="nil"/>
+              <w:left w:val="nil"/>
+              <w:bottom w:val="single" w:sz="4" w:space="0" w:color="auto"/>
+              <w:right w:val="single" w:sz="4" w:space="0" w:color="auto"/>
+            </w:tcBorders>
+            <w:shd w:val="clear" w:color="000000" w:fill="F2F2F2"/>
+            <w:noWrap/>
+            <w:vAlign w:val="bottom"/>
+            <w:hideMark/>
+          </w:tcPr>
+          <w:p>
+            <w:pPr>
+              <w:spacing w:after="0" w:line="240" w:lineRule="auto"/>
+              <w:jc w:val="right"/>
+              <w:rPr>
+                <w:rFonts w:ascii="Calibri" w:eastAsia="Times New Roman" w:hAnsi="Calibri" w:cs="Calibri"/>
+                <w:color w:val="000000"/>
+                <w:lang w:eastAsia="es-AR"/>
+              </w:rPr>
+            </w:pPr>
+            <w:r>
+              <w:rPr>
+                <w:rFonts w:ascii="Calibri" w:eastAsia="Times New Roman" w:hAnsi="Calibri" w:cs="Calibri"/>
+                <w:color w:val="000000"/>
+                <w:lang w:eastAsia="es-AR"/>
+              </w:rPr>
+              <w:t>6, 9</w:t>
+            </w:r>
+          </w:p>
+        </w:tc>
+      </w:tr>
+      <w:tr>
+        <w:trPr>
+          <w:trHeight w:val="300"/>
+        </w:trPr>
+        <w:tc>
+          <w:tcPr>
+            <w:tcW w:w="3000" w:type="dxa"/>
+            <w:tcBorders>
+              <w:top w:val="nil"/>
+              <w:left w:val="single" w:sz="4" w:space="0" w:color="auto"/>
+              <w:bottom w:val="single" w:sz="4" w:space="0" w:color="auto"/>
+              <w:right w:val="single" w:sz="4" w:space="0" w:color="auto"/>
+            </w:tcBorders>
+            <w:shd w:val="clear" w:color="000000" w:fill="F2F2F2"/>
+            <w:noWrap/>
+            <w:vAlign w:val="bottom"/>
+            <w:hideMark/>
+          </w:tcPr>
+          <w:p>
+            <w:pPr>
+              <w:spacing w:after="0" w:line="240" w:lineRule="auto"/>
+              <w:rPr>
+                <w:rFonts w:ascii="Calibri" w:eastAsia="Times New Roman" w:hAnsi="Calibri" w:cs="Calibri"/>
+                <w:color w:val="000000"/>
+                <w:lang w:eastAsia="es-AR"/>
+              </w:rPr>
+            </w:pPr>
+            <w:r>
+              <w:rPr>
+                <w:rFonts w:ascii="Calibri" w:eastAsia="Times New Roman" w:hAnsi="Calibri" w:cs="Calibri"/>
+                <w:color w:val="000000"/>
+                <w:lang w:eastAsia="es-AR"/>
+              </w:rPr>
+              <w:t>Sensor ultrasonido Z</w:t>
+            </w:r>
+          </w:p>
+        </w:tc>
+        <w:tc>
+          <w:tcPr>
+            <w:tcW w:w="1936" w:type="dxa"/>
+            <w:tcBorders>
+              <w:top w:val="nil"/>
+              <w:left w:val="nil"/>
+              <w:bottom w:val="single" w:sz="4" w:space="0" w:color="auto"/>
+              <w:right w:val="single" w:sz="4" w:space="0" w:color="auto"/>
+            </w:tcBorders>
+            <w:shd w:val="clear" w:color="000000" w:fill="F2F2F2"/>
+            <w:noWrap/>
+            <w:vAlign w:val="bottom"/>
+            <w:hideMark/>
+          </w:tcPr>
+          <w:p>
+            <w:pPr>
+              <w:spacing w:after="0" w:line="240" w:lineRule="auto"/>
+              <w:rPr>
+                <w:rFonts w:ascii="Calibri" w:eastAsia="Times New Roman" w:hAnsi="Calibri" w:cs="Calibri"/>
+                <w:color w:val="000000"/>
+                <w:lang w:eastAsia="es-AR"/>
+              </w:rPr>
+            </w:pPr>
+            <w:r>
+              <w:rPr>
+                <w:rFonts w:ascii="Calibri" w:eastAsia="Times New Roman" w:hAnsi="Calibri" w:cs="Calibri"/>
+                <w:color w:val="000000"/>
+                <w:lang w:eastAsia="es-AR"/>
+              </w:rPr>
+              <w:t> </w:t>
+            </w:r>
+          </w:p>
+        </w:tc>
+        <w:tc>
+          <w:tcPr>
+            <w:tcW w:w="2928" w:type="dxa"/>
+            <w:tcBorders>
+              <w:top w:val="nil"/>
+              <w:left w:val="nil"/>
+              <w:bottom w:val="single" w:sz="4" w:space="0" w:color="auto"/>
+              <w:right w:val="single" w:sz="4" w:space="0" w:color="auto"/>
+            </w:tcBorders>
+            <w:shd w:val="clear" w:color="000000" w:fill="F2F2F2"/>
+            <w:noWrap/>
+            <w:vAlign w:val="bottom"/>
+            <w:hideMark/>
+          </w:tcPr>
+          <w:p>
+            <w:pPr>
+              <w:spacing w:after="0" w:line="240" w:lineRule="auto"/>
+              <w:rPr>
+                <w:rFonts w:ascii="Calibri" w:eastAsia="Times New Roman" w:hAnsi="Calibri" w:cs="Calibri"/>
+                <w:color w:val="000000"/>
+                <w:lang w:eastAsia="es-AR"/>
+              </w:rPr>
+            </w:pPr>
+            <w:r>
+              <w:rPr>
+                <w:rFonts w:ascii="Calibri" w:eastAsia="Times New Roman" w:hAnsi="Calibri" w:cs="Calibri"/>
+                <w:color w:val="000000"/>
+                <w:lang w:eastAsia="es-AR"/>
+              </w:rPr>
+              <w:t> </w:t>
+            </w:r>
+          </w:p>
+        </w:tc>
+        <w:tc>
+          <w:tcPr>
+            <w:tcW w:w="1516" w:type="dxa"/>
+            <w:tcBorders>
+              <w:top w:val="nil"/>
+              <w:left w:val="nil"/>
+              <w:bottom w:val="single" w:sz="4" w:space="0" w:color="auto"/>
+              <w:right w:val="single" w:sz="4" w:space="0" w:color="auto"/>
+            </w:tcBorders>
+            <w:shd w:val="clear" w:color="000000" w:fill="F2F2F2"/>
+            <w:noWrap/>
+            <w:vAlign w:val="bottom"/>
+            <w:hideMark/>
+          </w:tcPr>
+          <w:p>
+            <w:pPr>
+              <w:spacing w:after="0" w:line="240" w:lineRule="auto"/>
+              <w:jc w:val="right"/>
+              <w:rPr>
+                <w:rFonts w:ascii="Calibri" w:eastAsia="Times New Roman" w:hAnsi="Calibri" w:cs="Calibri"/>
+                <w:color w:val="000000"/>
+                <w:lang w:eastAsia="es-AR"/>
+              </w:rPr>
+            </w:pPr>
+            <w:r>
+              <w:rPr>
+                <w:rFonts w:ascii="Calibri" w:eastAsia="Times New Roman" w:hAnsi="Calibri" w:cs="Calibri"/>
+                <w:color w:val="000000"/>
+                <w:lang w:eastAsia="es-AR"/>
+              </w:rPr>
+              <w:t>10, 11</w:t>
+            </w:r>
+          </w:p>
+        </w:tc>
+      </w:tr>
+      <w:tr>
+        <w:trPr>
+          <w:trHeight w:val="300"/>
+        </w:trPr>
+        <w:tc>
+          <w:tcPr>
+            <w:tcW w:w="3000" w:type="dxa"/>
+            <w:tcBorders>
+              <w:top w:val="nil"/>
+              <w:left w:val="single" w:sz="4" w:space="0" w:color="auto"/>
+              <w:bottom w:val="single" w:sz="4" w:space="0" w:color="auto"/>
+              <w:right w:val="single" w:sz="4" w:space="0" w:color="auto"/>
+            </w:tcBorders>
+            <w:shd w:val="clear" w:color="000000" w:fill="F2F2F2"/>
+            <w:noWrap/>
+            <w:vAlign w:val="bottom"/>
+            <w:hideMark/>
+          </w:tcPr>
+          <w:p>
+            <w:pPr>
+              <w:spacing w:after="0" w:line="240" w:lineRule="auto"/>
+              <w:rPr>
+                <w:rFonts w:ascii="Calibri" w:eastAsia="Times New Roman" w:hAnsi="Calibri" w:cs="Calibri"/>
+                <w:color w:val="000000"/>
+                <w:lang w:eastAsia="es-AR"/>
+              </w:rPr>
+            </w:pPr>
+            <w:r>
+              <w:rPr>
+                <w:rFonts w:ascii="Calibri" w:eastAsia="Times New Roman" w:hAnsi="Calibri" w:cs="Calibri"/>
+                <w:color w:val="000000"/>
+                <w:lang w:eastAsia="es-AR"/>
+              </w:rPr>
+              <w:t xml:space="preserve">Actuador </w:t>
+            </w:r>
+            <w:r>
+              <w:rPr>
+                <w:rFonts w:ascii="Calibri" w:eastAsia="Times New Roman" w:hAnsi="Calibri" w:cs="Calibri"/>
+                <w:color w:val="000000"/>
+                <w:lang w:eastAsia="es-AR"/>
+              </w:rPr>
+              <w:t>Buzzer</w:t>
+            </w:r>
+          </w:p>
+        </w:tc>
+        <w:tc>
+          <w:tcPr>
+            <w:tcW w:w="1936" w:type="dxa"/>
+            <w:tcBorders>
+              <w:top w:val="nil"/>
+              <w:left w:val="nil"/>
+              <w:bottom w:val="single" w:sz="4" w:space="0" w:color="auto"/>
+              <w:right w:val="single" w:sz="4" w:space="0" w:color="auto"/>
+            </w:tcBorders>
+            <w:shd w:val="clear" w:color="000000" w:fill="F2F2F2"/>
+            <w:noWrap/>
+            <w:vAlign w:val="bottom"/>
+            <w:hideMark/>
+          </w:tcPr>
+          <w:p>
+            <w:pPr>
+              <w:spacing w:after="0" w:line="240" w:lineRule="auto"/>
+              <w:jc w:val="right"/>
+              <w:rPr>
+                <w:rFonts w:ascii="Calibri" w:eastAsia="Times New Roman" w:hAnsi="Calibri" w:cs="Calibri"/>
+                <w:color w:val="000000"/>
+                <w:lang w:eastAsia="es-AR"/>
+              </w:rPr>
+            </w:pPr>
+            <w:r>
+              <w:rPr>
+                <w:rFonts w:ascii="Calibri" w:eastAsia="Times New Roman" w:hAnsi="Calibri" w:cs="Calibri"/>
+                <w:color w:val="000000"/>
+                <w:lang w:eastAsia="es-AR"/>
+              </w:rPr>
+              <w:t>12</w:t>
+            </w:r>
+          </w:p>
+        </w:tc>
+        <w:tc>
+          <w:tcPr>
+            <w:tcW w:w="2928" w:type="dxa"/>
+            <w:tcBorders>
+              <w:top w:val="nil"/>
+              <w:left w:val="nil"/>
+              <w:bottom w:val="single" w:sz="4" w:space="0" w:color="auto"/>
+              <w:right w:val="single" w:sz="4" w:space="0" w:color="auto"/>
+            </w:tcBorders>
+            <w:shd w:val="clear" w:color="000000" w:fill="F2F2F2"/>
+            <w:noWrap/>
+            <w:vAlign w:val="bottom"/>
+            <w:hideMark/>
+          </w:tcPr>
+          <w:p>
+            <w:pPr>
+              <w:spacing w:after="0" w:line="240" w:lineRule="auto"/>
+              <w:rPr>
+                <w:rFonts w:ascii="Calibri" w:eastAsia="Times New Roman" w:hAnsi="Calibri" w:cs="Calibri"/>
+                <w:color w:val="000000"/>
+                <w:lang w:eastAsia="es-AR"/>
+              </w:rPr>
+            </w:pPr>
+            <w:r>
+              <w:rPr>
+                <w:rFonts w:ascii="Calibri" w:eastAsia="Times New Roman" w:hAnsi="Calibri" w:cs="Calibri"/>
+                <w:color w:val="000000"/>
+                <w:lang w:eastAsia="es-AR"/>
+              </w:rPr>
+              <w:t> </w:t>
+            </w:r>
+          </w:p>
+        </w:tc>
+        <w:tc>
+          <w:tcPr>
+            <w:tcW w:w="1516" w:type="dxa"/>
+            <w:tcBorders>
+              <w:top w:val="nil"/>
+              <w:left w:val="nil"/>
+              <w:bottom w:val="single" w:sz="4" w:space="0" w:color="auto"/>
+              <w:right w:val="single" w:sz="4" w:space="0" w:color="auto"/>
+            </w:tcBorders>
+            <w:shd w:val="clear" w:color="000000" w:fill="F2F2F2"/>
+            <w:noWrap/>
+            <w:vAlign w:val="bottom"/>
+            <w:hideMark/>
+          </w:tcPr>
+          <w:p>
+            <w:pPr>
+              <w:spacing w:after="0" w:line="240" w:lineRule="auto"/>
+              <w:rPr>
+                <w:rFonts w:ascii="Calibri" w:eastAsia="Times New Roman" w:hAnsi="Calibri" w:cs="Calibri"/>
+                <w:color w:val="000000"/>
+                <w:lang w:eastAsia="es-AR"/>
+              </w:rPr>
+            </w:pPr>
+            <w:r>
+              <w:rPr>
+                <w:rFonts w:ascii="Calibri" w:eastAsia="Times New Roman" w:hAnsi="Calibri" w:cs="Calibri"/>
+                <w:color w:val="000000"/>
+                <w:lang w:eastAsia="es-AR"/>
+              </w:rPr>
+              <w:t> </w:t>
+            </w:r>
+          </w:p>
+        </w:tc>
+      </w:tr>
+      <w:tr>
+        <w:trPr>
+          <w:trHeight w:val="300"/>
+        </w:trPr>
+        <w:tc>
+          <w:tcPr>
+            <w:tcW w:w="3000" w:type="dxa"/>
+            <w:tcBorders>
+              <w:top w:val="nil"/>
+              <w:left w:val="single" w:sz="4" w:space="0" w:color="auto"/>
+              <w:bottom w:val="single" w:sz="4" w:space="0" w:color="auto"/>
+              <w:right w:val="single" w:sz="4" w:space="0" w:color="auto"/>
+            </w:tcBorders>
+            <w:shd w:val="clear" w:color="000000" w:fill="F2F2F2"/>
+            <w:noWrap/>
+            <w:vAlign w:val="bottom"/>
+            <w:hideMark/>
+          </w:tcPr>
+          <w:p>
+            <w:pPr>
+              <w:spacing w:after="0" w:line="240" w:lineRule="auto"/>
+              <w:rPr>
+                <w:rFonts w:ascii="Calibri" w:eastAsia="Times New Roman" w:hAnsi="Calibri" w:cs="Calibri"/>
+                <w:color w:val="000000"/>
+                <w:lang w:eastAsia="es-AR"/>
+              </w:rPr>
+            </w:pPr>
+            <w:r>
+              <w:rPr>
+                <w:rFonts w:ascii="Calibri" w:eastAsia="Times New Roman" w:hAnsi="Calibri" w:cs="Calibri"/>
+                <w:color w:val="000000"/>
+                <w:lang w:eastAsia="es-AR"/>
+              </w:rPr>
+              <w:t>Actuador temperatura calentar</w:t>
+            </w:r>
+          </w:p>
+        </w:tc>
+        <w:tc>
+          <w:tcPr>
+            <w:tcW w:w="1936" w:type="dxa"/>
+            <w:tcBorders>
+              <w:top w:val="nil"/>
+              <w:left w:val="nil"/>
+              <w:bottom w:val="single" w:sz="4" w:space="0" w:color="auto"/>
+              <w:right w:val="single" w:sz="4" w:space="0" w:color="auto"/>
+            </w:tcBorders>
+            <w:shd w:val="clear" w:color="000000" w:fill="F2F2F2"/>
+            <w:noWrap/>
+            <w:vAlign w:val="bottom"/>
+            <w:hideMark/>
+          </w:tcPr>
+          <w:p>
+            <w:pPr>
+              <w:spacing w:after="0" w:line="240" w:lineRule="auto"/>
+              <w:rPr>
+                <w:rFonts w:ascii="Calibri" w:eastAsia="Times New Roman" w:hAnsi="Calibri" w:cs="Calibri"/>
+                <w:color w:val="000000"/>
+                <w:lang w:eastAsia="es-AR"/>
+              </w:rPr>
+            </w:pPr>
+            <w:r>
+              <w:rPr>
+                <w:rFonts w:ascii="Calibri" w:eastAsia="Times New Roman" w:hAnsi="Calibri" w:cs="Calibri"/>
+                <w:color w:val="000000"/>
+                <w:lang w:eastAsia="es-AR"/>
+              </w:rPr>
+              <w:t> </w:t>
+            </w:r>
+          </w:p>
+        </w:tc>
+        <w:tc>
+          <w:tcPr>
+            <w:tcW w:w="2928" w:type="dxa"/>
+            <w:tcBorders>
+              <w:top w:val="nil"/>
+              <w:left w:val="nil"/>
+              <w:bottom w:val="single" w:sz="4" w:space="0" w:color="auto"/>
+              <w:right w:val="single" w:sz="4" w:space="0" w:color="auto"/>
+            </w:tcBorders>
+            <w:shd w:val="clear" w:color="000000" w:fill="F2F2F2"/>
+            <w:noWrap/>
+            <w:vAlign w:val="bottom"/>
+            <w:hideMark/>
+          </w:tcPr>
+          <w:p>
+            <w:pPr>
+              <w:spacing w:after="0" w:line="240" w:lineRule="auto"/>
+              <w:jc w:val="right"/>
+              <w:rPr>
+                <w:rFonts w:ascii="Calibri" w:eastAsia="Times New Roman" w:hAnsi="Calibri" w:cs="Calibri"/>
+                <w:color w:val="000000"/>
+                <w:lang w:eastAsia="es-AR"/>
+              </w:rPr>
+            </w:pPr>
+            <w:r>
+              <w:rPr>
+                <w:rFonts w:ascii="Calibri" w:eastAsia="Times New Roman" w:hAnsi="Calibri" w:cs="Calibri"/>
+                <w:color w:val="000000"/>
+                <w:lang w:eastAsia="es-AR"/>
+              </w:rPr>
+              <w:t>A3</w:t>
+            </w:r>
+          </w:p>
+        </w:tc>
+        <w:tc>
+          <w:tcPr>
+            <w:tcW w:w="1516" w:type="dxa"/>
+            <w:tcBorders>
+              <w:top w:val="nil"/>
+              <w:left w:val="nil"/>
+              <w:bottom w:val="single" w:sz="4" w:space="0" w:color="auto"/>
+              <w:right w:val="single" w:sz="4" w:space="0" w:color="auto"/>
+            </w:tcBorders>
+            <w:shd w:val="clear" w:color="000000" w:fill="F2F2F2"/>
+            <w:noWrap/>
+            <w:vAlign w:val="bottom"/>
+            <w:hideMark/>
+          </w:tcPr>
+          <w:p>
+            <w:pPr>
+              <w:spacing w:after="0" w:line="240" w:lineRule="auto"/>
+              <w:rPr>
+                <w:rFonts w:ascii="Calibri" w:eastAsia="Times New Roman" w:hAnsi="Calibri" w:cs="Calibri"/>
+                <w:color w:val="000000"/>
+                <w:lang w:eastAsia="es-AR"/>
+              </w:rPr>
+            </w:pPr>
+            <w:r>
+              <w:rPr>
+                <w:rFonts w:ascii="Calibri" w:eastAsia="Times New Roman" w:hAnsi="Calibri" w:cs="Calibri"/>
+                <w:color w:val="000000"/>
+                <w:lang w:eastAsia="es-AR"/>
+              </w:rPr>
+              <w:t> </w:t>
+            </w:r>
+          </w:p>
+        </w:tc>
+      </w:tr>
+      <w:tr>
+        <w:trPr>
+          <w:trHeight w:val="300"/>
+        </w:trPr>
+        <w:tc>
+          <w:tcPr>
+            <w:tcW w:w="3000" w:type="dxa"/>
+            <w:tcBorders>
+              <w:top w:val="nil"/>
+              <w:left w:val="single" w:sz="4" w:space="0" w:color="auto"/>
+              <w:bottom w:val="single" w:sz="4" w:space="0" w:color="auto"/>
+              <w:right w:val="single" w:sz="4" w:space="0" w:color="auto"/>
+            </w:tcBorders>
+            <w:shd w:val="clear" w:color="000000" w:fill="F2F2F2"/>
+            <w:noWrap/>
+            <w:vAlign w:val="bottom"/>
+            <w:hideMark/>
+          </w:tcPr>
+          <w:p>
+            <w:pPr>
+              <w:spacing w:after="0" w:line="240" w:lineRule="auto"/>
+              <w:rPr>
+                <w:rFonts w:ascii="Calibri" w:eastAsia="Times New Roman" w:hAnsi="Calibri" w:cs="Calibri"/>
+                <w:color w:val="000000"/>
+                <w:lang w:eastAsia="es-AR"/>
+              </w:rPr>
+            </w:pPr>
+            <w:r>
+              <w:rPr>
+                <w:rFonts w:ascii="Calibri" w:eastAsia="Times New Roman" w:hAnsi="Calibri" w:cs="Calibri"/>
+                <w:color w:val="000000"/>
+                <w:lang w:eastAsia="es-AR"/>
+              </w:rPr>
+              <w:t>Actuador temperatura enfriar</w:t>
+            </w:r>
+          </w:p>
+        </w:tc>
+        <w:tc>
+          <w:tcPr>
+            <w:tcW w:w="1936" w:type="dxa"/>
+            <w:tcBorders>
+              <w:top w:val="nil"/>
+              <w:left w:val="nil"/>
+              <w:bottom w:val="single" w:sz="4" w:space="0" w:color="auto"/>
+              <w:right w:val="single" w:sz="4" w:space="0" w:color="auto"/>
+            </w:tcBorders>
+            <w:shd w:val="clear" w:color="000000" w:fill="F2F2F2"/>
+            <w:noWrap/>
+            <w:vAlign w:val="bottom"/>
+            <w:hideMark/>
+          </w:tcPr>
+          <w:p>
+            <w:pPr>
+              <w:spacing w:after="0" w:line="240" w:lineRule="auto"/>
+              <w:rPr>
+                <w:rFonts w:ascii="Calibri" w:eastAsia="Times New Roman" w:hAnsi="Calibri" w:cs="Calibri"/>
+                <w:color w:val="000000"/>
+                <w:lang w:eastAsia="es-AR"/>
+              </w:rPr>
+            </w:pPr>
+            <w:r>
+              <w:rPr>
+                <w:rFonts w:ascii="Calibri" w:eastAsia="Times New Roman" w:hAnsi="Calibri" w:cs="Calibri"/>
+                <w:color w:val="000000"/>
+                <w:lang w:eastAsia="es-AR"/>
+              </w:rPr>
+              <w:t> </w:t>
+            </w:r>
+          </w:p>
+        </w:tc>
+        <w:tc>
+          <w:tcPr>
+            <w:tcW w:w="2928" w:type="dxa"/>
+            <w:tcBorders>
+              <w:top w:val="nil"/>
+              <w:left w:val="nil"/>
+              <w:bottom w:val="single" w:sz="4" w:space="0" w:color="auto"/>
+              <w:right w:val="single" w:sz="4" w:space="0" w:color="auto"/>
+            </w:tcBorders>
+            <w:shd w:val="clear" w:color="000000" w:fill="F2F2F2"/>
+            <w:noWrap/>
+            <w:vAlign w:val="bottom"/>
+            <w:hideMark/>
+          </w:tcPr>
+          <w:p>
+            <w:pPr>
+              <w:spacing w:after="0" w:line="240" w:lineRule="auto"/>
+              <w:jc w:val="right"/>
+              <w:rPr>
+                <w:rFonts w:ascii="Calibri" w:eastAsia="Times New Roman" w:hAnsi="Calibri" w:cs="Calibri"/>
+                <w:color w:val="000000"/>
+                <w:lang w:eastAsia="es-AR"/>
+              </w:rPr>
+            </w:pPr>
+            <w:r>
+              <w:rPr>
+                <w:rFonts w:ascii="Calibri" w:eastAsia="Times New Roman" w:hAnsi="Calibri" w:cs="Calibri"/>
+                <w:color w:val="000000"/>
+                <w:lang w:eastAsia="es-AR"/>
+              </w:rPr>
+              <w:t>A4</w:t>
+            </w:r>
+          </w:p>
+        </w:tc>
+        <w:tc>
+          <w:tcPr>
+            <w:tcW w:w="1516" w:type="dxa"/>
+            <w:tcBorders>
+              <w:top w:val="nil"/>
+              <w:left w:val="nil"/>
+              <w:bottom w:val="single" w:sz="4" w:space="0" w:color="auto"/>
+              <w:right w:val="single" w:sz="4" w:space="0" w:color="auto"/>
+            </w:tcBorders>
+            <w:shd w:val="clear" w:color="000000" w:fill="F2F2F2"/>
+            <w:noWrap/>
+            <w:vAlign w:val="bottom"/>
+            <w:hideMark/>
+          </w:tcPr>
+          <w:p>
+            <w:pPr>
+              <w:spacing w:after="0" w:line="240" w:lineRule="auto"/>
+              <w:rPr>
+                <w:rFonts w:ascii="Calibri" w:eastAsia="Times New Roman" w:hAnsi="Calibri" w:cs="Calibri"/>
+                <w:color w:val="000000"/>
+                <w:lang w:eastAsia="es-AR"/>
+              </w:rPr>
+            </w:pPr>
+            <w:r>
+              <w:rPr>
+                <w:rFonts w:ascii="Calibri" w:eastAsia="Times New Roman" w:hAnsi="Calibri" w:cs="Calibri"/>
+                <w:color w:val="000000"/>
+                <w:lang w:eastAsia="es-AR"/>
+              </w:rPr>
+              <w:t> </w:t>
+            </w:r>
+          </w:p>
+        </w:tc>
+      </w:tr>
+      <w:tr>
+        <w:trPr>
+          <w:trHeight w:val="300"/>
+        </w:trPr>
+        <w:tc>
+          <w:tcPr>
+            <w:tcW w:w="3000" w:type="dxa"/>
+            <w:tcBorders>
+              <w:top w:val="nil"/>
+              <w:left w:val="single" w:sz="4" w:space="0" w:color="auto"/>
+              <w:bottom w:val="single" w:sz="4" w:space="0" w:color="auto"/>
+              <w:right w:val="single" w:sz="4" w:space="0" w:color="auto"/>
+            </w:tcBorders>
+            <w:shd w:val="clear" w:color="000000" w:fill="F2F2F2"/>
+            <w:noWrap/>
+            <w:vAlign w:val="bottom"/>
+            <w:hideMark/>
+          </w:tcPr>
+          <w:p>
+            <w:pPr>
+              <w:spacing w:after="0" w:line="240" w:lineRule="auto"/>
+              <w:rPr>
+                <w:rFonts w:ascii="Calibri" w:eastAsia="Times New Roman" w:hAnsi="Calibri" w:cs="Calibri"/>
+                <w:color w:val="000000"/>
+                <w:lang w:eastAsia="es-AR"/>
+              </w:rPr>
+            </w:pPr>
+            <w:r>
+              <w:rPr>
+                <w:rFonts w:ascii="Calibri" w:eastAsia="Times New Roman" w:hAnsi="Calibri" w:cs="Calibri"/>
+                <w:color w:val="000000"/>
+                <w:lang w:eastAsia="es-AR"/>
+              </w:rPr>
+              <w:t>Actuador luz led interna</w:t>
+            </w:r>
+          </w:p>
+        </w:tc>
+        <w:tc>
+          <w:tcPr>
+            <w:tcW w:w="1936" w:type="dxa"/>
+            <w:tcBorders>
+              <w:top w:val="nil"/>
+              <w:left w:val="nil"/>
+              <w:bottom w:val="single" w:sz="4" w:space="0" w:color="auto"/>
+              <w:right w:val="single" w:sz="4" w:space="0" w:color="auto"/>
+            </w:tcBorders>
+            <w:shd w:val="clear" w:color="000000" w:fill="F2F2F2"/>
+            <w:noWrap/>
+            <w:vAlign w:val="bottom"/>
+            <w:hideMark/>
+          </w:tcPr>
+          <w:p>
+            <w:pPr>
+              <w:spacing w:after="0" w:line="240" w:lineRule="auto"/>
+              <w:jc w:val="right"/>
+              <w:rPr>
+                <w:rFonts w:ascii="Calibri" w:eastAsia="Times New Roman" w:hAnsi="Calibri" w:cs="Calibri"/>
+                <w:color w:val="000000"/>
+                <w:lang w:eastAsia="es-AR"/>
+              </w:rPr>
+            </w:pPr>
+            <w:r>
+              <w:rPr>
+                <w:rFonts w:ascii="Calibri" w:eastAsia="Times New Roman" w:hAnsi="Calibri" w:cs="Calibri"/>
+                <w:color w:val="000000"/>
+                <w:lang w:eastAsia="es-AR"/>
+              </w:rPr>
+              <w:t>13</w:t>
+            </w:r>
+          </w:p>
+        </w:tc>
+        <w:tc>
+          <w:tcPr>
+            <w:tcW w:w="2928" w:type="dxa"/>
+            <w:tcBorders>
+              <w:top w:val="nil"/>
+              <w:left w:val="nil"/>
+              <w:bottom w:val="single" w:sz="4" w:space="0" w:color="auto"/>
+              <w:right w:val="single" w:sz="4" w:space="0" w:color="auto"/>
+            </w:tcBorders>
+            <w:shd w:val="clear" w:color="000000" w:fill="F2F2F2"/>
+            <w:noWrap/>
+            <w:vAlign w:val="bottom"/>
+            <w:hideMark/>
+          </w:tcPr>
+          <w:p>
+            <w:pPr>
+              <w:spacing w:after="0" w:line="240" w:lineRule="auto"/>
+              <w:rPr>
+                <w:rFonts w:ascii="Calibri" w:eastAsia="Times New Roman" w:hAnsi="Calibri" w:cs="Calibri"/>
+                <w:color w:val="000000"/>
+                <w:lang w:eastAsia="es-AR"/>
+              </w:rPr>
+            </w:pPr>
+            <w:r>
+              <w:rPr>
+                <w:rFonts w:ascii="Calibri" w:eastAsia="Times New Roman" w:hAnsi="Calibri" w:cs="Calibri"/>
+                <w:color w:val="000000"/>
+                <w:lang w:eastAsia="es-AR"/>
+              </w:rPr>
+              <w:t> </w:t>
+            </w:r>
+          </w:p>
+        </w:tc>
+        <w:tc>
+          <w:tcPr>
+            <w:tcW w:w="1516" w:type="dxa"/>
+            <w:tcBorders>
+              <w:top w:val="nil"/>
+              <w:left w:val="nil"/>
+              <w:bottom w:val="single" w:sz="4" w:space="0" w:color="auto"/>
+              <w:right w:val="single" w:sz="4" w:space="0" w:color="auto"/>
+            </w:tcBorders>
+            <w:shd w:val="clear" w:color="000000" w:fill="F2F2F2"/>
+            <w:noWrap/>
+            <w:vAlign w:val="bottom"/>
+            <w:hideMark/>
+          </w:tcPr>
+          <w:p>
+            <w:pPr>
+              <w:spacing w:after="0" w:line="240" w:lineRule="auto"/>
+              <w:rPr>
+                <w:rFonts w:ascii="Calibri" w:eastAsia="Times New Roman" w:hAnsi="Calibri" w:cs="Calibri"/>
+                <w:color w:val="000000"/>
+                <w:lang w:eastAsia="es-AR"/>
+              </w:rPr>
+            </w:pPr>
+            <w:r>
+              <w:rPr>
+                <w:rFonts w:ascii="Calibri" w:eastAsia="Times New Roman" w:hAnsi="Calibri" w:cs="Calibri"/>
+                <w:color w:val="000000"/>
+                <w:lang w:eastAsia="es-AR"/>
+              </w:rPr>
+              <w:t> </w:t>
+            </w:r>
+          </w:p>
+        </w:tc>
+      </w:tr>
+      <w:tr>
+        <w:trPr>
+          <w:trHeight w:val="300"/>
+        </w:trPr>
+        <w:tc>
+          <w:tcPr>
+            <w:tcW w:w="3000" w:type="dxa"/>
+            <w:tcBorders>
+              <w:top w:val="nil"/>
+              <w:left w:val="single" w:sz="4" w:space="0" w:color="auto"/>
+              <w:bottom w:val="single" w:sz="4" w:space="0" w:color="auto"/>
+              <w:right w:val="single" w:sz="4" w:space="0" w:color="auto"/>
+            </w:tcBorders>
+            <w:shd w:val="clear" w:color="000000" w:fill="F2F2F2"/>
+            <w:noWrap/>
+            <w:vAlign w:val="bottom"/>
+            <w:hideMark/>
+          </w:tcPr>
+          <w:p>
+            <w:pPr>
+              <w:spacing w:after="0" w:line="240" w:lineRule="auto"/>
+              <w:rPr>
+                <w:rFonts w:ascii="Calibri" w:eastAsia="Times New Roman" w:hAnsi="Calibri" w:cs="Calibri"/>
+                <w:color w:val="000000"/>
+                <w:lang w:eastAsia="es-AR"/>
+              </w:rPr>
+            </w:pPr>
+            <w:r>
+              <w:rPr>
+                <w:rFonts w:ascii="Calibri" w:eastAsia="Times New Roman" w:hAnsi="Calibri" w:cs="Calibri"/>
+                <w:color w:val="000000"/>
+                <w:lang w:eastAsia="es-AR"/>
+              </w:rPr>
+              <w:t>Bluetooth</w:t>
+            </w:r>
+          </w:p>
+        </w:tc>
+        <w:tc>
+          <w:tcPr>
+            <w:tcW w:w="1936" w:type="dxa"/>
+            <w:tcBorders>
+              <w:top w:val="nil"/>
+              <w:left w:val="nil"/>
+              <w:bottom w:val="single" w:sz="4" w:space="0" w:color="auto"/>
+              <w:right w:val="single" w:sz="4" w:space="0" w:color="auto"/>
+            </w:tcBorders>
+            <w:shd w:val="clear" w:color="000000" w:fill="F2F2F2"/>
+            <w:noWrap/>
+            <w:vAlign w:val="bottom"/>
+            <w:hideMark/>
+          </w:tcPr>
+          <w:p>
+            <w:pPr>
+              <w:spacing w:after="0" w:line="240" w:lineRule="auto"/>
+              <w:jc w:val="right"/>
+              <w:rPr>
+                <w:rFonts w:ascii="Calibri" w:eastAsia="Times New Roman" w:hAnsi="Calibri" w:cs="Calibri"/>
+                <w:color w:val="000000"/>
+                <w:lang w:eastAsia="es-AR"/>
+              </w:rPr>
+            </w:pPr>
+            <w:r>
+              <w:rPr>
+                <w:rFonts w:ascii="Calibri" w:eastAsia="Times New Roman" w:hAnsi="Calibri" w:cs="Calibri"/>
+                <w:color w:val="000000"/>
+                <w:lang w:eastAsia="es-AR"/>
+              </w:rPr>
+              <w:t>7, 8</w:t>
+            </w:r>
+          </w:p>
+        </w:tc>
+        <w:tc>
+          <w:tcPr>
+            <w:tcW w:w="2928" w:type="dxa"/>
+            <w:tcBorders>
+              <w:top w:val="nil"/>
+              <w:left w:val="nil"/>
+              <w:bottom w:val="single" w:sz="4" w:space="0" w:color="auto"/>
+              <w:right w:val="single" w:sz="4" w:space="0" w:color="auto"/>
+            </w:tcBorders>
+            <w:shd w:val="clear" w:color="000000" w:fill="F2F2F2"/>
+            <w:noWrap/>
+            <w:vAlign w:val="bottom"/>
+            <w:hideMark/>
+          </w:tcPr>
+          <w:p>
+            <w:pPr>
+              <w:spacing w:after="0" w:line="240" w:lineRule="auto"/>
+              <w:rPr>
+                <w:rFonts w:ascii="Calibri" w:eastAsia="Times New Roman" w:hAnsi="Calibri" w:cs="Calibri"/>
+                <w:color w:val="000000"/>
+                <w:lang w:eastAsia="es-AR"/>
+              </w:rPr>
+            </w:pPr>
+            <w:r>
+              <w:rPr>
+                <w:rFonts w:ascii="Calibri" w:eastAsia="Times New Roman" w:hAnsi="Calibri" w:cs="Calibri"/>
+                <w:color w:val="000000"/>
+                <w:lang w:eastAsia="es-AR"/>
+              </w:rPr>
+              <w:t> </w:t>
+            </w:r>
+          </w:p>
+        </w:tc>
+        <w:tc>
+          <w:tcPr>
+            <w:tcW w:w="1516" w:type="dxa"/>
+            <w:tcBorders>
+              <w:top w:val="nil"/>
+              <w:left w:val="nil"/>
+              <w:bottom w:val="single" w:sz="4" w:space="0" w:color="auto"/>
+              <w:right w:val="single" w:sz="4" w:space="0" w:color="auto"/>
+            </w:tcBorders>
+            <w:shd w:val="clear" w:color="000000" w:fill="F2F2F2"/>
+            <w:noWrap/>
+            <w:vAlign w:val="bottom"/>
+            <w:hideMark/>
+          </w:tcPr>
+          <w:p>
+            <w:pPr>
+              <w:spacing w:after="0" w:line="240" w:lineRule="auto"/>
+              <w:rPr>
+                <w:rFonts w:ascii="Calibri" w:eastAsia="Times New Roman" w:hAnsi="Calibri" w:cs="Calibri"/>
+                <w:color w:val="000000"/>
+                <w:lang w:eastAsia="es-AR"/>
+              </w:rPr>
+            </w:pPr>
+            <w:r>
+              <w:rPr>
+                <w:rFonts w:ascii="Calibri" w:eastAsia="Times New Roman" w:hAnsi="Calibri" w:cs="Calibri"/>
+                <w:color w:val="000000"/>
+                <w:lang w:eastAsia="es-AR"/>
+              </w:rPr>
+              <w:t> </w:t>
+            </w:r>
+          </w:p>
+        </w:tc>
+      </w:tr>
+      <w:tr>
+        <w:trPr>
+          <w:trHeight w:val="300"/>
+        </w:trPr>
+        <w:tc>
+          <w:tcPr>
+            <w:tcW w:w="3000" w:type="dxa"/>
+            <w:tcBorders>
+              <w:top w:val="nil"/>
+              <w:left w:val="single" w:sz="4" w:space="0" w:color="auto"/>
+              <w:bottom w:val="single" w:sz="4" w:space="0" w:color="auto"/>
+              <w:right w:val="single" w:sz="4" w:space="0" w:color="auto"/>
+            </w:tcBorders>
+            <w:shd w:val="clear" w:color="000000" w:fill="F2F2F2"/>
+            <w:noWrap/>
+            <w:vAlign w:val="bottom"/>
+            <w:hideMark/>
+          </w:tcPr>
+          <w:p>
+            <w:pPr>
+              <w:spacing w:after="0" w:line="240" w:lineRule="auto"/>
+              <w:rPr>
+                <w:rFonts w:ascii="Calibri" w:eastAsia="Times New Roman" w:hAnsi="Calibri" w:cs="Calibri"/>
+                <w:color w:val="000000"/>
+                <w:lang w:eastAsia="es-AR"/>
+              </w:rPr>
+            </w:pPr>
+            <w:r>
+              <w:rPr>
+                <w:rFonts w:ascii="Calibri" w:eastAsia="Times New Roman" w:hAnsi="Calibri" w:cs="Calibri"/>
+                <w:color w:val="000000"/>
+                <w:lang w:eastAsia="es-AR"/>
+              </w:rPr>
+              <w:t>Coolers 1 y 2</w:t>
+            </w:r>
+          </w:p>
+        </w:tc>
+        <w:tc>
+          <w:tcPr>
+            <w:tcW w:w="1936" w:type="dxa"/>
+            <w:tcBorders>
+              <w:top w:val="nil"/>
+              <w:left w:val="nil"/>
+              <w:bottom w:val="single" w:sz="4" w:space="0" w:color="auto"/>
+              <w:right w:val="single" w:sz="4" w:space="0" w:color="auto"/>
+            </w:tcBorders>
+            <w:shd w:val="clear" w:color="000000" w:fill="F2F2F2"/>
+            <w:noWrap/>
+            <w:vAlign w:val="bottom"/>
+            <w:hideMark/>
+          </w:tcPr>
+          <w:p>
+            <w:pPr>
+              <w:spacing w:after="0" w:line="240" w:lineRule="auto"/>
+              <w:jc w:val="right"/>
+              <w:rPr>
+                <w:rFonts w:ascii="Calibri" w:eastAsia="Times New Roman" w:hAnsi="Calibri" w:cs="Calibri"/>
+                <w:color w:val="000000"/>
+                <w:lang w:eastAsia="es-AR"/>
+              </w:rPr>
+            </w:pPr>
+            <w:r>
+              <w:rPr>
+                <w:rFonts w:ascii="Calibri" w:eastAsia="Times New Roman" w:hAnsi="Calibri" w:cs="Calibri"/>
+                <w:color w:val="000000"/>
+                <w:lang w:eastAsia="es-AR"/>
+              </w:rPr>
+              <w:t> </w:t>
+            </w:r>
+          </w:p>
+        </w:tc>
+        <w:tc>
+          <w:tcPr>
+            <w:tcW w:w="2928" w:type="dxa"/>
+            <w:tcBorders>
+              <w:top w:val="nil"/>
+              <w:left w:val="nil"/>
+              <w:bottom w:val="single" w:sz="4" w:space="0" w:color="auto"/>
+              <w:right w:val="single" w:sz="4" w:space="0" w:color="auto"/>
+            </w:tcBorders>
+            <w:shd w:val="clear" w:color="000000" w:fill="F2F2F2"/>
+            <w:noWrap/>
+            <w:vAlign w:val="bottom"/>
+            <w:hideMark/>
+          </w:tcPr>
+          <w:p>
+            <w:pPr>
+              <w:spacing w:after="0" w:line="240" w:lineRule="auto"/>
+              <w:jc w:val="right"/>
+              <w:rPr>
+                <w:rFonts w:ascii="Calibri" w:eastAsia="Times New Roman" w:hAnsi="Calibri" w:cs="Calibri"/>
+                <w:color w:val="000000"/>
+                <w:lang w:eastAsia="es-AR"/>
+              </w:rPr>
+            </w:pPr>
+            <w:r>
+              <w:rPr>
+                <w:rFonts w:ascii="Calibri" w:eastAsia="Times New Roman" w:hAnsi="Calibri" w:cs="Calibri"/>
+                <w:color w:val="000000"/>
+                <w:lang w:eastAsia="es-AR"/>
+              </w:rPr>
+              <w:t>A2</w:t>
+            </w:r>
+          </w:p>
+        </w:tc>
+        <w:tc>
+          <w:tcPr>
+            <w:tcW w:w="1516" w:type="dxa"/>
+            <w:tcBorders>
+              <w:top w:val="nil"/>
+              <w:left w:val="nil"/>
+              <w:bottom w:val="single" w:sz="4" w:space="0" w:color="auto"/>
+              <w:right w:val="single" w:sz="4" w:space="0" w:color="auto"/>
+            </w:tcBorders>
+            <w:shd w:val="clear" w:color="000000" w:fill="F2F2F2"/>
+            <w:noWrap/>
+            <w:vAlign w:val="bottom"/>
+            <w:hideMark/>
+          </w:tcPr>
+          <w:p>
+            <w:pPr>
+              <w:spacing w:after="0" w:line="240" w:lineRule="auto"/>
+              <w:rPr>
+                <w:rFonts w:ascii="Calibri" w:eastAsia="Times New Roman" w:hAnsi="Calibri" w:cs="Calibri"/>
+                <w:color w:val="000000"/>
+                <w:lang w:eastAsia="es-AR"/>
+              </w:rPr>
+            </w:pPr>
+            <w:r>
+              <w:rPr>
+                <w:rFonts w:ascii="Calibri" w:eastAsia="Times New Roman" w:hAnsi="Calibri" w:cs="Calibri"/>
+                <w:color w:val="000000"/>
+                <w:lang w:eastAsia="es-AR"/>
+              </w:rPr>
+              <w:t> </w:t>
+            </w:r>
+          </w:p>
+        </w:tc>
+      </w:tr>
+    </w:tbl>
+    <w:p/>
     <w:p>
       <w:pPr>
         <w:rPr>
@@ -3233,25 +5476,25 @@
       <w:pPr>
         <w:pStyle w:val="Estilo2"/>
       </w:pPr>
-      <w:bookmarkStart w:id="9" w:name="_Toc11535829"/>
+      <w:bookmarkStart w:id="10" w:name="_Toc11608353"/>
       <w:r>
         <w:lastRenderedPageBreak/>
         <w:t>Detalle de componentes</w:t>
       </w:r>
-      <w:bookmarkEnd w:id="9"/>
+      <w:bookmarkEnd w:id="10"/>
     </w:p>
     <w:p>
       <w:pPr>
         <w:pStyle w:val="Estilo3"/>
       </w:pPr>
-      <w:bookmarkStart w:id="10" w:name="_Toc11535830"/>
+      <w:bookmarkStart w:id="11" w:name="_Toc11608354"/>
       <w:r>
         <w:t>Arduino</w:t>
       </w:r>
       <w:r>
         <w:t xml:space="preserve"> R1</w:t>
       </w:r>
-      <w:bookmarkEnd w:id="10"/>
+      <w:bookmarkEnd w:id="11"/>
     </w:p>
     <w:p>
       <w:pPr>
@@ -3290,7 +5533,7 @@
                     <pic:cNvPicPr/>
                   </pic:nvPicPr>
                   <pic:blipFill>
-                    <a:blip r:embed="rId9">
+                    <a:blip r:embed="rId10">
                       <a:extLst>
                         <a:ext uri="{28A0092B-C50C-407E-A947-70E740481C1C}">
                           <a14:useLocalDpi xmlns:a14="http://schemas.microsoft.com/office/drawing/2010/main" val="0"/>
@@ -3329,7 +5572,7 @@
         </w:rPr>
         <w:t>El hardware de Arduino consiste en una placa con un microcontrolador generalmente </w:t>
       </w:r>
-      <w:hyperlink r:id="rId10" w:history="1">
+      <w:hyperlink r:id="rId11" w:history="1">
         <w:r>
           <w:rPr>
             <w:bdr w:val="none" w:sz="0" w:space="0" w:color="auto" w:frame="1"/>
@@ -3369,7 +5612,7 @@
           <w:shd w:val="clear" w:color="auto" w:fill="FFFFFF"/>
         </w:rPr>
       </w:pPr>
-      <w:bookmarkStart w:id="11" w:name="_Toc11535831"/>
+      <w:bookmarkStart w:id="12" w:name="_Toc11608355"/>
       <w:r>
         <w:rPr>
           <w:bdr w:val="none" w:sz="0" w:space="0" w:color="auto" w:frame="1"/>
@@ -3384,7 +5627,7 @@
         </w:rPr>
         <w:t>HC-05</w:t>
       </w:r>
-      <w:bookmarkEnd w:id="11"/>
+      <w:bookmarkEnd w:id="12"/>
     </w:p>
     <w:p>
       <w:pPr>
@@ -3423,7 +5666,7 @@
                     <pic:cNvPicPr/>
                   </pic:nvPicPr>
                   <pic:blipFill>
-                    <a:blip r:embed="rId11" cstate="print">
+                    <a:blip r:embed="rId12" cstate="print">
                       <a:extLst>
                         <a:ext uri="{28A0092B-C50C-407E-A947-70E740481C1C}">
                           <a14:useLocalDpi xmlns:a14="http://schemas.microsoft.com/office/drawing/2010/main" val="0"/>
@@ -3595,7 +5838,7 @@
       <w:pPr>
         <w:pStyle w:val="Estilo3"/>
       </w:pPr>
-      <w:bookmarkStart w:id="12" w:name="_Toc11535832"/>
+      <w:bookmarkStart w:id="13" w:name="_Toc11608356"/>
       <w:r>
         <w:t xml:space="preserve">Distancia (sensor de </w:t>
       </w:r>
@@ -3605,7 +5848,7 @@
       <w:r>
         <w:t>)</w:t>
       </w:r>
-      <w:bookmarkEnd w:id="12"/>
+      <w:bookmarkEnd w:id="13"/>
     </w:p>
     <w:p>
       <w:pPr>
@@ -3644,7 +5887,7 @@
                     <pic:cNvPicPr/>
                   </pic:nvPicPr>
                   <pic:blipFill>
-                    <a:blip r:embed="rId12">
+                    <a:blip r:embed="rId13">
                       <a:extLst>
                         <a:ext uri="{28A0092B-C50C-407E-A947-70E740481C1C}">
                           <a14:useLocalDpi xmlns:a14="http://schemas.microsoft.com/office/drawing/2010/main" val="0"/>
@@ -3757,7 +6000,7 @@
       <w:pPr>
         <w:pStyle w:val="Estilo3"/>
       </w:pPr>
-      <w:bookmarkStart w:id="13" w:name="_Toc11535833"/>
+      <w:bookmarkStart w:id="14" w:name="_Toc11608357"/>
       <w:r>
         <w:lastRenderedPageBreak/>
         <w:t>Temperatura</w:t>
@@ -3774,7 +6017,7 @@
       <w:r>
         <w:t>)</w:t>
       </w:r>
-      <w:bookmarkEnd w:id="13"/>
+      <w:bookmarkEnd w:id="14"/>
     </w:p>
     <w:p>
       <w:pPr>
@@ -3834,7 +6077,7 @@
                     <pic:cNvPicPr/>
                   </pic:nvPicPr>
                   <pic:blipFill>
-                    <a:blip r:embed="rId13">
+                    <a:blip r:embed="rId14">
                       <a:extLst>
                         <a:ext uri="{28A0092B-C50C-407E-A947-70E740481C1C}">
                           <a14:useLocalDpi xmlns:a14="http://schemas.microsoft.com/office/drawing/2010/main" val="0"/>
@@ -3953,7 +6196,7 @@
       <w:pPr>
         <w:pStyle w:val="Estilo3"/>
       </w:pPr>
-      <w:bookmarkStart w:id="14" w:name="_Toc11535834"/>
+      <w:bookmarkStart w:id="15" w:name="_Toc11608358"/>
       <w:r>
         <w:t>Celda</w:t>
       </w:r>
@@ -3969,7 +6212,7 @@
       <w:r>
         <w:t xml:space="preserve"> + Convertidor HX711</w:t>
       </w:r>
-      <w:bookmarkEnd w:id="14"/>
+      <w:bookmarkEnd w:id="15"/>
     </w:p>
     <w:p>
       <w:pPr>
@@ -4186,7 +6429,7 @@
                     <pic:cNvPicPr/>
                   </pic:nvPicPr>
                   <pic:blipFill>
-                    <a:blip r:embed="rId14" cstate="print">
+                    <a:blip r:embed="rId15" cstate="print">
                       <a:extLst>
                         <a:ext uri="{28A0092B-C50C-407E-A947-70E740481C1C}">
                           <a14:useLocalDpi xmlns:a14="http://schemas.microsoft.com/office/drawing/2010/main" val="0"/>
@@ -4384,7 +6627,7 @@
           <w:shd w:val="clear" w:color="auto" w:fill="FFFFFF"/>
         </w:rPr>
       </w:pPr>
-      <w:bookmarkStart w:id="15" w:name="_Toc11535835"/>
+      <w:bookmarkStart w:id="16" w:name="_Toc11608359"/>
       <w:r>
         <w:rPr>
           <w:bdr w:val="none" w:sz="0" w:space="0" w:color="auto" w:frame="1"/>
@@ -4393,7 +6636,7 @@
         <w:lastRenderedPageBreak/>
         <w:t>Buzzer pasivo (actuador de sonido)</w:t>
       </w:r>
-      <w:bookmarkEnd w:id="15"/>
+      <w:bookmarkEnd w:id="16"/>
     </w:p>
     <w:p>
       <w:r>
@@ -4426,7 +6669,7 @@
                     </pic:cNvPicPr>
                   </pic:nvPicPr>
                   <pic:blipFill>
-                    <a:blip r:embed="rId15">
+                    <a:blip r:embed="rId16">
                       <a:extLst>
                         <a:ext uri="{28A0092B-C50C-407E-A947-70E740481C1C}">
                           <a14:useLocalDpi xmlns:a14="http://schemas.microsoft.com/office/drawing/2010/main" val="0"/>
@@ -4516,7 +6759,7 @@
           <w:shd w:val="clear" w:color="auto" w:fill="FFFFFF"/>
         </w:rPr>
       </w:pPr>
-      <w:bookmarkStart w:id="16" w:name="_Toc11535836"/>
+      <w:bookmarkStart w:id="17" w:name="_Toc11608360"/>
       <w:r>
         <w:rPr>
           <w:bdr w:val="none" w:sz="0" w:space="0" w:color="auto" w:frame="1"/>
@@ -4524,7 +6767,7 @@
         </w:rPr>
         <w:t>Celda Peltier (actuador de temperatura)</w:t>
       </w:r>
-      <w:bookmarkEnd w:id="16"/>
+      <w:bookmarkEnd w:id="17"/>
     </w:p>
     <w:p>
       <w:r>
@@ -4564,7 +6807,7 @@
                     <pic:cNvPicPr/>
                   </pic:nvPicPr>
                   <pic:blipFill>
-                    <a:blip r:embed="rId16">
+                    <a:blip r:embed="rId17">
                       <a:extLst>
                         <a:ext uri="{28A0092B-C50C-407E-A947-70E740481C1C}">
                           <a14:useLocalDpi xmlns:a14="http://schemas.microsoft.com/office/drawing/2010/main" val="0"/>
@@ -4649,7 +6892,7 @@
           <w:shd w:val="clear" w:color="auto" w:fill="FFFFFF"/>
         </w:rPr>
       </w:pPr>
-      <w:bookmarkStart w:id="17" w:name="_Toc11535837"/>
+      <w:bookmarkStart w:id="18" w:name="_Toc11608361"/>
       <w:r>
         <w:rPr>
           <w:bdr w:val="none" w:sz="0" w:space="0" w:color="auto" w:frame="1"/>
@@ -4672,7 +6915,7 @@
         </w:rPr>
         <w:t>)</w:t>
       </w:r>
-      <w:bookmarkEnd w:id="17"/>
+      <w:bookmarkEnd w:id="18"/>
     </w:p>
     <w:p>
       <w:pPr>
@@ -4823,7 +7066,7 @@
                     <pic:cNvPicPr/>
                   </pic:nvPicPr>
                   <pic:blipFill>
-                    <a:blip r:embed="rId17">
+                    <a:blip r:embed="rId18">
                       <a:extLst>
                         <a:ext uri="{28A0092B-C50C-407E-A947-70E740481C1C}">
                           <a14:useLocalDpi xmlns:a14="http://schemas.microsoft.com/office/drawing/2010/main" val="0"/>
@@ -4861,7 +7104,7 @@
       <w:pPr>
         <w:pStyle w:val="Estilo3"/>
       </w:pPr>
-      <w:bookmarkStart w:id="18" w:name="_Toc11535838"/>
+      <w:bookmarkStart w:id="19" w:name="_Toc11608362"/>
       <w:r>
         <w:t>D</w:t>
       </w:r>
@@ -4874,7 +7117,7 @@
       <w:r>
         <w:t xml:space="preserve"> (actuador ventilación)</w:t>
       </w:r>
-      <w:bookmarkEnd w:id="18"/>
+      <w:bookmarkEnd w:id="19"/>
     </w:p>
     <w:p>
       <w:pPr>
@@ -4911,7 +7154,7 @@
                     <pic:cNvPicPr/>
                   </pic:nvPicPr>
                   <pic:blipFill>
-                    <a:blip r:embed="rId18" cstate="print">
+                    <a:blip r:embed="rId19" cstate="print">
                       <a:extLst>
                         <a:ext uri="{28A0092B-C50C-407E-A947-70E740481C1C}">
                           <a14:useLocalDpi xmlns:a14="http://schemas.microsoft.com/office/drawing/2010/main" val="0"/>
@@ -4959,7 +7202,7 @@
         </w:rPr>
         <w:t>Su funcionamiento se basa en la </w:t>
       </w:r>
-      <w:hyperlink r:id="rId19" w:tooltip="Ley cero de la termodinámica" w:history="1">
+      <w:hyperlink r:id="rId20" w:tooltip="Ley cero de la termodinámica" w:history="1">
         <w:r>
           <w:rPr>
             <w:bdr w:val="none" w:sz="0" w:space="0" w:color="auto" w:frame="1"/>
@@ -4975,7 +7218,7 @@
         </w:rPr>
         <w:t>, transfiriendo el calor de la parte caliente que se desea disipar al </w:t>
       </w:r>
-      <w:hyperlink r:id="rId20" w:tooltip="Aire" w:history="1">
+      <w:hyperlink r:id="rId21" w:tooltip="Aire" w:history="1">
         <w:r>
           <w:rPr>
             <w:bdr w:val="none" w:sz="0" w:space="0" w:color="auto" w:frame="1"/>
@@ -5011,12 +7254,12 @@
       <w:pPr>
         <w:pStyle w:val="Estilo3"/>
       </w:pPr>
-      <w:bookmarkStart w:id="19" w:name="_Toc11535839"/>
+      <w:bookmarkStart w:id="20" w:name="_Toc11608363"/>
       <w:r>
         <w:lastRenderedPageBreak/>
         <w:t>Fuente de tensión ATX</w:t>
       </w:r>
-      <w:bookmarkEnd w:id="19"/>
+      <w:bookmarkEnd w:id="20"/>
     </w:p>
     <w:p>
       <w:pPr>
@@ -5032,7 +7275,7 @@
         </w:rPr>
         <w:t>La fuente ATX es un dispositivo que se acopla internamente en el </w:t>
       </w:r>
-      <w:hyperlink r:id="rId21" w:tgtFrame="_blank" w:history="1">
+      <w:hyperlink r:id="rId22" w:tgtFrame="_blank" w:history="1">
         <w:r>
           <w:rPr>
             <w:bdr w:val="none" w:sz="0" w:space="0" w:color="auto" w:frame="1"/>
@@ -5048,7 +7291,7 @@
         </w:rPr>
         <w:t>, la cual se encarga de transformar la </w:t>
       </w:r>
-      <w:hyperlink r:id="rId22" w:anchor="tips" w:tgtFrame="_blank" w:history="1">
+      <w:hyperlink r:id="rId23" w:anchor="tips" w:tgtFrame="_blank" w:history="1">
         <w:r>
           <w:rPr>
             <w:bdr w:val="none" w:sz="0" w:space="0" w:color="auto" w:frame="1"/>
@@ -5064,7 +7307,7 @@
         </w:rPr>
         <w:t> de la línea eléctrica  en </w:t>
       </w:r>
-      <w:hyperlink r:id="rId23" w:anchor="tips" w:tgtFrame="_blank" w:history="1">
+      <w:hyperlink r:id="rId24" w:anchor="tips" w:tgtFrame="_blank" w:history="1">
         <w:r>
           <w:rPr>
             <w:bdr w:val="none" w:sz="0" w:space="0" w:color="auto" w:frame="1"/>
@@ -5184,7 +7427,7 @@
       <w:pPr>
         <w:pStyle w:val="Estilo3"/>
       </w:pPr>
-      <w:bookmarkStart w:id="20" w:name="_Toc11535840"/>
+      <w:bookmarkStart w:id="21" w:name="_Toc11608364"/>
       <w:r>
         <w:rPr>
           <w:noProof/>
@@ -5215,7 +7458,7 @@
                     <pic:cNvPicPr/>
                   </pic:nvPicPr>
                   <pic:blipFill>
-                    <a:blip r:embed="rId24" cstate="print">
+                    <a:blip r:embed="rId25" cstate="print">
                       <a:extLst>
                         <a:ext uri="{28A0092B-C50C-407E-A947-70E740481C1C}">
                           <a14:useLocalDpi xmlns:a14="http://schemas.microsoft.com/office/drawing/2010/main" val="0"/>
@@ -5244,7 +7487,7 @@
       <w:r>
         <w:t>Luz led 12v (actuador iluminación)</w:t>
       </w:r>
-      <w:bookmarkEnd w:id="20"/>
+      <w:bookmarkEnd w:id="21"/>
     </w:p>
     <w:p>
       <w:pPr>
@@ -5283,7 +7526,7 @@
                     <pic:cNvPicPr/>
                   </pic:nvPicPr>
                   <pic:blipFill>
-                    <a:blip r:embed="rId25">
+                    <a:blip r:embed="rId26">
                       <a:extLst>
                         <a:ext uri="{28A0092B-C50C-407E-A947-70E740481C1C}">
                           <a14:useLocalDpi xmlns:a14="http://schemas.microsoft.com/office/drawing/2010/main" val="0"/>
@@ -5343,7 +7586,7 @@
         </w:rPr>
         <w:t>e trata de </w:t>
       </w:r>
-      <w:hyperlink r:id="rId26" w:tgtFrame="_blank" w:history="1">
+      <w:hyperlink r:id="rId27" w:tgtFrame="_blank" w:history="1">
         <w:r>
           <w:rPr>
             <w:bdr w:val="none" w:sz="0" w:space="0" w:color="auto" w:frame="1"/>
@@ -5405,26 +7648,77 @@
       <w:pPr>
         <w:pStyle w:val="Estilo1"/>
       </w:pPr>
-      <w:bookmarkStart w:id="21" w:name="_Toc11535841"/>
+      <w:bookmarkStart w:id="22" w:name="_Toc11608365"/>
       <w:r>
         <w:lastRenderedPageBreak/>
         <w:t>Android</w:t>
       </w:r>
-      <w:bookmarkEnd w:id="21"/>
-    </w:p>
-    <w:p>
+      <w:bookmarkEnd w:id="22"/>
+    </w:p>
+    <w:p>
+      <w:pPr>
+        <w:pStyle w:val="Estilo2"/>
+      </w:pPr>
+      <w:bookmarkStart w:id="23" w:name="_Toc11608366"/>
+      <w:r>
+        <w:t>Flujo de pantallas</w:t>
+      </w:r>
+      <w:bookmarkEnd w:id="23"/>
+    </w:p>
+    <w:p>
+      <w:pPr>
+        <w:shd w:val="clear" w:color="auto" w:fill="FFFF00"/>
+      </w:pPr>
       <w:r>
         <w:t>[capturas de pantalla]</w:t>
       </w:r>
     </w:p>
     <w:p>
+      <w:pPr>
+        <w:pStyle w:val="Estilo2"/>
+      </w:pPr>
+      <w:bookmarkStart w:id="24" w:name="_Toc11608367"/>
+      <w:r>
+        <w:t>Diagrama de software</w:t>
+      </w:r>
+      <w:bookmarkEnd w:id="24"/>
+    </w:p>
+    <w:p>
+      <w:pPr>
+        <w:shd w:val="clear" w:color="auto" w:fill="FFFF00"/>
+      </w:pPr>
       <w:r>
         <w:t>[diagrama de software lo hace marce]</w:t>
       </w:r>
     </w:p>
     <w:p>
-      <w:r>
-        <w:t>[sensores utilizados]</w:t>
+      <w:pPr>
+        <w:pStyle w:val="Estilo2"/>
+      </w:pPr>
+      <w:bookmarkStart w:id="25" w:name="_Toc11608368"/>
+      <w:r>
+        <w:t>Sensores utilizados</w:t>
+      </w:r>
+      <w:bookmarkEnd w:id="25"/>
+    </w:p>
+    <w:p>
+      <w:pPr>
+        <w:shd w:val="clear" w:color="auto" w:fill="FFFF00"/>
+      </w:pPr>
+      <w:r>
+        <w:t>[sensores utilizados</w:t>
+      </w:r>
+      <w:r>
+        <w:t xml:space="preserve">, me lo tiene que decir </w:t>
+      </w:r>
+      <w:r>
+        <w:t>G</w:t>
+      </w:r>
+      <w:r>
+        <w:t>abi</w:t>
+      </w:r>
+      <w:r>
+        <w:t>]</w:t>
       </w:r>
     </w:p>
     <w:p>
@@ -5444,25 +7738,675 @@
       <w:pPr>
         <w:pStyle w:val="Estilo1"/>
       </w:pPr>
-      <w:bookmarkStart w:id="22" w:name="_Toc11535842"/>
+      <w:bookmarkStart w:id="26" w:name="_Toc11608369"/>
       <w:r>
         <w:lastRenderedPageBreak/>
         <w:t>Protocolo de comunicación</w:t>
       </w:r>
-      <w:bookmarkEnd w:id="22"/>
-    </w:p>
-    <w:p>
-      <w:pPr>
-        <w:rPr>
-          <w:rFonts w:asciiTheme="majorHAnsi" w:eastAsiaTheme="majorEastAsia" w:hAnsiTheme="majorHAnsi" w:cstheme="majorBidi"/>
-          <w:color w:val="2F5496" w:themeColor="accent1" w:themeShade="BF"/>
-          <w:sz w:val="40"/>
-          <w:szCs w:val="32"/>
-        </w:rPr>
-      </w:pPr>
-      <w:r>
-        <w:t>[ver el archivo de comandos]</w:t>
-      </w:r>
+      <w:bookmarkEnd w:id="26"/>
+    </w:p>
+    <w:p>
+      <w:r>
+        <w:t>La aplicación Android le envía al sistema embebido los siguientes comandos como caracteres, los cuales son interpretados para ejecutar una acción en el sistema:</w:t>
+      </w:r>
+    </w:p>
+    <w:tbl>
+      <w:tblPr>
+        <w:tblW w:w="9905" w:type="dxa"/>
+        <w:tblInd w:w="-147" w:type="dxa"/>
+        <w:tblCellMar>
+          <w:left w:w="70" w:type="dxa"/>
+          <w:right w:w="70" w:type="dxa"/>
+        </w:tblCellMar>
+        <w:tblLook w:val="04A0" w:firstRow="1" w:lastRow="0" w:firstColumn="1" w:lastColumn="0" w:noHBand="0" w:noVBand="1"/>
+      </w:tblPr>
+      <w:tblGrid>
+        <w:gridCol w:w="3013"/>
+        <w:gridCol w:w="6892"/>
+      </w:tblGrid>
+      <w:tr>
+        <w:trPr>
+          <w:trHeight w:val="310"/>
+        </w:trPr>
+        <w:tc>
+          <w:tcPr>
+            <w:tcW w:w="3013" w:type="dxa"/>
+            <w:tcBorders>
+              <w:top w:val="single" w:sz="4" w:space="0" w:color="auto"/>
+              <w:left w:val="single" w:sz="4" w:space="0" w:color="auto"/>
+              <w:bottom w:val="single" w:sz="4" w:space="0" w:color="auto"/>
+              <w:right w:val="single" w:sz="4" w:space="0" w:color="auto"/>
+            </w:tcBorders>
+            <w:shd w:val="clear" w:color="000000" w:fill="305496"/>
+            <w:noWrap/>
+            <w:vAlign w:val="center"/>
+            <w:hideMark/>
+          </w:tcPr>
+          <w:p>
+            <w:pPr>
+              <w:spacing w:after="0" w:line="240" w:lineRule="auto"/>
+              <w:rPr>
+                <w:rFonts w:ascii="Calibri" w:eastAsia="Times New Roman" w:hAnsi="Calibri" w:cs="Calibri"/>
+                <w:color w:val="FFFFFF"/>
+                <w:lang w:eastAsia="es-AR"/>
+              </w:rPr>
+            </w:pPr>
+            <w:r>
+              <w:rPr>
+                <w:rFonts w:ascii="Calibri" w:eastAsia="Times New Roman" w:hAnsi="Calibri" w:cs="Calibri"/>
+                <w:color w:val="FFFFFF"/>
+                <w:lang w:eastAsia="es-AR"/>
+              </w:rPr>
+              <w:t>si recibe</w:t>
+            </w:r>
+          </w:p>
+        </w:tc>
+        <w:tc>
+          <w:tcPr>
+            <w:tcW w:w="6892" w:type="dxa"/>
+            <w:tcBorders>
+              <w:top w:val="single" w:sz="4" w:space="0" w:color="auto"/>
+              <w:left w:val="nil"/>
+              <w:bottom w:val="single" w:sz="4" w:space="0" w:color="auto"/>
+              <w:right w:val="single" w:sz="4" w:space="0" w:color="auto"/>
+            </w:tcBorders>
+            <w:shd w:val="clear" w:color="000000" w:fill="305496"/>
+            <w:noWrap/>
+            <w:vAlign w:val="bottom"/>
+            <w:hideMark/>
+          </w:tcPr>
+          <w:p>
+            <w:pPr>
+              <w:spacing w:after="0" w:line="240" w:lineRule="auto"/>
+              <w:rPr>
+                <w:rFonts w:ascii="Calibri" w:eastAsia="Times New Roman" w:hAnsi="Calibri" w:cs="Calibri"/>
+                <w:color w:val="FFFFFF"/>
+                <w:lang w:eastAsia="es-AR"/>
+              </w:rPr>
+            </w:pPr>
+            <w:r>
+              <w:rPr>
+                <w:rFonts w:ascii="Calibri" w:eastAsia="Times New Roman" w:hAnsi="Calibri" w:cs="Calibri"/>
+                <w:color w:val="FFFFFF"/>
+                <w:lang w:eastAsia="es-AR"/>
+              </w:rPr>
+              <w:t>acción</w:t>
+            </w:r>
+          </w:p>
+        </w:tc>
+      </w:tr>
+      <w:tr>
+        <w:trPr>
+          <w:trHeight w:val="310"/>
+        </w:trPr>
+        <w:tc>
+          <w:tcPr>
+            <w:tcW w:w="3013" w:type="dxa"/>
+            <w:tcBorders>
+              <w:top w:val="nil"/>
+              <w:left w:val="single" w:sz="4" w:space="0" w:color="auto"/>
+              <w:bottom w:val="single" w:sz="4" w:space="0" w:color="auto"/>
+              <w:right w:val="single" w:sz="4" w:space="0" w:color="auto"/>
+            </w:tcBorders>
+            <w:shd w:val="clear" w:color="auto" w:fill="auto"/>
+            <w:noWrap/>
+            <w:vAlign w:val="bottom"/>
+            <w:hideMark/>
+          </w:tcPr>
+          <w:p>
+            <w:pPr>
+              <w:spacing w:after="0" w:line="240" w:lineRule="auto"/>
+              <w:rPr>
+                <w:rFonts w:ascii="Calibri" w:eastAsia="Times New Roman" w:hAnsi="Calibri" w:cs="Calibri"/>
+                <w:color w:val="000000"/>
+                <w:lang w:eastAsia="es-AR"/>
+              </w:rPr>
+            </w:pPr>
+            <w:r>
+              <w:rPr>
+                <w:rFonts w:ascii="Calibri" w:eastAsia="Times New Roman" w:hAnsi="Calibri" w:cs="Calibri"/>
+                <w:color w:val="000000"/>
+                <w:lang w:eastAsia="es-AR"/>
+              </w:rPr>
+              <w:t>E</w:t>
+            </w:r>
+          </w:p>
+        </w:tc>
+        <w:tc>
+          <w:tcPr>
+            <w:tcW w:w="6892" w:type="dxa"/>
+            <w:tcBorders>
+              <w:top w:val="nil"/>
+              <w:left w:val="nil"/>
+              <w:bottom w:val="single" w:sz="4" w:space="0" w:color="auto"/>
+              <w:right w:val="single" w:sz="4" w:space="0" w:color="auto"/>
+            </w:tcBorders>
+            <w:shd w:val="clear" w:color="auto" w:fill="auto"/>
+            <w:noWrap/>
+            <w:vAlign w:val="bottom"/>
+            <w:hideMark/>
+          </w:tcPr>
+          <w:p>
+            <w:pPr>
+              <w:spacing w:after="0" w:line="240" w:lineRule="auto"/>
+              <w:rPr>
+                <w:rFonts w:ascii="Calibri" w:eastAsia="Times New Roman" w:hAnsi="Calibri" w:cs="Calibri"/>
+                <w:color w:val="000000"/>
+                <w:lang w:eastAsia="es-AR"/>
+              </w:rPr>
+            </w:pPr>
+            <w:r>
+              <w:rPr>
+                <w:rFonts w:ascii="Calibri" w:eastAsia="Times New Roman" w:hAnsi="Calibri" w:cs="Calibri"/>
+                <w:color w:val="000000"/>
+                <w:lang w:eastAsia="es-AR"/>
+              </w:rPr>
+              <w:t>devuelve estado del actuador de temperatura (Apagado</w:t>
+            </w:r>
+            <w:r>
+              <w:rPr>
+                <w:rFonts w:ascii="Calibri" w:eastAsia="Times New Roman" w:hAnsi="Calibri" w:cs="Calibri"/>
+                <w:color w:val="000000"/>
+                <w:lang w:eastAsia="es-AR"/>
+              </w:rPr>
+              <w:t xml:space="preserve">, </w:t>
+            </w:r>
+            <w:r>
+              <w:rPr>
+                <w:rFonts w:ascii="Calibri" w:eastAsia="Times New Roman" w:hAnsi="Calibri" w:cs="Calibri"/>
+                <w:color w:val="000000"/>
+                <w:lang w:eastAsia="es-AR"/>
+              </w:rPr>
+              <w:t>Frio</w:t>
+            </w:r>
+            <w:r>
+              <w:rPr>
+                <w:rFonts w:ascii="Calibri" w:eastAsia="Times New Roman" w:hAnsi="Calibri" w:cs="Calibri"/>
+                <w:color w:val="000000"/>
+                <w:lang w:eastAsia="es-AR"/>
+              </w:rPr>
+              <w:t xml:space="preserve"> o </w:t>
+            </w:r>
+            <w:r>
+              <w:rPr>
+                <w:rFonts w:ascii="Calibri" w:eastAsia="Times New Roman" w:hAnsi="Calibri" w:cs="Calibri"/>
+                <w:color w:val="000000"/>
+                <w:lang w:eastAsia="es-AR"/>
+              </w:rPr>
+              <w:t>Calor)</w:t>
+            </w:r>
+          </w:p>
+        </w:tc>
+      </w:tr>
+      <w:tr>
+        <w:trPr>
+          <w:trHeight w:val="310"/>
+        </w:trPr>
+        <w:tc>
+          <w:tcPr>
+            <w:tcW w:w="3013" w:type="dxa"/>
+            <w:tcBorders>
+              <w:top w:val="nil"/>
+              <w:left w:val="single" w:sz="4" w:space="0" w:color="auto"/>
+              <w:bottom w:val="single" w:sz="4" w:space="0" w:color="auto"/>
+              <w:right w:val="single" w:sz="4" w:space="0" w:color="auto"/>
+            </w:tcBorders>
+            <w:shd w:val="clear" w:color="auto" w:fill="auto"/>
+            <w:noWrap/>
+            <w:vAlign w:val="bottom"/>
+            <w:hideMark/>
+          </w:tcPr>
+          <w:p>
+            <w:pPr>
+              <w:spacing w:after="0" w:line="240" w:lineRule="auto"/>
+              <w:rPr>
+                <w:rFonts w:ascii="Calibri" w:eastAsia="Times New Roman" w:hAnsi="Calibri" w:cs="Calibri"/>
+                <w:color w:val="000000"/>
+                <w:lang w:eastAsia="es-AR"/>
+              </w:rPr>
+            </w:pPr>
+            <w:r>
+              <w:rPr>
+                <w:rFonts w:ascii="Calibri" w:eastAsia="Times New Roman" w:hAnsi="Calibri" w:cs="Calibri"/>
+                <w:color w:val="000000"/>
+                <w:lang w:eastAsia="es-AR"/>
+              </w:rPr>
+              <w:t>B</w:t>
+            </w:r>
+          </w:p>
+        </w:tc>
+        <w:tc>
+          <w:tcPr>
+            <w:tcW w:w="6892" w:type="dxa"/>
+            <w:tcBorders>
+              <w:top w:val="nil"/>
+              <w:left w:val="nil"/>
+              <w:bottom w:val="single" w:sz="4" w:space="0" w:color="auto"/>
+              <w:right w:val="single" w:sz="4" w:space="0" w:color="auto"/>
+            </w:tcBorders>
+            <w:shd w:val="clear" w:color="auto" w:fill="auto"/>
+            <w:noWrap/>
+            <w:vAlign w:val="bottom"/>
+            <w:hideMark/>
+          </w:tcPr>
+          <w:p>
+            <w:pPr>
+              <w:spacing w:after="0" w:line="240" w:lineRule="auto"/>
+              <w:rPr>
+                <w:rFonts w:ascii="Calibri" w:eastAsia="Times New Roman" w:hAnsi="Calibri" w:cs="Calibri"/>
+                <w:color w:val="000000"/>
+                <w:lang w:eastAsia="es-AR"/>
+              </w:rPr>
+            </w:pPr>
+            <w:r>
+              <w:rPr>
+                <w:rFonts w:ascii="Calibri" w:eastAsia="Times New Roman" w:hAnsi="Calibri" w:cs="Calibri"/>
+                <w:color w:val="000000"/>
+                <w:lang w:eastAsia="es-AR"/>
+              </w:rPr>
+              <w:t>apagar Buzzer si está sonando</w:t>
+            </w:r>
+          </w:p>
+        </w:tc>
+      </w:tr>
+      <w:tr>
+        <w:trPr>
+          <w:trHeight w:val="310"/>
+        </w:trPr>
+        <w:tc>
+          <w:tcPr>
+            <w:tcW w:w="3013" w:type="dxa"/>
+            <w:tcBorders>
+              <w:top w:val="nil"/>
+              <w:left w:val="single" w:sz="4" w:space="0" w:color="auto"/>
+              <w:bottom w:val="single" w:sz="4" w:space="0" w:color="auto"/>
+              <w:right w:val="single" w:sz="4" w:space="0" w:color="auto"/>
+            </w:tcBorders>
+            <w:shd w:val="clear" w:color="auto" w:fill="auto"/>
+            <w:noWrap/>
+            <w:vAlign w:val="bottom"/>
+            <w:hideMark/>
+          </w:tcPr>
+          <w:p>
+            <w:pPr>
+              <w:spacing w:after="0" w:line="240" w:lineRule="auto"/>
+              <w:rPr>
+                <w:rFonts w:ascii="Calibri" w:eastAsia="Times New Roman" w:hAnsi="Calibri" w:cs="Calibri"/>
+                <w:color w:val="000000"/>
+                <w:lang w:eastAsia="es-AR"/>
+              </w:rPr>
+            </w:pPr>
+            <w:r>
+              <w:rPr>
+                <w:rFonts w:ascii="Calibri" w:eastAsia="Times New Roman" w:hAnsi="Calibri" w:cs="Calibri"/>
+                <w:color w:val="000000"/>
+                <w:lang w:eastAsia="es-AR"/>
+              </w:rPr>
+              <w:t>d - } (caracteres ASCII 100 - 125)</w:t>
+            </w:r>
+          </w:p>
+        </w:tc>
+        <w:tc>
+          <w:tcPr>
+            <w:tcW w:w="6892" w:type="dxa"/>
+            <w:tcBorders>
+              <w:top w:val="nil"/>
+              <w:left w:val="nil"/>
+              <w:bottom w:val="single" w:sz="4" w:space="0" w:color="auto"/>
+              <w:right w:val="single" w:sz="4" w:space="0" w:color="auto"/>
+            </w:tcBorders>
+            <w:shd w:val="clear" w:color="auto" w:fill="auto"/>
+            <w:noWrap/>
+            <w:vAlign w:val="bottom"/>
+            <w:hideMark/>
+          </w:tcPr>
+          <w:p>
+            <w:pPr>
+              <w:spacing w:after="0" w:line="240" w:lineRule="auto"/>
+              <w:rPr>
+                <w:rFonts w:ascii="Calibri" w:eastAsia="Times New Roman" w:hAnsi="Calibri" w:cs="Calibri"/>
+                <w:color w:val="000000"/>
+                <w:lang w:eastAsia="es-AR"/>
+              </w:rPr>
+            </w:pPr>
+            <w:r>
+              <w:rPr>
+                <w:rFonts w:ascii="Calibri" w:eastAsia="Times New Roman" w:hAnsi="Calibri" w:cs="Calibri"/>
+                <w:color w:val="000000"/>
+                <w:lang w:eastAsia="es-AR"/>
+              </w:rPr>
+              <w:t xml:space="preserve">configura la temperatura entre 0 y 25 grados </w:t>
+            </w:r>
+            <w:r>
+              <w:rPr>
+                <w:rFonts w:ascii="Calibri" w:eastAsia="Times New Roman" w:hAnsi="Calibri" w:cs="Calibri"/>
+                <w:color w:val="000000"/>
+                <w:lang w:eastAsia="es-AR"/>
+              </w:rPr>
+              <w:t>Celsius</w:t>
+            </w:r>
+            <w:r>
+              <w:rPr>
+                <w:rFonts w:ascii="Calibri" w:eastAsia="Times New Roman" w:hAnsi="Calibri" w:cs="Calibri"/>
+                <w:color w:val="000000"/>
+                <w:lang w:eastAsia="es-AR"/>
+              </w:rPr>
+              <w:t xml:space="preserve"> según el car</w:t>
+            </w:r>
+            <w:r>
+              <w:rPr>
+                <w:rFonts w:ascii="Calibri" w:eastAsia="Times New Roman" w:hAnsi="Calibri" w:cs="Calibri"/>
+                <w:color w:val="000000"/>
+                <w:lang w:eastAsia="es-AR"/>
+              </w:rPr>
+              <w:t>a</w:t>
+            </w:r>
+            <w:r>
+              <w:rPr>
+                <w:rFonts w:ascii="Calibri" w:eastAsia="Times New Roman" w:hAnsi="Calibri" w:cs="Calibri"/>
+                <w:color w:val="000000"/>
+                <w:lang w:eastAsia="es-AR"/>
+              </w:rPr>
+              <w:t>cter</w:t>
+            </w:r>
+          </w:p>
+        </w:tc>
+      </w:tr>
+      <w:tr>
+        <w:trPr>
+          <w:trHeight w:val="310"/>
+        </w:trPr>
+        <w:tc>
+          <w:tcPr>
+            <w:tcW w:w="3013" w:type="dxa"/>
+            <w:tcBorders>
+              <w:top w:val="nil"/>
+              <w:left w:val="single" w:sz="4" w:space="0" w:color="auto"/>
+              <w:bottom w:val="single" w:sz="4" w:space="0" w:color="auto"/>
+              <w:right w:val="single" w:sz="4" w:space="0" w:color="auto"/>
+            </w:tcBorders>
+            <w:shd w:val="clear" w:color="auto" w:fill="auto"/>
+            <w:noWrap/>
+            <w:vAlign w:val="bottom"/>
+            <w:hideMark/>
+          </w:tcPr>
+          <w:p>
+            <w:pPr>
+              <w:spacing w:after="0" w:line="240" w:lineRule="auto"/>
+              <w:rPr>
+                <w:rFonts w:ascii="Calibri" w:eastAsia="Times New Roman" w:hAnsi="Calibri" w:cs="Calibri"/>
+                <w:color w:val="000000"/>
+                <w:lang w:eastAsia="es-AR"/>
+              </w:rPr>
+            </w:pPr>
+            <w:r>
+              <w:rPr>
+                <w:rFonts w:ascii="Calibri" w:eastAsia="Times New Roman" w:hAnsi="Calibri" w:cs="Calibri"/>
+                <w:color w:val="000000"/>
+                <w:lang w:eastAsia="es-AR"/>
+              </w:rPr>
+              <w:t>V</w:t>
+            </w:r>
+          </w:p>
+        </w:tc>
+        <w:tc>
+          <w:tcPr>
+            <w:tcW w:w="6892" w:type="dxa"/>
+            <w:tcBorders>
+              <w:top w:val="nil"/>
+              <w:left w:val="nil"/>
+              <w:bottom w:val="single" w:sz="4" w:space="0" w:color="auto"/>
+              <w:right w:val="single" w:sz="4" w:space="0" w:color="auto"/>
+            </w:tcBorders>
+            <w:shd w:val="clear" w:color="auto" w:fill="auto"/>
+            <w:noWrap/>
+            <w:vAlign w:val="bottom"/>
+            <w:hideMark/>
+          </w:tcPr>
+          <w:p>
+            <w:pPr>
+              <w:spacing w:after="0" w:line="240" w:lineRule="auto"/>
+              <w:rPr>
+                <w:rFonts w:ascii="Calibri" w:eastAsia="Times New Roman" w:hAnsi="Calibri" w:cs="Calibri"/>
+                <w:color w:val="000000"/>
+                <w:lang w:eastAsia="es-AR"/>
+              </w:rPr>
+            </w:pPr>
+            <w:r>
+              <w:rPr>
+                <w:rFonts w:ascii="Calibri" w:eastAsia="Times New Roman" w:hAnsi="Calibri" w:cs="Calibri"/>
+                <w:color w:val="000000"/>
+                <w:lang w:eastAsia="es-AR"/>
+              </w:rPr>
+              <w:t>devuelve el volumen ocupado en el recinto, en cm</w:t>
+            </w:r>
+            <w:r>
+              <w:rPr>
+                <w:rFonts w:ascii="Calibri" w:eastAsia="Times New Roman" w:hAnsi="Calibri" w:cs="Calibri"/>
+                <w:color w:val="000000"/>
+                <w:vertAlign w:val="superscript"/>
+                <w:lang w:eastAsia="es-AR"/>
+              </w:rPr>
+              <w:t>3</w:t>
+            </w:r>
+          </w:p>
+        </w:tc>
+      </w:tr>
+      <w:tr>
+        <w:trPr>
+          <w:trHeight w:val="310"/>
+        </w:trPr>
+        <w:tc>
+          <w:tcPr>
+            <w:tcW w:w="3013" w:type="dxa"/>
+            <w:tcBorders>
+              <w:top w:val="nil"/>
+              <w:left w:val="single" w:sz="4" w:space="0" w:color="auto"/>
+              <w:bottom w:val="single" w:sz="4" w:space="0" w:color="auto"/>
+              <w:right w:val="single" w:sz="4" w:space="0" w:color="auto"/>
+            </w:tcBorders>
+            <w:shd w:val="clear" w:color="auto" w:fill="auto"/>
+            <w:noWrap/>
+            <w:vAlign w:val="bottom"/>
+            <w:hideMark/>
+          </w:tcPr>
+          <w:p>
+            <w:pPr>
+              <w:spacing w:after="0" w:line="240" w:lineRule="auto"/>
+              <w:rPr>
+                <w:rFonts w:ascii="Calibri" w:eastAsia="Times New Roman" w:hAnsi="Calibri" w:cs="Calibri"/>
+                <w:color w:val="000000"/>
+                <w:lang w:eastAsia="es-AR"/>
+              </w:rPr>
+            </w:pPr>
+            <w:r>
+              <w:rPr>
+                <w:rFonts w:ascii="Calibri" w:eastAsia="Times New Roman" w:hAnsi="Calibri" w:cs="Calibri"/>
+                <w:color w:val="000000"/>
+                <w:lang w:eastAsia="es-AR"/>
+              </w:rPr>
+              <w:t>P</w:t>
+            </w:r>
+          </w:p>
+        </w:tc>
+        <w:tc>
+          <w:tcPr>
+            <w:tcW w:w="6892" w:type="dxa"/>
+            <w:tcBorders>
+              <w:top w:val="nil"/>
+              <w:left w:val="nil"/>
+              <w:bottom w:val="single" w:sz="4" w:space="0" w:color="auto"/>
+              <w:right w:val="single" w:sz="4" w:space="0" w:color="auto"/>
+            </w:tcBorders>
+            <w:shd w:val="clear" w:color="auto" w:fill="auto"/>
+            <w:noWrap/>
+            <w:vAlign w:val="bottom"/>
+            <w:hideMark/>
+          </w:tcPr>
+          <w:p>
+            <w:pPr>
+              <w:spacing w:after="0" w:line="240" w:lineRule="auto"/>
+              <w:rPr>
+                <w:rFonts w:ascii="Calibri" w:eastAsia="Times New Roman" w:hAnsi="Calibri" w:cs="Calibri"/>
+                <w:color w:val="000000"/>
+                <w:lang w:eastAsia="es-AR"/>
+              </w:rPr>
+            </w:pPr>
+            <w:r>
+              <w:rPr>
+                <w:rFonts w:ascii="Calibri" w:eastAsia="Times New Roman" w:hAnsi="Calibri" w:cs="Calibri"/>
+                <w:color w:val="000000"/>
+                <w:lang w:eastAsia="es-AR"/>
+              </w:rPr>
+              <w:t>devuelve el peso del objeto en el recinto, en kilogramos</w:t>
+            </w:r>
+          </w:p>
+        </w:tc>
+      </w:tr>
+      <w:tr>
+        <w:trPr>
+          <w:trHeight w:val="310"/>
+        </w:trPr>
+        <w:tc>
+          <w:tcPr>
+            <w:tcW w:w="3013" w:type="dxa"/>
+            <w:tcBorders>
+              <w:top w:val="nil"/>
+              <w:left w:val="single" w:sz="4" w:space="0" w:color="auto"/>
+              <w:bottom w:val="single" w:sz="4" w:space="0" w:color="auto"/>
+              <w:right w:val="single" w:sz="4" w:space="0" w:color="auto"/>
+            </w:tcBorders>
+            <w:shd w:val="clear" w:color="auto" w:fill="auto"/>
+            <w:noWrap/>
+            <w:vAlign w:val="bottom"/>
+            <w:hideMark/>
+          </w:tcPr>
+          <w:p>
+            <w:pPr>
+              <w:spacing w:after="0" w:line="240" w:lineRule="auto"/>
+              <w:rPr>
+                <w:rFonts w:ascii="Calibri" w:eastAsia="Times New Roman" w:hAnsi="Calibri" w:cs="Calibri"/>
+                <w:color w:val="000000"/>
+                <w:lang w:eastAsia="es-AR"/>
+              </w:rPr>
+            </w:pPr>
+            <w:r>
+              <w:rPr>
+                <w:rFonts w:ascii="Calibri" w:eastAsia="Times New Roman" w:hAnsi="Calibri" w:cs="Calibri"/>
+                <w:color w:val="000000"/>
+                <w:lang w:eastAsia="es-AR"/>
+              </w:rPr>
+              <w:t>T</w:t>
+            </w:r>
+          </w:p>
+        </w:tc>
+        <w:tc>
+          <w:tcPr>
+            <w:tcW w:w="6892" w:type="dxa"/>
+            <w:tcBorders>
+              <w:top w:val="nil"/>
+              <w:left w:val="nil"/>
+              <w:bottom w:val="single" w:sz="4" w:space="0" w:color="auto"/>
+              <w:right w:val="single" w:sz="4" w:space="0" w:color="auto"/>
+            </w:tcBorders>
+            <w:shd w:val="clear" w:color="auto" w:fill="auto"/>
+            <w:noWrap/>
+            <w:vAlign w:val="bottom"/>
+            <w:hideMark/>
+          </w:tcPr>
+          <w:p>
+            <w:pPr>
+              <w:spacing w:after="0" w:line="240" w:lineRule="auto"/>
+              <w:rPr>
+                <w:rFonts w:ascii="Calibri" w:eastAsia="Times New Roman" w:hAnsi="Calibri" w:cs="Calibri"/>
+                <w:color w:val="000000"/>
+                <w:lang w:eastAsia="es-AR"/>
+              </w:rPr>
+            </w:pPr>
+            <w:r>
+              <w:rPr>
+                <w:rFonts w:ascii="Calibri" w:eastAsia="Times New Roman" w:hAnsi="Calibri" w:cs="Calibri"/>
+                <w:color w:val="000000"/>
+                <w:lang w:eastAsia="es-AR"/>
+              </w:rPr>
+              <w:t>devuelve la temperatura actual en el recinto</w:t>
+            </w:r>
+          </w:p>
+        </w:tc>
+      </w:tr>
+      <w:tr>
+        <w:trPr>
+          <w:trHeight w:val="310"/>
+        </w:trPr>
+        <w:tc>
+          <w:tcPr>
+            <w:tcW w:w="3013" w:type="dxa"/>
+            <w:tcBorders>
+              <w:top w:val="nil"/>
+              <w:left w:val="single" w:sz="4" w:space="0" w:color="auto"/>
+              <w:bottom w:val="single" w:sz="4" w:space="0" w:color="auto"/>
+              <w:right w:val="single" w:sz="4" w:space="0" w:color="auto"/>
+            </w:tcBorders>
+            <w:shd w:val="clear" w:color="auto" w:fill="auto"/>
+            <w:noWrap/>
+            <w:vAlign w:val="bottom"/>
+            <w:hideMark/>
+          </w:tcPr>
+          <w:p>
+            <w:pPr>
+              <w:spacing w:after="0" w:line="240" w:lineRule="auto"/>
+              <w:rPr>
+                <w:rFonts w:ascii="Calibri" w:eastAsia="Times New Roman" w:hAnsi="Calibri" w:cs="Calibri"/>
+                <w:color w:val="000000"/>
+                <w:lang w:eastAsia="es-AR"/>
+              </w:rPr>
+            </w:pPr>
+            <w:r>
+              <w:rPr>
+                <w:rFonts w:ascii="Calibri" w:eastAsia="Times New Roman" w:hAnsi="Calibri" w:cs="Calibri"/>
+                <w:color w:val="000000"/>
+                <w:lang w:eastAsia="es-AR"/>
+              </w:rPr>
+              <w:t>S</w:t>
+            </w:r>
+          </w:p>
+        </w:tc>
+        <w:tc>
+          <w:tcPr>
+            <w:tcW w:w="6892" w:type="dxa"/>
+            <w:tcBorders>
+              <w:top w:val="nil"/>
+              <w:left w:val="nil"/>
+              <w:bottom w:val="single" w:sz="4" w:space="0" w:color="auto"/>
+              <w:right w:val="single" w:sz="4" w:space="0" w:color="auto"/>
+            </w:tcBorders>
+            <w:shd w:val="clear" w:color="auto" w:fill="auto"/>
+            <w:noWrap/>
+            <w:vAlign w:val="bottom"/>
+            <w:hideMark/>
+          </w:tcPr>
+          <w:p>
+            <w:pPr>
+              <w:spacing w:after="0" w:line="240" w:lineRule="auto"/>
+              <w:rPr>
+                <w:rFonts w:ascii="Calibri" w:eastAsia="Times New Roman" w:hAnsi="Calibri" w:cs="Calibri"/>
+                <w:color w:val="000000"/>
+                <w:lang w:eastAsia="es-AR"/>
+              </w:rPr>
+            </w:pPr>
+            <w:r>
+              <w:rPr>
+                <w:rFonts w:ascii="Calibri" w:eastAsia="Times New Roman" w:hAnsi="Calibri" w:cs="Calibri"/>
+                <w:color w:val="000000"/>
+                <w:lang w:eastAsia="es-AR"/>
+              </w:rPr>
+              <w:t>devuelve peso, volumen y temperatura</w:t>
+            </w:r>
+          </w:p>
+        </w:tc>
+      </w:tr>
+    </w:tbl>
+    <w:p>
       <w:r>
         <w:br w:type="page"/>
       </w:r>
@@ -5471,15 +8415,15 @@
       <w:pPr>
         <w:pStyle w:val="Estilo1"/>
       </w:pPr>
-      <w:bookmarkStart w:id="23" w:name="_Toc11535843"/>
+      <w:bookmarkStart w:id="27" w:name="_Toc11608370"/>
       <w:r>
         <w:lastRenderedPageBreak/>
         <w:t>Fuentes consultadas</w:t>
       </w:r>
-      <w:bookmarkEnd w:id="23"/>
-    </w:p>
-    <w:p>
-      <w:hyperlink r:id="rId27" w:history="1">
+      <w:bookmarkEnd w:id="27"/>
+    </w:p>
+    <w:p>
+      <w:hyperlink r:id="rId28" w:history="1">
         <w:r>
           <w:rPr>
             <w:rStyle w:val="Hipervnculo"/>
@@ -5489,7 +8433,7 @@
       </w:hyperlink>
     </w:p>
     <w:p>
-      <w:hyperlink r:id="rId28" w:history="1">
+      <w:hyperlink r:id="rId29" w:history="1">
         <w:r>
           <w:rPr>
             <w:rStyle w:val="Hipervnculo"/>
@@ -5499,7 +8443,7 @@
       </w:hyperlink>
     </w:p>
     <w:p>
-      <w:hyperlink r:id="rId29" w:history="1">
+      <w:hyperlink r:id="rId30" w:history="1">
         <w:r>
           <w:rPr>
             <w:rStyle w:val="Hipervnculo"/>
@@ -5509,7 +8453,7 @@
       </w:hyperlink>
     </w:p>
     <w:p>
-      <w:hyperlink r:id="rId30" w:history="1">
+      <w:hyperlink r:id="rId31" w:history="1">
         <w:r>
           <w:rPr>
             <w:rStyle w:val="Hipervnculo"/>
@@ -5519,7 +8463,7 @@
       </w:hyperlink>
     </w:p>
     <w:p>
-      <w:hyperlink r:id="rId31" w:history="1">
+      <w:hyperlink r:id="rId32" w:history="1">
         <w:r>
           <w:rPr>
             <w:rStyle w:val="Hipervnculo"/>
@@ -5529,7 +8473,7 @@
       </w:hyperlink>
     </w:p>
     <w:p>
-      <w:hyperlink r:id="rId32" w:history="1">
+      <w:hyperlink r:id="rId33" w:history="1">
         <w:r>
           <w:rPr>
             <w:rStyle w:val="Hipervnculo"/>
@@ -5539,7 +8483,7 @@
       </w:hyperlink>
     </w:p>
     <w:p>
-      <w:hyperlink r:id="rId33" w:history="1">
+      <w:hyperlink r:id="rId34" w:history="1">
         <w:r>
           <w:rPr>
             <w:rStyle w:val="Hipervnculo"/>
@@ -5549,7 +8493,7 @@
       </w:hyperlink>
     </w:p>
     <w:p>
-      <w:hyperlink r:id="rId34" w:history="1">
+      <w:hyperlink r:id="rId35" w:history="1">
         <w:r>
           <w:rPr>
             <w:rStyle w:val="Hipervnculo"/>
@@ -5559,7 +8503,7 @@
       </w:hyperlink>
     </w:p>
     <w:p>
-      <w:hyperlink r:id="rId35" w:history="1">
+      <w:hyperlink r:id="rId36" w:history="1">
         <w:r>
           <w:rPr>
             <w:rStyle w:val="Hipervnculo"/>
@@ -5569,7 +8513,7 @@
       </w:hyperlink>
     </w:p>
     <w:p>
-      <w:hyperlink r:id="rId36" w:history="1">
+      <w:hyperlink r:id="rId37" w:history="1">
         <w:r>
           <w:rPr>
             <w:rStyle w:val="Hipervnculo"/>
@@ -5579,7 +8523,7 @@
       </w:hyperlink>
     </w:p>
     <w:p>
-      <w:hyperlink r:id="rId37" w:history="1">
+      <w:hyperlink r:id="rId38" w:history="1">
         <w:r>
           <w:rPr>
             <w:rStyle w:val="Hipervnculo"/>
@@ -5589,7 +8533,12 @@
       </w:hyperlink>
     </w:p>
     <w:p>
-      <w:hyperlink r:id="rId38" w:history="1">
+      <w:pPr>
+        <w:rPr>
+          <w:rStyle w:val="Hipervnculo"/>
+        </w:rPr>
+      </w:pPr>
+      <w:hyperlink r:id="rId39" w:history="1">
         <w:r>
           <w:rPr>
             <w:rStyle w:val="Hipervnculo"/>
@@ -5598,9 +8547,19 @@
         </w:r>
       </w:hyperlink>
     </w:p>
+    <w:p>
+      <w:hyperlink r:id="rId40" w:history="1">
+        <w:r>
+          <w:rPr>
+            <w:rStyle w:val="Hipervnculo"/>
+          </w:rPr>
+          <w:t>https://www.lucidchart.com/pages/es/que-es-un-diagrama-de-flujo</w:t>
+        </w:r>
+      </w:hyperlink>
+    </w:p>
     <w:sectPr>
-      <w:headerReference w:type="default" r:id="rId39"/>
-      <w:footerReference w:type="default" r:id="rId40"/>
+      <w:headerReference w:type="default" r:id="rId41"/>
+      <w:footerReference w:type="default" r:id="rId42"/>
       <w:pgSz w:w="12240" w:h="15840"/>
       <w:pgMar w:top="1418" w:right="1701" w:bottom="1418" w:left="1701" w:header="567" w:footer="709" w:gutter="0"/>
       <w:cols w:space="708"/>
@@ -9650,7 +12609,7 @@
       </w:pPr>
     </w:pPrDefault>
   </w:docDefaults>
-  <w:latentStyles w:defLockedState="0" w:defUIPriority="99" w:defSemiHidden="0" w:defUnhideWhenUsed="0" w:defQFormat="0" w:count="375">
+  <w:latentStyles w:defLockedState="0" w:defUIPriority="99" w:defSemiHidden="0" w:defUnhideWhenUsed="0" w:defQFormat="0" w:count="376">
     <w:lsdException w:name="Normal" w:uiPriority="0" w:qFormat="1"/>
     <w:lsdException w:name="heading 1" w:uiPriority="9" w:qFormat="1"/>
     <w:lsdException w:name="heading 2" w:semiHidden="1" w:uiPriority="9" w:unhideWhenUsed="1" w:qFormat="1"/>
@@ -9756,7 +12715,6 @@
     <w:lsdException w:name="HTML Sample" w:semiHidden="1" w:unhideWhenUsed="1"/>
     <w:lsdException w:name="HTML Typewriter" w:semiHidden="1" w:unhideWhenUsed="1"/>
     <w:lsdException w:name="HTML Variable" w:semiHidden="1" w:unhideWhenUsed="1"/>
-    <w:lsdException w:name="Normal Table" w:semiHidden="1" w:unhideWhenUsed="1"/>
     <w:lsdException w:name="annotation subject" w:semiHidden="1" w:unhideWhenUsed="1"/>
     <w:lsdException w:name="No List" w:semiHidden="1" w:unhideWhenUsed="1"/>
     <w:lsdException w:name="Outline List 1" w:semiHidden="1" w:unhideWhenUsed="1"/>
@@ -9803,10 +12761,8 @@
     <w:lsdException w:name="Table Subtle 2" w:semiHidden="1" w:unhideWhenUsed="1"/>
     <w:lsdException w:name="Table Web 1" w:semiHidden="1" w:unhideWhenUsed="1"/>
     <w:lsdException w:name="Table Web 2" w:semiHidden="1" w:unhideWhenUsed="1"/>
-    <w:lsdException w:name="Table Web 3" w:semiHidden="1" w:unhideWhenUsed="1"/>
     <w:lsdException w:name="Balloon Text" w:semiHidden="1" w:unhideWhenUsed="1"/>
     <w:lsdException w:name="Table Grid" w:uiPriority="39"/>
-    <w:lsdException w:name="Table Theme" w:semiHidden="1" w:unhideWhenUsed="1"/>
     <w:lsdException w:name="Placeholder Text" w:semiHidden="1"/>
     <w:lsdException w:name="No Spacing" w:uiPriority="1" w:qFormat="1"/>
     <w:lsdException w:name="Light Shading" w:uiPriority="60"/>
@@ -10026,6 +12982,7 @@
     <w:lsdException w:name="Smart Hyperlink" w:semiHidden="1" w:unhideWhenUsed="1"/>
     <w:lsdException w:name="Hashtag" w:semiHidden="1" w:unhideWhenUsed="1"/>
     <w:lsdException w:name="Unresolved Mention" w:semiHidden="1" w:unhideWhenUsed="1"/>
+    <w:lsdException w:name="Smart Link" w:semiHidden="1" w:unhideWhenUsed="1"/>
   </w:latentStyles>
   <w:style w:type="paragraph" w:default="1" w:styleId="Normal">
     <w:name w:val="Normal"/>
@@ -10863,7 +13820,7 @@
 </file>
 
 <file path=customXml/itemProps1.xml><?xml version="1.0" encoding="utf-8"?>
-<ds:datastoreItem xmlns:ds="http://schemas.openxmlformats.org/officeDocument/2006/customXml" ds:itemID="{980112C9-C2CB-4C60-A8E5-F6DE51F5C0DD}">
+<ds:datastoreItem xmlns:ds="http://schemas.openxmlformats.org/officeDocument/2006/customXml" ds:itemID="{1A6D9F29-6BC4-43D0-986C-C2CE06A7CCE6}">
   <ds:schemaRefs>
     <ds:schemaRef ds:uri="http://schemas.openxmlformats.org/officeDocument/2006/bibliography"/>
   </ds:schemaRefs>

</xml_diff>

<commit_message>
trabajando en informe final
</commit_message>
<xml_diff>
--- a/Informe-Final/MagicBox informe final.docx
+++ b/Informe-Final/MagicBox informe final.docx
@@ -1151,7 +1151,7 @@
           <w:r>
             <w:fldChar w:fldCharType="separate"/>
           </w:r>
-          <w:hyperlink w:anchor="_Toc11608344" w:history="1">
+          <w:hyperlink w:anchor="_Toc12053073" w:history="1">
             <w:r>
               <w:rPr>
                 <w:rStyle w:val="Hipervnculo"/>
@@ -1178,7 +1178,7 @@
                 <w:noProof/>
                 <w:webHidden/>
               </w:rPr>
-              <w:instrText xml:space="preserve"> PAGEREF _Toc11608344 \h </w:instrText>
+              <w:instrText xml:space="preserve"> PAGEREF _Toc12053073 \h </w:instrText>
             </w:r>
             <w:r>
               <w:rPr>
@@ -1198,7 +1198,7 @@
                 <w:noProof/>
                 <w:webHidden/>
               </w:rPr>
-              <w:t>3</w:t>
+              <w:t>4</w:t>
             </w:r>
             <w:r>
               <w:rPr>
@@ -1221,7 +1221,7 @@
               <w:lang w:eastAsia="es-AR"/>
             </w:rPr>
           </w:pPr>
-          <w:hyperlink w:anchor="_Toc11608345" w:history="1">
+          <w:hyperlink w:anchor="_Toc12053074" w:history="1">
             <w:r>
               <w:rPr>
                 <w:rStyle w:val="Hipervnculo"/>
@@ -1248,7 +1248,7 @@
                 <w:noProof/>
                 <w:webHidden/>
               </w:rPr>
-              <w:instrText xml:space="preserve"> PAGEREF _Toc11608345 \h </w:instrText>
+              <w:instrText xml:space="preserve"> PAGEREF _Toc12053074 \h </w:instrText>
             </w:r>
             <w:r>
               <w:rPr>
@@ -1268,7 +1268,7 @@
                 <w:noProof/>
                 <w:webHidden/>
               </w:rPr>
-              <w:t>3</w:t>
+              <w:t>4</w:t>
             </w:r>
             <w:r>
               <w:rPr>
@@ -1291,7 +1291,7 @@
               <w:lang w:eastAsia="es-AR"/>
             </w:rPr>
           </w:pPr>
-          <w:hyperlink w:anchor="_Toc11608346" w:history="1">
+          <w:hyperlink w:anchor="_Toc12053075" w:history="1">
             <w:r>
               <w:rPr>
                 <w:rStyle w:val="Hipervnculo"/>
@@ -1318,7 +1318,7 @@
                 <w:noProof/>
                 <w:webHidden/>
               </w:rPr>
-              <w:instrText xml:space="preserve"> PAGEREF _Toc11608346 \h </w:instrText>
+              <w:instrText xml:space="preserve"> PAGEREF _Toc12053075 \h </w:instrText>
             </w:r>
             <w:r>
               <w:rPr>
@@ -1338,7 +1338,7 @@
                 <w:noProof/>
                 <w:webHidden/>
               </w:rPr>
-              <w:t>3</w:t>
+              <w:t>4</w:t>
             </w:r>
             <w:r>
               <w:rPr>
@@ -1361,7 +1361,7 @@
               <w:lang w:eastAsia="es-AR"/>
             </w:rPr>
           </w:pPr>
-          <w:hyperlink w:anchor="_Toc11608347" w:history="1">
+          <w:hyperlink w:anchor="_Toc12053076" w:history="1">
             <w:r>
               <w:rPr>
                 <w:rStyle w:val="Hipervnculo"/>
@@ -1388,7 +1388,7 @@
                 <w:noProof/>
                 <w:webHidden/>
               </w:rPr>
-              <w:instrText xml:space="preserve"> PAGEREF _Toc11608347 \h </w:instrText>
+              <w:instrText xml:space="preserve"> PAGEREF _Toc12053076 \h </w:instrText>
             </w:r>
             <w:r>
               <w:rPr>
@@ -1408,7 +1408,147 @@
                 <w:noProof/>
                 <w:webHidden/>
               </w:rPr>
-              <w:t>4</w:t>
+              <w:t>5</w:t>
+            </w:r>
+            <w:r>
+              <w:rPr>
+                <w:noProof/>
+                <w:webHidden/>
+              </w:rPr>
+              <w:fldChar w:fldCharType="end"/>
+            </w:r>
+          </w:hyperlink>
+        </w:p>
+        <w:p>
+          <w:pPr>
+            <w:pStyle w:val="TDC2"/>
+            <w:tabs>
+              <w:tab w:val="right" w:leader="dot" w:pos="8828"/>
+            </w:tabs>
+            <w:rPr>
+              <w:rFonts w:eastAsiaTheme="minorEastAsia"/>
+              <w:noProof/>
+              <w:lang w:eastAsia="es-AR"/>
+            </w:rPr>
+          </w:pPr>
+          <w:hyperlink w:anchor="_Toc12053077" w:history="1">
+            <w:r>
+              <w:rPr>
+                <w:rStyle w:val="Hipervnculo"/>
+                <w:noProof/>
+              </w:rPr>
+              <w:t>Maqueta en 3 dimensiones</w:t>
+            </w:r>
+            <w:r>
+              <w:rPr>
+                <w:noProof/>
+                <w:webHidden/>
+              </w:rPr>
+              <w:tab/>
+            </w:r>
+            <w:r>
+              <w:rPr>
+                <w:noProof/>
+                <w:webHidden/>
+              </w:rPr>
+              <w:fldChar w:fldCharType="begin"/>
+            </w:r>
+            <w:r>
+              <w:rPr>
+                <w:noProof/>
+                <w:webHidden/>
+              </w:rPr>
+              <w:instrText xml:space="preserve"> PAGEREF _Toc12053077 \h </w:instrText>
+            </w:r>
+            <w:r>
+              <w:rPr>
+                <w:noProof/>
+                <w:webHidden/>
+              </w:rPr>
+            </w:r>
+            <w:r>
+              <w:rPr>
+                <w:noProof/>
+                <w:webHidden/>
+              </w:rPr>
+              <w:fldChar w:fldCharType="separate"/>
+            </w:r>
+            <w:r>
+              <w:rPr>
+                <w:noProof/>
+                <w:webHidden/>
+              </w:rPr>
+              <w:t>5</w:t>
+            </w:r>
+            <w:r>
+              <w:rPr>
+                <w:noProof/>
+                <w:webHidden/>
+              </w:rPr>
+              <w:fldChar w:fldCharType="end"/>
+            </w:r>
+          </w:hyperlink>
+        </w:p>
+        <w:p>
+          <w:pPr>
+            <w:pStyle w:val="TDC2"/>
+            <w:tabs>
+              <w:tab w:val="right" w:leader="dot" w:pos="8828"/>
+            </w:tabs>
+            <w:rPr>
+              <w:rFonts w:eastAsiaTheme="minorEastAsia"/>
+              <w:noProof/>
+              <w:lang w:eastAsia="es-AR"/>
+            </w:rPr>
+          </w:pPr>
+          <w:hyperlink w:anchor="_Toc12053078" w:history="1">
+            <w:r>
+              <w:rPr>
+                <w:rStyle w:val="Hipervnculo"/>
+                <w:noProof/>
+              </w:rPr>
+              <w:t>Vistas de la estructura</w:t>
+            </w:r>
+            <w:r>
+              <w:rPr>
+                <w:noProof/>
+                <w:webHidden/>
+              </w:rPr>
+              <w:tab/>
+            </w:r>
+            <w:r>
+              <w:rPr>
+                <w:noProof/>
+                <w:webHidden/>
+              </w:rPr>
+              <w:fldChar w:fldCharType="begin"/>
+            </w:r>
+            <w:r>
+              <w:rPr>
+                <w:noProof/>
+                <w:webHidden/>
+              </w:rPr>
+              <w:instrText xml:space="preserve"> PAGEREF _Toc12053078 \h </w:instrText>
+            </w:r>
+            <w:r>
+              <w:rPr>
+                <w:noProof/>
+                <w:webHidden/>
+              </w:rPr>
+            </w:r>
+            <w:r>
+              <w:rPr>
+                <w:noProof/>
+                <w:webHidden/>
+              </w:rPr>
+              <w:fldChar w:fldCharType="separate"/>
+            </w:r>
+            <w:r>
+              <w:rPr>
+                <w:noProof/>
+                <w:webHidden/>
+              </w:rPr>
+              <w:t>6</w:t>
             </w:r>
             <w:r>
               <w:rPr>
@@ -1431,7 +1571,7 @@
               <w:lang w:eastAsia="es-AR"/>
             </w:rPr>
           </w:pPr>
-          <w:hyperlink w:anchor="_Toc11608348" w:history="1">
+          <w:hyperlink w:anchor="_Toc12053079" w:history="1">
             <w:r>
               <w:rPr>
                 <w:rStyle w:val="Hipervnculo"/>
@@ -1458,7 +1598,7 @@
                 <w:noProof/>
                 <w:webHidden/>
               </w:rPr>
-              <w:instrText xml:space="preserve"> PAGEREF _Toc11608348 \h </w:instrText>
+              <w:instrText xml:space="preserve"> PAGEREF _Toc12053079 \h </w:instrText>
             </w:r>
             <w:r>
               <w:rPr>
@@ -1478,79 +1618,7 @@
                 <w:noProof/>
                 <w:webHidden/>
               </w:rPr>
-              <w:t>4</w:t>
-            </w:r>
-            <w:r>
-              <w:rPr>
-                <w:noProof/>
-                <w:webHidden/>
-              </w:rPr>
-              <w:fldChar w:fldCharType="end"/>
-            </w:r>
-          </w:hyperlink>
-          <w:bookmarkStart w:id="0" w:name="_GoBack"/>
-          <w:bookmarkEnd w:id="0"/>
-        </w:p>
-        <w:p>
-          <w:pPr>
-            <w:pStyle w:val="TDC2"/>
-            <w:tabs>
-              <w:tab w:val="right" w:leader="dot" w:pos="8828"/>
-            </w:tabs>
-            <w:rPr>
-              <w:rFonts w:eastAsiaTheme="minorEastAsia"/>
-              <w:noProof/>
-              <w:lang w:eastAsia="es-AR"/>
-            </w:rPr>
-          </w:pPr>
-          <w:hyperlink w:anchor="_Toc11608349" w:history="1">
-            <w:r>
-              <w:rPr>
-                <w:rStyle w:val="Hipervnculo"/>
-                <w:noProof/>
-              </w:rPr>
-              <w:t>Diagrama de estados</w:t>
-            </w:r>
-            <w:r>
-              <w:rPr>
-                <w:noProof/>
-                <w:webHidden/>
-              </w:rPr>
-              <w:tab/>
-            </w:r>
-            <w:r>
-              <w:rPr>
-                <w:noProof/>
-                <w:webHidden/>
-              </w:rPr>
-              <w:fldChar w:fldCharType="begin"/>
-            </w:r>
-            <w:r>
-              <w:rPr>
-                <w:noProof/>
-                <w:webHidden/>
-              </w:rPr>
-              <w:instrText xml:space="preserve"> PAGEREF _Toc11608349 \h </w:instrText>
-            </w:r>
-            <w:r>
-              <w:rPr>
-                <w:noProof/>
-                <w:webHidden/>
-              </w:rPr>
-            </w:r>
-            <w:r>
-              <w:rPr>
-                <w:noProof/>
-                <w:webHidden/>
-              </w:rPr>
-              <w:fldChar w:fldCharType="separate"/>
-            </w:r>
-            <w:r>
-              <w:rPr>
-                <w:noProof/>
-                <w:webHidden/>
-              </w:rPr>
-              <w:t>4</w:t>
+              <w:t>8</w:t>
             </w:r>
             <w:r>
               <w:rPr>
@@ -1573,13 +1641,13 @@
               <w:lang w:eastAsia="es-AR"/>
             </w:rPr>
           </w:pPr>
-          <w:hyperlink w:anchor="_Toc11608350" w:history="1">
+          <w:hyperlink w:anchor="_Toc12053080" w:history="1">
             <w:r>
               <w:rPr>
                 <w:rStyle w:val="Hipervnculo"/>
                 <w:noProof/>
               </w:rPr>
-              <w:t>Diagrama de software</w:t>
+              <w:t>Diagrama de estados</w:t>
             </w:r>
             <w:r>
               <w:rPr>
@@ -1600,7 +1668,7 @@
                 <w:noProof/>
                 <w:webHidden/>
               </w:rPr>
-              <w:instrText xml:space="preserve"> PAGEREF _Toc11608350 \h </w:instrText>
+              <w:instrText xml:space="preserve"> PAGEREF _Toc12053080 \h </w:instrText>
             </w:r>
             <w:r>
               <w:rPr>
@@ -1620,7 +1688,7 @@
                 <w:noProof/>
                 <w:webHidden/>
               </w:rPr>
-              <w:t>5</w:t>
+              <w:t>8</w:t>
             </w:r>
             <w:r>
               <w:rPr>
@@ -1643,13 +1711,13 @@
               <w:lang w:eastAsia="es-AR"/>
             </w:rPr>
           </w:pPr>
-          <w:hyperlink w:anchor="_Toc11608351" w:history="1">
+          <w:hyperlink w:anchor="_Toc12053081" w:history="1">
             <w:r>
               <w:rPr>
                 <w:rStyle w:val="Hipervnculo"/>
                 <w:noProof/>
               </w:rPr>
-              <w:t>Diagrama de conexiones</w:t>
+              <w:t>Diagrama de software</w:t>
             </w:r>
             <w:r>
               <w:rPr>
@@ -1670,7 +1738,7 @@
                 <w:noProof/>
                 <w:webHidden/>
               </w:rPr>
-              <w:instrText xml:space="preserve"> PAGEREF _Toc11608351 \h </w:instrText>
+              <w:instrText xml:space="preserve"> PAGEREF _Toc12053081 \h </w:instrText>
             </w:r>
             <w:r>
               <w:rPr>
@@ -1690,7 +1758,7 @@
                 <w:noProof/>
                 <w:webHidden/>
               </w:rPr>
-              <w:t>5</w:t>
+              <w:t>9</w:t>
             </w:r>
             <w:r>
               <w:rPr>
@@ -1713,13 +1781,13 @@
               <w:lang w:eastAsia="es-AR"/>
             </w:rPr>
           </w:pPr>
-          <w:hyperlink w:anchor="_Toc11608352" w:history="1">
+          <w:hyperlink w:anchor="_Toc12053082" w:history="1">
             <w:r>
               <w:rPr>
                 <w:rStyle w:val="Hipervnculo"/>
                 <w:noProof/>
               </w:rPr>
-              <w:t>Pines utilizados</w:t>
+              <w:t>Diagrama de conexiones</w:t>
             </w:r>
             <w:r>
               <w:rPr>
@@ -1740,7 +1808,7 @@
                 <w:noProof/>
                 <w:webHidden/>
               </w:rPr>
-              <w:instrText xml:space="preserve"> PAGEREF _Toc11608352 \h </w:instrText>
+              <w:instrText xml:space="preserve"> PAGEREF _Toc12053082 \h </w:instrText>
             </w:r>
             <w:r>
               <w:rPr>
@@ -1760,7 +1828,7 @@
                 <w:noProof/>
                 <w:webHidden/>
               </w:rPr>
-              <w:t>5</w:t>
+              <w:t>9</w:t>
             </w:r>
             <w:r>
               <w:rPr>
@@ -1783,12 +1851,82 @@
               <w:lang w:eastAsia="es-AR"/>
             </w:rPr>
           </w:pPr>
-          <w:hyperlink w:anchor="_Toc11608353" w:history="1">
+          <w:hyperlink w:anchor="_Toc12053083" w:history="1">
             <w:r>
               <w:rPr>
                 <w:rStyle w:val="Hipervnculo"/>
                 <w:noProof/>
               </w:rPr>
+              <w:t>Pines utilizados</w:t>
+            </w:r>
+            <w:r>
+              <w:rPr>
+                <w:noProof/>
+                <w:webHidden/>
+              </w:rPr>
+              <w:tab/>
+            </w:r>
+            <w:r>
+              <w:rPr>
+                <w:noProof/>
+                <w:webHidden/>
+              </w:rPr>
+              <w:fldChar w:fldCharType="begin"/>
+            </w:r>
+            <w:r>
+              <w:rPr>
+                <w:noProof/>
+                <w:webHidden/>
+              </w:rPr>
+              <w:instrText xml:space="preserve"> PAGEREF _Toc12053083 \h </w:instrText>
+            </w:r>
+            <w:r>
+              <w:rPr>
+                <w:noProof/>
+                <w:webHidden/>
+              </w:rPr>
+            </w:r>
+            <w:r>
+              <w:rPr>
+                <w:noProof/>
+                <w:webHidden/>
+              </w:rPr>
+              <w:fldChar w:fldCharType="separate"/>
+            </w:r>
+            <w:r>
+              <w:rPr>
+                <w:noProof/>
+                <w:webHidden/>
+              </w:rPr>
+              <w:t>9</w:t>
+            </w:r>
+            <w:r>
+              <w:rPr>
+                <w:noProof/>
+                <w:webHidden/>
+              </w:rPr>
+              <w:fldChar w:fldCharType="end"/>
+            </w:r>
+          </w:hyperlink>
+        </w:p>
+        <w:p>
+          <w:pPr>
+            <w:pStyle w:val="TDC2"/>
+            <w:tabs>
+              <w:tab w:val="right" w:leader="dot" w:pos="8828"/>
+            </w:tabs>
+            <w:rPr>
+              <w:rFonts w:eastAsiaTheme="minorEastAsia"/>
+              <w:noProof/>
+              <w:lang w:eastAsia="es-AR"/>
+            </w:rPr>
+          </w:pPr>
+          <w:hyperlink w:anchor="_Toc12053084" w:history="1">
+            <w:r>
+              <w:rPr>
+                <w:rStyle w:val="Hipervnculo"/>
+                <w:noProof/>
+              </w:rPr>
               <w:t>Detalle de componentes</w:t>
             </w:r>
             <w:r>
@@ -1810,7 +1948,7 @@
                 <w:noProof/>
                 <w:webHidden/>
               </w:rPr>
-              <w:instrText xml:space="preserve"> PAGEREF _Toc11608353 \h </w:instrText>
+              <w:instrText xml:space="preserve"> PAGEREF _Toc12053084 \h </w:instrText>
             </w:r>
             <w:r>
               <w:rPr>
@@ -1830,7 +1968,7 @@
                 <w:noProof/>
                 <w:webHidden/>
               </w:rPr>
-              <w:t>6</w:t>
+              <w:t>10</w:t>
             </w:r>
             <w:r>
               <w:rPr>
@@ -1853,7 +1991,7 @@
               <w:lang w:eastAsia="es-AR"/>
             </w:rPr>
           </w:pPr>
-          <w:hyperlink w:anchor="_Toc11608354" w:history="1">
+          <w:hyperlink w:anchor="_Toc12053085" w:history="1">
             <w:r>
               <w:rPr>
                 <w:rStyle w:val="Hipervnculo"/>
@@ -1880,7 +2018,7 @@
                 <w:noProof/>
                 <w:webHidden/>
               </w:rPr>
-              <w:instrText xml:space="preserve"> PAGEREF _Toc11608354 \h </w:instrText>
+              <w:instrText xml:space="preserve"> PAGEREF _Toc12053085 \h </w:instrText>
             </w:r>
             <w:r>
               <w:rPr>
@@ -1900,7 +2038,7 @@
                 <w:noProof/>
                 <w:webHidden/>
               </w:rPr>
-              <w:t>6</w:t>
+              <w:t>10</w:t>
             </w:r>
             <w:r>
               <w:rPr>
@@ -1923,7 +2061,7 @@
               <w:lang w:eastAsia="es-AR"/>
             </w:rPr>
           </w:pPr>
-          <w:hyperlink w:anchor="_Toc11608355" w:history="1">
+          <w:hyperlink w:anchor="_Toc12053086" w:history="1">
             <w:r>
               <w:rPr>
                 <w:rStyle w:val="Hipervnculo"/>
@@ -1952,7 +2090,7 @@
                 <w:noProof/>
                 <w:webHidden/>
               </w:rPr>
-              <w:instrText xml:space="preserve"> PAGEREF _Toc11608355 \h </w:instrText>
+              <w:instrText xml:space="preserve"> PAGEREF _Toc12053086 \h </w:instrText>
             </w:r>
             <w:r>
               <w:rPr>
@@ -1972,7 +2110,7 @@
                 <w:noProof/>
                 <w:webHidden/>
               </w:rPr>
-              <w:t>6</w:t>
+              <w:t>10</w:t>
             </w:r>
             <w:r>
               <w:rPr>
@@ -1995,7 +2133,7 @@
               <w:lang w:eastAsia="es-AR"/>
             </w:rPr>
           </w:pPr>
-          <w:hyperlink w:anchor="_Toc11608356" w:history="1">
+          <w:hyperlink w:anchor="_Toc12053087" w:history="1">
             <w:r>
               <w:rPr>
                 <w:rStyle w:val="Hipervnculo"/>
@@ -2022,7 +2160,7 @@
                 <w:noProof/>
                 <w:webHidden/>
               </w:rPr>
-              <w:instrText xml:space="preserve"> PAGEREF _Toc11608356 \h </w:instrText>
+              <w:instrText xml:space="preserve"> PAGEREF _Toc12053087 \h </w:instrText>
             </w:r>
             <w:r>
               <w:rPr>
@@ -2042,7 +2180,7 @@
                 <w:noProof/>
                 <w:webHidden/>
               </w:rPr>
-              <w:t>6</w:t>
+              <w:t>10</w:t>
             </w:r>
             <w:r>
               <w:rPr>
@@ -2065,7 +2203,7 @@
               <w:lang w:eastAsia="es-AR"/>
             </w:rPr>
           </w:pPr>
-          <w:hyperlink w:anchor="_Toc11608357" w:history="1">
+          <w:hyperlink w:anchor="_Toc12053088" w:history="1">
             <w:r>
               <w:rPr>
                 <w:rStyle w:val="Hipervnculo"/>
@@ -2092,7 +2230,7 @@
                 <w:noProof/>
                 <w:webHidden/>
               </w:rPr>
-              <w:instrText xml:space="preserve"> PAGEREF _Toc11608357 \h </w:instrText>
+              <w:instrText xml:space="preserve"> PAGEREF _Toc12053088 \h </w:instrText>
             </w:r>
             <w:r>
               <w:rPr>
@@ -2112,7 +2250,7 @@
                 <w:noProof/>
                 <w:webHidden/>
               </w:rPr>
-              <w:t>7</w:t>
+              <w:t>11</w:t>
             </w:r>
             <w:r>
               <w:rPr>
@@ -2135,7 +2273,7 @@
               <w:lang w:eastAsia="es-AR"/>
             </w:rPr>
           </w:pPr>
-          <w:hyperlink w:anchor="_Toc11608358" w:history="1">
+          <w:hyperlink w:anchor="_Toc12053089" w:history="1">
             <w:r>
               <w:rPr>
                 <w:rStyle w:val="Hipervnculo"/>
@@ -2162,7 +2300,7 @@
                 <w:noProof/>
                 <w:webHidden/>
               </w:rPr>
-              <w:instrText xml:space="preserve"> PAGEREF _Toc11608358 \h </w:instrText>
+              <w:instrText xml:space="preserve"> PAGEREF _Toc12053089 \h </w:instrText>
             </w:r>
             <w:r>
               <w:rPr>
@@ -2182,7 +2320,7 @@
                 <w:noProof/>
                 <w:webHidden/>
               </w:rPr>
-              <w:t>7</w:t>
+              <w:t>11</w:t>
             </w:r>
             <w:r>
               <w:rPr>
@@ -2205,7 +2343,7 @@
               <w:lang w:eastAsia="es-AR"/>
             </w:rPr>
           </w:pPr>
-          <w:hyperlink w:anchor="_Toc11608359" w:history="1">
+          <w:hyperlink w:anchor="_Toc12053090" w:history="1">
             <w:r>
               <w:rPr>
                 <w:rStyle w:val="Hipervnculo"/>
@@ -2234,7 +2372,7 @@
                 <w:noProof/>
                 <w:webHidden/>
               </w:rPr>
-              <w:instrText xml:space="preserve"> PAGEREF _Toc11608359 \h </w:instrText>
+              <w:instrText xml:space="preserve"> PAGEREF _Toc12053090 \h </w:instrText>
             </w:r>
             <w:r>
               <w:rPr>
@@ -2254,7 +2392,7 @@
                 <w:noProof/>
                 <w:webHidden/>
               </w:rPr>
-              <w:t>8</w:t>
+              <w:t>12</w:t>
             </w:r>
             <w:r>
               <w:rPr>
@@ -2277,7 +2415,7 @@
               <w:lang w:eastAsia="es-AR"/>
             </w:rPr>
           </w:pPr>
-          <w:hyperlink w:anchor="_Toc11608360" w:history="1">
+          <w:hyperlink w:anchor="_Toc12053091" w:history="1">
             <w:r>
               <w:rPr>
                 <w:rStyle w:val="Hipervnculo"/>
@@ -2306,7 +2444,7 @@
                 <w:noProof/>
                 <w:webHidden/>
               </w:rPr>
-              <w:instrText xml:space="preserve"> PAGEREF _Toc11608360 \h </w:instrText>
+              <w:instrText xml:space="preserve"> PAGEREF _Toc12053091 \h </w:instrText>
             </w:r>
             <w:r>
               <w:rPr>
@@ -2326,7 +2464,7 @@
                 <w:noProof/>
                 <w:webHidden/>
               </w:rPr>
-              <w:t>8</w:t>
+              <w:t>12</w:t>
             </w:r>
             <w:r>
               <w:rPr>
@@ -2349,7 +2487,7 @@
               <w:lang w:eastAsia="es-AR"/>
             </w:rPr>
           </w:pPr>
-          <w:hyperlink w:anchor="_Toc11608361" w:history="1">
+          <w:hyperlink w:anchor="_Toc12053092" w:history="1">
             <w:r>
               <w:rPr>
                 <w:rStyle w:val="Hipervnculo"/>
@@ -2378,7 +2516,7 @@
                 <w:noProof/>
                 <w:webHidden/>
               </w:rPr>
-              <w:instrText xml:space="preserve"> PAGEREF _Toc11608361 \h </w:instrText>
+              <w:instrText xml:space="preserve"> PAGEREF _Toc12053092 \h </w:instrText>
             </w:r>
             <w:r>
               <w:rPr>
@@ -2398,7 +2536,7 @@
                 <w:noProof/>
                 <w:webHidden/>
               </w:rPr>
-              <w:t>9</w:t>
+              <w:t>13</w:t>
             </w:r>
             <w:r>
               <w:rPr>
@@ -2421,7 +2559,7 @@
               <w:lang w:eastAsia="es-AR"/>
             </w:rPr>
           </w:pPr>
-          <w:hyperlink w:anchor="_Toc11608362" w:history="1">
+          <w:hyperlink w:anchor="_Toc12053093" w:history="1">
             <w:r>
               <w:rPr>
                 <w:rStyle w:val="Hipervnculo"/>
@@ -2448,7 +2586,7 @@
                 <w:noProof/>
                 <w:webHidden/>
               </w:rPr>
-              <w:instrText xml:space="preserve"> PAGEREF _Toc11608362 \h </w:instrText>
+              <w:instrText xml:space="preserve"> PAGEREF _Toc12053093 \h </w:instrText>
             </w:r>
             <w:r>
               <w:rPr>
@@ -2468,7 +2606,7 @@
                 <w:noProof/>
                 <w:webHidden/>
               </w:rPr>
-              <w:t>9</w:t>
+              <w:t>13</w:t>
             </w:r>
             <w:r>
               <w:rPr>
@@ -2491,7 +2629,7 @@
               <w:lang w:eastAsia="es-AR"/>
             </w:rPr>
           </w:pPr>
-          <w:hyperlink w:anchor="_Toc11608363" w:history="1">
+          <w:hyperlink w:anchor="_Toc12053094" w:history="1">
             <w:r>
               <w:rPr>
                 <w:rStyle w:val="Hipervnculo"/>
@@ -2518,7 +2656,7 @@
                 <w:noProof/>
                 <w:webHidden/>
               </w:rPr>
-              <w:instrText xml:space="preserve"> PAGEREF _Toc11608363 \h </w:instrText>
+              <w:instrText xml:space="preserve"> PAGEREF _Toc12053094 \h </w:instrText>
             </w:r>
             <w:r>
               <w:rPr>
@@ -2538,7 +2676,7 @@
                 <w:noProof/>
                 <w:webHidden/>
               </w:rPr>
-              <w:t>10</w:t>
+              <w:t>14</w:t>
             </w:r>
             <w:r>
               <w:rPr>
@@ -2561,7 +2699,7 @@
               <w:lang w:eastAsia="es-AR"/>
             </w:rPr>
           </w:pPr>
-          <w:hyperlink w:anchor="_Toc11608364" w:history="1">
+          <w:hyperlink w:anchor="_Toc12053095" w:history="1">
             <w:r>
               <w:rPr>
                 <w:rStyle w:val="Hipervnculo"/>
@@ -2588,7 +2726,7 @@
                 <w:noProof/>
                 <w:webHidden/>
               </w:rPr>
-              <w:instrText xml:space="preserve"> PAGEREF _Toc11608364 \h </w:instrText>
+              <w:instrText xml:space="preserve"> PAGEREF _Toc12053095 \h </w:instrText>
             </w:r>
             <w:r>
               <w:rPr>
@@ -2608,7 +2746,7 @@
                 <w:noProof/>
                 <w:webHidden/>
               </w:rPr>
-              <w:t>10</w:t>
+              <w:t>14</w:t>
             </w:r>
             <w:r>
               <w:rPr>
@@ -2631,7 +2769,7 @@
               <w:lang w:eastAsia="es-AR"/>
             </w:rPr>
           </w:pPr>
-          <w:hyperlink w:anchor="_Toc11608365" w:history="1">
+          <w:hyperlink w:anchor="_Toc12053096" w:history="1">
             <w:r>
               <w:rPr>
                 <w:rStyle w:val="Hipervnculo"/>
@@ -2658,7 +2796,7 @@
                 <w:noProof/>
                 <w:webHidden/>
               </w:rPr>
-              <w:instrText xml:space="preserve"> PAGEREF _Toc11608365 \h </w:instrText>
+              <w:instrText xml:space="preserve"> PAGEREF _Toc12053096 \h </w:instrText>
             </w:r>
             <w:r>
               <w:rPr>
@@ -2678,7 +2816,7 @@
                 <w:noProof/>
                 <w:webHidden/>
               </w:rPr>
-              <w:t>11</w:t>
+              <w:t>15</w:t>
             </w:r>
             <w:r>
               <w:rPr>
@@ -2701,7 +2839,7 @@
               <w:lang w:eastAsia="es-AR"/>
             </w:rPr>
           </w:pPr>
-          <w:hyperlink w:anchor="_Toc11608366" w:history="1">
+          <w:hyperlink w:anchor="_Toc12053097" w:history="1">
             <w:r>
               <w:rPr>
                 <w:rStyle w:val="Hipervnculo"/>
@@ -2728,7 +2866,7 @@
                 <w:noProof/>
                 <w:webHidden/>
               </w:rPr>
-              <w:instrText xml:space="preserve"> PAGEREF _Toc11608366 \h </w:instrText>
+              <w:instrText xml:space="preserve"> PAGEREF _Toc12053097 \h </w:instrText>
             </w:r>
             <w:r>
               <w:rPr>
@@ -2748,7 +2886,7 @@
                 <w:noProof/>
                 <w:webHidden/>
               </w:rPr>
-              <w:t>11</w:t>
+              <w:t>15</w:t>
             </w:r>
             <w:r>
               <w:rPr>
@@ -2771,7 +2909,7 @@
               <w:lang w:eastAsia="es-AR"/>
             </w:rPr>
           </w:pPr>
-          <w:hyperlink w:anchor="_Toc11608367" w:history="1">
+          <w:hyperlink w:anchor="_Toc12053098" w:history="1">
             <w:r>
               <w:rPr>
                 <w:rStyle w:val="Hipervnculo"/>
@@ -2798,7 +2936,7 @@
                 <w:noProof/>
                 <w:webHidden/>
               </w:rPr>
-              <w:instrText xml:space="preserve"> PAGEREF _Toc11608367 \h </w:instrText>
+              <w:instrText xml:space="preserve"> PAGEREF _Toc12053098 \h </w:instrText>
             </w:r>
             <w:r>
               <w:rPr>
@@ -2818,7 +2956,7 @@
                 <w:noProof/>
                 <w:webHidden/>
               </w:rPr>
-              <w:t>11</w:t>
+              <w:t>15</w:t>
             </w:r>
             <w:r>
               <w:rPr>
@@ -2841,7 +2979,7 @@
               <w:lang w:eastAsia="es-AR"/>
             </w:rPr>
           </w:pPr>
-          <w:hyperlink w:anchor="_Toc11608368" w:history="1">
+          <w:hyperlink w:anchor="_Toc12053099" w:history="1">
             <w:r>
               <w:rPr>
                 <w:rStyle w:val="Hipervnculo"/>
@@ -2868,7 +3006,7 @@
                 <w:noProof/>
                 <w:webHidden/>
               </w:rPr>
-              <w:instrText xml:space="preserve"> PAGEREF _Toc11608368 \h </w:instrText>
+              <w:instrText xml:space="preserve"> PAGEREF _Toc12053099 \h </w:instrText>
             </w:r>
             <w:r>
               <w:rPr>
@@ -2888,7 +3026,7 @@
                 <w:noProof/>
                 <w:webHidden/>
               </w:rPr>
-              <w:t>11</w:t>
+              <w:t>15</w:t>
             </w:r>
             <w:r>
               <w:rPr>
@@ -2911,7 +3049,7 @@
               <w:lang w:eastAsia="es-AR"/>
             </w:rPr>
           </w:pPr>
-          <w:hyperlink w:anchor="_Toc11608369" w:history="1">
+          <w:hyperlink w:anchor="_Toc12053100" w:history="1">
             <w:r>
               <w:rPr>
                 <w:rStyle w:val="Hipervnculo"/>
@@ -2938,7 +3076,7 @@
                 <w:noProof/>
                 <w:webHidden/>
               </w:rPr>
-              <w:instrText xml:space="preserve"> PAGEREF _Toc11608369 \h </w:instrText>
+              <w:instrText xml:space="preserve"> PAGEREF _Toc12053100 \h </w:instrText>
             </w:r>
             <w:r>
               <w:rPr>
@@ -2958,7 +3096,7 @@
                 <w:noProof/>
                 <w:webHidden/>
               </w:rPr>
-              <w:t>12</w:t>
+              <w:t>16</w:t>
             </w:r>
             <w:r>
               <w:rPr>
@@ -2981,12 +3119,502 @@
               <w:lang w:eastAsia="es-AR"/>
             </w:rPr>
           </w:pPr>
-          <w:hyperlink w:anchor="_Toc11608370" w:history="1">
+          <w:hyperlink w:anchor="_Toc12053101" w:history="1">
             <w:r>
               <w:rPr>
                 <w:rStyle w:val="Hipervnculo"/>
                 <w:noProof/>
               </w:rPr>
+              <w:t>Inconvenientes durante la etapa de desarrollo</w:t>
+            </w:r>
+            <w:r>
+              <w:rPr>
+                <w:noProof/>
+                <w:webHidden/>
+              </w:rPr>
+              <w:tab/>
+            </w:r>
+            <w:r>
+              <w:rPr>
+                <w:noProof/>
+                <w:webHidden/>
+              </w:rPr>
+              <w:fldChar w:fldCharType="begin"/>
+            </w:r>
+            <w:r>
+              <w:rPr>
+                <w:noProof/>
+                <w:webHidden/>
+              </w:rPr>
+              <w:instrText xml:space="preserve"> PAGEREF _Toc12053101 \h </w:instrText>
+            </w:r>
+            <w:r>
+              <w:rPr>
+                <w:noProof/>
+                <w:webHidden/>
+              </w:rPr>
+            </w:r>
+            <w:r>
+              <w:rPr>
+                <w:noProof/>
+                <w:webHidden/>
+              </w:rPr>
+              <w:fldChar w:fldCharType="separate"/>
+            </w:r>
+            <w:r>
+              <w:rPr>
+                <w:noProof/>
+                <w:webHidden/>
+              </w:rPr>
+              <w:t>17</w:t>
+            </w:r>
+            <w:r>
+              <w:rPr>
+                <w:noProof/>
+                <w:webHidden/>
+              </w:rPr>
+              <w:fldChar w:fldCharType="end"/>
+            </w:r>
+          </w:hyperlink>
+        </w:p>
+        <w:p>
+          <w:pPr>
+            <w:pStyle w:val="TDC2"/>
+            <w:tabs>
+              <w:tab w:val="right" w:leader="dot" w:pos="8828"/>
+            </w:tabs>
+            <w:rPr>
+              <w:rFonts w:eastAsiaTheme="minorEastAsia"/>
+              <w:noProof/>
+              <w:lang w:eastAsia="es-AR"/>
+            </w:rPr>
+          </w:pPr>
+          <w:hyperlink w:anchor="_Toc12053102" w:history="1">
+            <w:r>
+              <w:rPr>
+                <w:rStyle w:val="Hipervnculo"/>
+                <w:noProof/>
+              </w:rPr>
+              <w:t>Calibración de sensores</w:t>
+            </w:r>
+            <w:r>
+              <w:rPr>
+                <w:noProof/>
+                <w:webHidden/>
+              </w:rPr>
+              <w:tab/>
+            </w:r>
+            <w:r>
+              <w:rPr>
+                <w:noProof/>
+                <w:webHidden/>
+              </w:rPr>
+              <w:fldChar w:fldCharType="begin"/>
+            </w:r>
+            <w:r>
+              <w:rPr>
+                <w:noProof/>
+                <w:webHidden/>
+              </w:rPr>
+              <w:instrText xml:space="preserve"> PAGEREF _Toc12053102 \h </w:instrText>
+            </w:r>
+            <w:r>
+              <w:rPr>
+                <w:noProof/>
+                <w:webHidden/>
+              </w:rPr>
+            </w:r>
+            <w:r>
+              <w:rPr>
+                <w:noProof/>
+                <w:webHidden/>
+              </w:rPr>
+              <w:fldChar w:fldCharType="separate"/>
+            </w:r>
+            <w:r>
+              <w:rPr>
+                <w:noProof/>
+                <w:webHidden/>
+              </w:rPr>
+              <w:t>17</w:t>
+            </w:r>
+            <w:r>
+              <w:rPr>
+                <w:noProof/>
+                <w:webHidden/>
+              </w:rPr>
+              <w:fldChar w:fldCharType="end"/>
+            </w:r>
+          </w:hyperlink>
+        </w:p>
+        <w:p>
+          <w:pPr>
+            <w:pStyle w:val="TDC2"/>
+            <w:tabs>
+              <w:tab w:val="right" w:leader="dot" w:pos="8828"/>
+            </w:tabs>
+            <w:rPr>
+              <w:rFonts w:eastAsiaTheme="minorEastAsia"/>
+              <w:noProof/>
+              <w:lang w:eastAsia="es-AR"/>
+            </w:rPr>
+          </w:pPr>
+          <w:hyperlink w:anchor="_Toc12053103" w:history="1">
+            <w:r>
+              <w:rPr>
+                <w:rStyle w:val="Hipervnculo"/>
+                <w:noProof/>
+              </w:rPr>
+              <w:t>Programación de alarma</w:t>
+            </w:r>
+            <w:r>
+              <w:rPr>
+                <w:noProof/>
+                <w:webHidden/>
+              </w:rPr>
+              <w:tab/>
+            </w:r>
+            <w:r>
+              <w:rPr>
+                <w:noProof/>
+                <w:webHidden/>
+              </w:rPr>
+              <w:fldChar w:fldCharType="begin"/>
+            </w:r>
+            <w:r>
+              <w:rPr>
+                <w:noProof/>
+                <w:webHidden/>
+              </w:rPr>
+              <w:instrText xml:space="preserve"> PAGEREF _Toc12053103 \h </w:instrText>
+            </w:r>
+            <w:r>
+              <w:rPr>
+                <w:noProof/>
+                <w:webHidden/>
+              </w:rPr>
+            </w:r>
+            <w:r>
+              <w:rPr>
+                <w:noProof/>
+                <w:webHidden/>
+              </w:rPr>
+              <w:fldChar w:fldCharType="separate"/>
+            </w:r>
+            <w:r>
+              <w:rPr>
+                <w:noProof/>
+                <w:webHidden/>
+              </w:rPr>
+              <w:t>17</w:t>
+            </w:r>
+            <w:r>
+              <w:rPr>
+                <w:noProof/>
+                <w:webHidden/>
+              </w:rPr>
+              <w:fldChar w:fldCharType="end"/>
+            </w:r>
+          </w:hyperlink>
+        </w:p>
+        <w:p>
+          <w:pPr>
+            <w:pStyle w:val="TDC2"/>
+            <w:tabs>
+              <w:tab w:val="right" w:leader="dot" w:pos="8828"/>
+            </w:tabs>
+            <w:rPr>
+              <w:rFonts w:eastAsiaTheme="minorEastAsia"/>
+              <w:noProof/>
+              <w:lang w:eastAsia="es-AR"/>
+            </w:rPr>
+          </w:pPr>
+          <w:hyperlink w:anchor="_Toc12053104" w:history="1">
+            <w:r>
+              <w:rPr>
+                <w:rStyle w:val="Hipervnculo"/>
+                <w:noProof/>
+              </w:rPr>
+              <w:t>Nueva funcionalidad “control de temperatura” agregada de forma tardía</w:t>
+            </w:r>
+            <w:r>
+              <w:rPr>
+                <w:noProof/>
+                <w:webHidden/>
+              </w:rPr>
+              <w:tab/>
+            </w:r>
+            <w:r>
+              <w:rPr>
+                <w:noProof/>
+                <w:webHidden/>
+              </w:rPr>
+              <w:fldChar w:fldCharType="begin"/>
+            </w:r>
+            <w:r>
+              <w:rPr>
+                <w:noProof/>
+                <w:webHidden/>
+              </w:rPr>
+              <w:instrText xml:space="preserve"> PAGEREF _Toc12053104 \h </w:instrText>
+            </w:r>
+            <w:r>
+              <w:rPr>
+                <w:noProof/>
+                <w:webHidden/>
+              </w:rPr>
+            </w:r>
+            <w:r>
+              <w:rPr>
+                <w:noProof/>
+                <w:webHidden/>
+              </w:rPr>
+              <w:fldChar w:fldCharType="separate"/>
+            </w:r>
+            <w:r>
+              <w:rPr>
+                <w:noProof/>
+                <w:webHidden/>
+              </w:rPr>
+              <w:t>17</w:t>
+            </w:r>
+            <w:r>
+              <w:rPr>
+                <w:noProof/>
+                <w:webHidden/>
+              </w:rPr>
+              <w:fldChar w:fldCharType="end"/>
+            </w:r>
+          </w:hyperlink>
+        </w:p>
+        <w:p>
+          <w:pPr>
+            <w:pStyle w:val="TDC2"/>
+            <w:tabs>
+              <w:tab w:val="right" w:leader="dot" w:pos="8828"/>
+            </w:tabs>
+            <w:rPr>
+              <w:rFonts w:eastAsiaTheme="minorEastAsia"/>
+              <w:noProof/>
+              <w:lang w:eastAsia="es-AR"/>
+            </w:rPr>
+          </w:pPr>
+          <w:hyperlink w:anchor="_Toc12053105" w:history="1">
+            <w:r>
+              <w:rPr>
+                <w:rStyle w:val="Hipervnculo"/>
+                <w:noProof/>
+              </w:rPr>
+              <w:t>Conexión bluetooth con dispositivo de bajo poder de procesamiento</w:t>
+            </w:r>
+            <w:r>
+              <w:rPr>
+                <w:noProof/>
+                <w:webHidden/>
+              </w:rPr>
+              <w:tab/>
+            </w:r>
+            <w:r>
+              <w:rPr>
+                <w:noProof/>
+                <w:webHidden/>
+              </w:rPr>
+              <w:fldChar w:fldCharType="begin"/>
+            </w:r>
+            <w:r>
+              <w:rPr>
+                <w:noProof/>
+                <w:webHidden/>
+              </w:rPr>
+              <w:instrText xml:space="preserve"> PAGEREF _Toc12053105 \h </w:instrText>
+            </w:r>
+            <w:r>
+              <w:rPr>
+                <w:noProof/>
+                <w:webHidden/>
+              </w:rPr>
+            </w:r>
+            <w:r>
+              <w:rPr>
+                <w:noProof/>
+                <w:webHidden/>
+              </w:rPr>
+              <w:fldChar w:fldCharType="separate"/>
+            </w:r>
+            <w:r>
+              <w:rPr>
+                <w:noProof/>
+                <w:webHidden/>
+              </w:rPr>
+              <w:t>17</w:t>
+            </w:r>
+            <w:r>
+              <w:rPr>
+                <w:noProof/>
+                <w:webHidden/>
+              </w:rPr>
+              <w:fldChar w:fldCharType="end"/>
+            </w:r>
+          </w:hyperlink>
+        </w:p>
+        <w:p>
+          <w:pPr>
+            <w:pStyle w:val="TDC2"/>
+            <w:tabs>
+              <w:tab w:val="right" w:leader="dot" w:pos="8828"/>
+            </w:tabs>
+            <w:rPr>
+              <w:rFonts w:eastAsiaTheme="minorEastAsia"/>
+              <w:noProof/>
+              <w:lang w:eastAsia="es-AR"/>
+            </w:rPr>
+          </w:pPr>
+          <w:hyperlink w:anchor="_Toc12053106" w:history="1">
+            <w:r>
+              <w:rPr>
+                <w:rStyle w:val="Hipervnculo"/>
+                <w:noProof/>
+              </w:rPr>
+              <w:t>Medición del volumen con los sensores disponibles</w:t>
+            </w:r>
+            <w:r>
+              <w:rPr>
+                <w:noProof/>
+                <w:webHidden/>
+              </w:rPr>
+              <w:tab/>
+            </w:r>
+            <w:r>
+              <w:rPr>
+                <w:noProof/>
+                <w:webHidden/>
+              </w:rPr>
+              <w:fldChar w:fldCharType="begin"/>
+            </w:r>
+            <w:r>
+              <w:rPr>
+                <w:noProof/>
+                <w:webHidden/>
+              </w:rPr>
+              <w:instrText xml:space="preserve"> PAGEREF _Toc12053106 \h </w:instrText>
+            </w:r>
+            <w:r>
+              <w:rPr>
+                <w:noProof/>
+                <w:webHidden/>
+              </w:rPr>
+            </w:r>
+            <w:r>
+              <w:rPr>
+                <w:noProof/>
+                <w:webHidden/>
+              </w:rPr>
+              <w:fldChar w:fldCharType="separate"/>
+            </w:r>
+            <w:r>
+              <w:rPr>
+                <w:noProof/>
+                <w:webHidden/>
+              </w:rPr>
+              <w:t>17</w:t>
+            </w:r>
+            <w:r>
+              <w:rPr>
+                <w:noProof/>
+                <w:webHidden/>
+              </w:rPr>
+              <w:fldChar w:fldCharType="end"/>
+            </w:r>
+          </w:hyperlink>
+        </w:p>
+        <w:p>
+          <w:pPr>
+            <w:pStyle w:val="TDC1"/>
+            <w:tabs>
+              <w:tab w:val="right" w:leader="dot" w:pos="8828"/>
+            </w:tabs>
+            <w:rPr>
+              <w:rFonts w:eastAsiaTheme="minorEastAsia"/>
+              <w:noProof/>
+              <w:lang w:eastAsia="es-AR"/>
+            </w:rPr>
+          </w:pPr>
+          <w:hyperlink w:anchor="_Toc12053107" w:history="1">
+            <w:r>
+              <w:rPr>
+                <w:rStyle w:val="Hipervnculo"/>
+                <w:noProof/>
+              </w:rPr>
+              <w:t>Mejoras aplicables</w:t>
+            </w:r>
+            <w:r>
+              <w:rPr>
+                <w:noProof/>
+                <w:webHidden/>
+              </w:rPr>
+              <w:tab/>
+            </w:r>
+            <w:r>
+              <w:rPr>
+                <w:noProof/>
+                <w:webHidden/>
+              </w:rPr>
+              <w:fldChar w:fldCharType="begin"/>
+            </w:r>
+            <w:r>
+              <w:rPr>
+                <w:noProof/>
+                <w:webHidden/>
+              </w:rPr>
+              <w:instrText xml:space="preserve"> PAGEREF _Toc12053107 \h </w:instrText>
+            </w:r>
+            <w:r>
+              <w:rPr>
+                <w:noProof/>
+                <w:webHidden/>
+              </w:rPr>
+            </w:r>
+            <w:r>
+              <w:rPr>
+                <w:noProof/>
+                <w:webHidden/>
+              </w:rPr>
+              <w:fldChar w:fldCharType="separate"/>
+            </w:r>
+            <w:r>
+              <w:rPr>
+                <w:noProof/>
+                <w:webHidden/>
+              </w:rPr>
+              <w:t>18</w:t>
+            </w:r>
+            <w:r>
+              <w:rPr>
+                <w:noProof/>
+                <w:webHidden/>
+              </w:rPr>
+              <w:fldChar w:fldCharType="end"/>
+            </w:r>
+          </w:hyperlink>
+        </w:p>
+        <w:p>
+          <w:pPr>
+            <w:pStyle w:val="TDC1"/>
+            <w:tabs>
+              <w:tab w:val="right" w:leader="dot" w:pos="8828"/>
+            </w:tabs>
+            <w:rPr>
+              <w:rFonts w:eastAsiaTheme="minorEastAsia"/>
+              <w:noProof/>
+              <w:lang w:eastAsia="es-AR"/>
+            </w:rPr>
+          </w:pPr>
+          <w:hyperlink w:anchor="_Toc12053108" w:history="1">
+            <w:r>
+              <w:rPr>
+                <w:rStyle w:val="Hipervnculo"/>
+                <w:noProof/>
+              </w:rPr>
               <w:t>Fuentes consultadas</w:t>
             </w:r>
             <w:r>
@@ -3008,7 +3636,7 @@
                 <w:noProof/>
                 <w:webHidden/>
               </w:rPr>
-              <w:instrText xml:space="preserve"> PAGEREF _Toc11608370 \h </w:instrText>
+              <w:instrText xml:space="preserve"> PAGEREF _Toc12053108 \h </w:instrText>
             </w:r>
             <w:r>
               <w:rPr>
@@ -3028,7 +3656,7 @@
                 <w:noProof/>
                 <w:webHidden/>
               </w:rPr>
-              <w:t>13</w:t>
+              <w:t>19</w:t>
             </w:r>
             <w:r>
               <w:rPr>
@@ -3071,12 +3699,12 @@
       <w:pPr>
         <w:pStyle w:val="Estilo1"/>
       </w:pPr>
-      <w:bookmarkStart w:id="1" w:name="_Toc11608344"/>
+      <w:bookmarkStart w:id="0" w:name="_Toc12053073"/>
       <w:r>
         <w:lastRenderedPageBreak/>
         <w:t>Presentación</w:t>
       </w:r>
-      <w:bookmarkEnd w:id="1"/>
+      <w:bookmarkEnd w:id="0"/>
     </w:p>
     <w:p>
       <w:pPr>
@@ -3125,11 +3753,11 @@
       <w:pPr>
         <w:pStyle w:val="Estilo1"/>
       </w:pPr>
-      <w:bookmarkStart w:id="2" w:name="_Toc11608345"/>
+      <w:bookmarkStart w:id="1" w:name="_Toc12053074"/>
       <w:r>
         <w:t>Características</w:t>
       </w:r>
-      <w:bookmarkEnd w:id="2"/>
+      <w:bookmarkEnd w:id="1"/>
     </w:p>
     <w:p>
       <w:r>
@@ -3148,7 +3776,7 @@
         </w:numPr>
       </w:pPr>
       <w:r>
-        <w:t>Medición y control de temperatura interna</w:t>
+        <w:t>Medición de temperatura interna</w:t>
       </w:r>
     </w:p>
     <w:p>
@@ -3160,7 +3788,10 @@
         </w:numPr>
       </w:pPr>
       <w:r>
-        <w:t>Medición de peso del producto almacenado</w:t>
+        <w:t>Control de temperatura interna</w:t>
+      </w:r>
+      <w:r>
+        <w:t>, programable</w:t>
       </w:r>
     </w:p>
     <w:p>
@@ -3172,7 +3803,7 @@
         </w:numPr>
       </w:pPr>
       <w:r>
-        <w:t>Medición de volumen del producto almacenado</w:t>
+        <w:t>Medición de peso del producto almacenado</w:t>
       </w:r>
     </w:p>
     <w:p>
@@ -3184,7 +3815,7 @@
         </w:numPr>
       </w:pPr>
       <w:r>
-        <w:t>Censado de puerta abierta o cerrada</w:t>
+        <w:t>Medición de volumen del producto almacenado</w:t>
       </w:r>
     </w:p>
     <w:p>
@@ -3196,10 +3827,7 @@
         </w:numPr>
       </w:pPr>
       <w:r>
-        <w:t>A</w:t>
-      </w:r>
-      <w:r>
-        <w:t>viso de puerta abierta</w:t>
+        <w:t>Censado de puerta abierta o cerrada</w:t>
       </w:r>
     </w:p>
     <w:p>
@@ -3211,14 +3839,55 @@
         </w:numPr>
       </w:pPr>
       <w:r>
+        <w:t>A</w:t>
+      </w:r>
+      <w:r>
+        <w:t>viso de puerta abierta</w:t>
+      </w:r>
+    </w:p>
+    <w:p>
+      <w:pPr>
+        <w:pStyle w:val="Prrafodelista"/>
+        <w:numPr>
+          <w:ilvl w:val="0"/>
+          <w:numId w:val="35"/>
+        </w:numPr>
+      </w:pPr>
+      <w:r>
         <w:t>Iluminación interna con encendido y apagado automático</w:t>
       </w:r>
     </w:p>
     <w:p>
       <w:pPr>
+        <w:pStyle w:val="Prrafodelista"/>
+        <w:numPr>
+          <w:ilvl w:val="0"/>
+          <w:numId w:val="35"/>
+        </w:numPr>
+      </w:pPr>
+      <w:r>
+        <w:t>Conexión con aplicación Android</w:t>
+      </w:r>
+    </w:p>
+    <w:p>
+      <w:pPr>
+        <w:pStyle w:val="Prrafodelista"/>
+        <w:numPr>
+          <w:ilvl w:val="0"/>
+          <w:numId w:val="35"/>
+        </w:numPr>
+      </w:pPr>
+      <w:r>
+        <w:t>Búsqueda de proveedores</w:t>
+      </w:r>
+      <w:bookmarkStart w:id="2" w:name="_GoBack"/>
+      <w:bookmarkEnd w:id="2"/>
+    </w:p>
+    <w:p>
+      <w:pPr>
         <w:pStyle w:val="Estilo1"/>
       </w:pPr>
-      <w:bookmarkStart w:id="3" w:name="_Toc11608346"/>
+      <w:bookmarkStart w:id="3" w:name="_Toc12053075"/>
       <w:r>
         <w:t>Puesta en marcha</w:t>
       </w:r>
@@ -3350,7 +4019,7 @@
       <w:pPr>
         <w:pStyle w:val="Estilo1"/>
       </w:pPr>
-      <w:bookmarkStart w:id="4" w:name="_Toc11608347"/>
+      <w:bookmarkStart w:id="4" w:name="_Toc12053076"/>
       <w:r>
         <w:lastRenderedPageBreak/>
         <w:t>Prototipo final</w:t>
@@ -3359,32 +4028,753 @@
     </w:p>
     <w:p>
       <w:pPr>
-        <w:shd w:val="clear" w:color="auto" w:fill="FFFF00"/>
-      </w:pPr>
-      <w:r>
-        <w:t>[6 fotos de</w:t>
-      </w:r>
-      <w:r>
-        <w:t xml:space="preserve"> la máquina</w:t>
-      </w:r>
-      <w:r>
-        <w:t>]</w:t>
-      </w:r>
-    </w:p>
-    <w:p>
-      <w:pPr>
-        <w:shd w:val="clear" w:color="auto" w:fill="FFFF00"/>
-      </w:pPr>
-      <w:r>
-        <w:t>[imagen del plano de la estructura]</w:t>
+        <w:pStyle w:val="Estilo2"/>
+      </w:pPr>
+      <w:bookmarkStart w:id="5" w:name="_Toc12053077"/>
+      <w:r>
+        <w:t xml:space="preserve">Maqueta en </w:t>
+      </w:r>
+      <w:r>
+        <w:t>tres</w:t>
+      </w:r>
+      <w:r>
+        <w:t xml:space="preserve"> </w:t>
+      </w:r>
+      <w:bookmarkEnd w:id="5"/>
+      <w:r>
+        <w:t>dimensiones</w:t>
+      </w:r>
+    </w:p>
+    <w:p>
+      <w:pPr>
+        <w:keepNext/>
+      </w:pPr>
+      <w:r>
+        <w:rPr>
+          <w:noProof/>
+        </w:rPr>
+        <w:drawing>
+          <wp:inline distT="0" distB="0" distL="0" distR="0" wp14:anchorId="22EE2653" wp14:editId="5CB039DF">
+            <wp:extent cx="5610860" cy="3709035"/>
+            <wp:effectExtent l="0" t="0" r="8890" b="5715"/>
+            <wp:docPr id="10" name="Imagen 10"/>
+            <wp:cNvGraphicFramePr>
+              <a:graphicFrameLocks xmlns:a="http://schemas.openxmlformats.org/drawingml/2006/main" noChangeAspect="1"/>
+            </wp:cNvGraphicFramePr>
+            <a:graphic xmlns:a="http://schemas.openxmlformats.org/drawingml/2006/main">
+              <a:graphicData uri="http://schemas.openxmlformats.org/drawingml/2006/picture">
+                <pic:pic xmlns:pic="http://schemas.openxmlformats.org/drawingml/2006/picture">
+                  <pic:nvPicPr>
+                    <pic:cNvPr id="0" name="Picture 1"/>
+                    <pic:cNvPicPr>
+                      <a:picLocks noChangeAspect="1" noChangeArrowheads="1"/>
+                    </pic:cNvPicPr>
+                  </pic:nvPicPr>
+                  <pic:blipFill>
+                    <a:blip r:embed="rId8">
+                      <a:extLst>
+                        <a:ext uri="{28A0092B-C50C-407E-A947-70E740481C1C}">
+                          <a14:useLocalDpi xmlns:a14="http://schemas.microsoft.com/office/drawing/2010/main" val="0"/>
+                        </a:ext>
+                      </a:extLst>
+                    </a:blip>
+                    <a:srcRect/>
+                    <a:stretch>
+                      <a:fillRect/>
+                    </a:stretch>
+                  </pic:blipFill>
+                  <pic:spPr bwMode="auto">
+                    <a:xfrm>
+                      <a:off x="0" y="0"/>
+                      <a:ext cx="5610860" cy="3709035"/>
+                    </a:xfrm>
+                    <a:prstGeom prst="rect">
+                      <a:avLst/>
+                    </a:prstGeom>
+                    <a:noFill/>
+                    <a:ln>
+                      <a:noFill/>
+                    </a:ln>
+                  </pic:spPr>
+                </pic:pic>
+              </a:graphicData>
+            </a:graphic>
+          </wp:inline>
+        </w:drawing>
+      </w:r>
+    </w:p>
+    <w:p>
+      <w:pPr>
+        <w:pStyle w:val="Descripcin"/>
+      </w:pPr>
+      <w:r>
+        <w:t xml:space="preserve">Ilustración </w:t>
+      </w:r>
+      <w:r>
+        <w:fldChar w:fldCharType="begin"/>
+      </w:r>
+      <w:r>
+        <w:instrText xml:space="preserve"> SEQ Ilustración \* ARABIC </w:instrText>
+      </w:r>
+      <w:r>
+        <w:fldChar w:fldCharType="separate"/>
+      </w:r>
+      <w:r>
+        <w:rPr>
+          <w:noProof/>
+        </w:rPr>
+        <w:t>1</w:t>
+      </w:r>
+      <w:r>
+        <w:fldChar w:fldCharType="end"/>
+      </w:r>
+      <w:r>
+        <w:t xml:space="preserve"> presentación</w:t>
+      </w:r>
+    </w:p>
+    <w:p>
+      <w:r>
+        <w:br w:type="page"/>
+      </w:r>
+    </w:p>
+    <w:p>
+      <w:pPr>
+        <w:pStyle w:val="Estilo2"/>
+      </w:pPr>
+      <w:bookmarkStart w:id="6" w:name="_Toc12053078"/>
+      <w:r>
+        <w:lastRenderedPageBreak/>
+        <w:t>Vistas de la estructura</w:t>
+      </w:r>
+      <w:bookmarkEnd w:id="6"/>
+    </w:p>
+    <w:p>
+      <w:pPr>
+        <w:jc w:val="center"/>
+      </w:pPr>
+      <w:r>
+        <w:rPr>
+          <w:noProof/>
+        </w:rPr>
+        <w:drawing>
+          <wp:inline distT="0" distB="0" distL="0" distR="0" wp14:anchorId="424A32CC" wp14:editId="6255AA2B">
+            <wp:extent cx="1880006" cy="1541460"/>
+            <wp:effectExtent l="0" t="0" r="6350" b="1905"/>
+            <wp:docPr id="17" name="Imagen 17"/>
+            <wp:cNvGraphicFramePr>
+              <a:graphicFrameLocks xmlns:a="http://schemas.openxmlformats.org/drawingml/2006/main" noChangeAspect="1"/>
+            </wp:cNvGraphicFramePr>
+            <a:graphic xmlns:a="http://schemas.openxmlformats.org/drawingml/2006/main">
+              <a:graphicData uri="http://schemas.openxmlformats.org/drawingml/2006/picture">
+                <pic:pic xmlns:pic="http://schemas.openxmlformats.org/drawingml/2006/picture">
+                  <pic:nvPicPr>
+                    <pic:cNvPr id="0" name="Picture 3"/>
+                    <pic:cNvPicPr>
+                      <a:picLocks noChangeAspect="1" noChangeArrowheads="1"/>
+                    </pic:cNvPicPr>
+                  </pic:nvPicPr>
+                  <pic:blipFill>
+                    <a:blip r:embed="rId9" cstate="print">
+                      <a:extLst>
+                        <a:ext uri="{28A0092B-C50C-407E-A947-70E740481C1C}">
+                          <a14:useLocalDpi xmlns:a14="http://schemas.microsoft.com/office/drawing/2010/main" val="0"/>
+                        </a:ext>
+                      </a:extLst>
+                    </a:blip>
+                    <a:srcRect/>
+                    <a:stretch>
+                      <a:fillRect/>
+                    </a:stretch>
+                  </pic:blipFill>
+                  <pic:spPr bwMode="auto">
+                    <a:xfrm>
+                      <a:off x="0" y="0"/>
+                      <a:ext cx="1880006" cy="1541460"/>
+                    </a:xfrm>
+                    <a:prstGeom prst="rect">
+                      <a:avLst/>
+                    </a:prstGeom>
+                    <a:noFill/>
+                    <a:ln>
+                      <a:noFill/>
+                    </a:ln>
+                  </pic:spPr>
+                </pic:pic>
+              </a:graphicData>
+            </a:graphic>
+          </wp:inline>
+        </w:drawing>
+      </w:r>
+    </w:p>
+    <w:p>
+      <w:pPr>
+        <w:pStyle w:val="Descripcin"/>
+        <w:jc w:val="center"/>
+      </w:pPr>
+      <w:r>
+        <w:t xml:space="preserve">Ilustración </w:t>
+      </w:r>
+      <w:r>
+        <w:fldChar w:fldCharType="begin"/>
+      </w:r>
+      <w:r>
+        <w:instrText xml:space="preserve"> SEQ Ilustración \* ARABIC </w:instrText>
+      </w:r>
+      <w:r>
+        <w:fldChar w:fldCharType="separate"/>
+      </w:r>
+      <w:r>
+        <w:rPr>
+          <w:noProof/>
+        </w:rPr>
+        <w:t>2</w:t>
+      </w:r>
+      <w:r>
+        <w:fldChar w:fldCharType="end"/>
+      </w:r>
+      <w:r>
+        <w:t xml:space="preserve"> lateral izquierdo</w:t>
+      </w:r>
+    </w:p>
+    <w:p>
+      <w:pPr>
+        <w:jc w:val="center"/>
+      </w:pPr>
+      <w:r>
+        <w:rPr>
+          <w:noProof/>
+        </w:rPr>
+        <w:drawing>
+          <wp:inline distT="0" distB="0" distL="0" distR="0" wp14:anchorId="1A5BD8C9" wp14:editId="50985103">
+            <wp:extent cx="1864360" cy="1521460"/>
+            <wp:effectExtent l="0" t="0" r="2540" b="2540"/>
+            <wp:docPr id="21" name="Imagen 21"/>
+            <wp:cNvGraphicFramePr>
+              <a:graphicFrameLocks xmlns:a="http://schemas.openxmlformats.org/drawingml/2006/main" noChangeAspect="1"/>
+            </wp:cNvGraphicFramePr>
+            <a:graphic xmlns:a="http://schemas.openxmlformats.org/drawingml/2006/main">
+              <a:graphicData uri="http://schemas.openxmlformats.org/drawingml/2006/picture">
+                <pic:pic xmlns:pic="http://schemas.openxmlformats.org/drawingml/2006/picture">
+                  <pic:nvPicPr>
+                    <pic:cNvPr id="0" name="Picture 7"/>
+                    <pic:cNvPicPr>
+                      <a:picLocks noChangeAspect="1" noChangeArrowheads="1"/>
+                    </pic:cNvPicPr>
+                  </pic:nvPicPr>
+                  <pic:blipFill>
+                    <a:blip r:embed="rId10" cstate="print">
+                      <a:extLst>
+                        <a:ext uri="{28A0092B-C50C-407E-A947-70E740481C1C}">
+                          <a14:useLocalDpi xmlns:a14="http://schemas.microsoft.com/office/drawing/2010/main" val="0"/>
+                        </a:ext>
+                      </a:extLst>
+                    </a:blip>
+                    <a:srcRect/>
+                    <a:stretch>
+                      <a:fillRect/>
+                    </a:stretch>
+                  </pic:blipFill>
+                  <pic:spPr bwMode="auto">
+                    <a:xfrm>
+                      <a:off x="0" y="0"/>
+                      <a:ext cx="1864360" cy="1521460"/>
+                    </a:xfrm>
+                    <a:prstGeom prst="rect">
+                      <a:avLst/>
+                    </a:prstGeom>
+                    <a:noFill/>
+                    <a:ln>
+                      <a:noFill/>
+                    </a:ln>
+                  </pic:spPr>
+                </pic:pic>
+              </a:graphicData>
+            </a:graphic>
+          </wp:inline>
+        </w:drawing>
+      </w:r>
+    </w:p>
+    <w:p>
+      <w:pPr>
+        <w:pStyle w:val="Descripcin"/>
+        <w:jc w:val="center"/>
+      </w:pPr>
+      <w:r>
+        <w:t xml:space="preserve">Ilustración </w:t>
+      </w:r>
+      <w:r>
+        <w:fldChar w:fldCharType="begin"/>
+      </w:r>
+      <w:r>
+        <w:instrText xml:space="preserve"> SEQ Ilustración \* ARABIC </w:instrText>
+      </w:r>
+      <w:r>
+        <w:fldChar w:fldCharType="separate"/>
+      </w:r>
+      <w:r>
+        <w:rPr>
+          <w:noProof/>
+        </w:rPr>
+        <w:t>3</w:t>
+      </w:r>
+      <w:r>
+        <w:fldChar w:fldCharType="end"/>
+      </w:r>
+      <w:r>
+        <w:t xml:space="preserve"> lateral derecho</w:t>
+      </w:r>
+    </w:p>
+    <w:p>
+      <w:pPr>
+        <w:jc w:val="center"/>
+      </w:pPr>
+      <w:r>
+        <w:rPr>
+          <w:noProof/>
+        </w:rPr>
+        <w:drawing>
+          <wp:inline distT="0" distB="0" distL="0" distR="0" wp14:anchorId="5F603250" wp14:editId="25E57FEA">
+            <wp:extent cx="1405890" cy="2505710"/>
+            <wp:effectExtent l="2540" t="0" r="6350" b="6350"/>
+            <wp:docPr id="22" name="Imagen 22"/>
+            <wp:cNvGraphicFramePr>
+              <a:graphicFrameLocks xmlns:a="http://schemas.openxmlformats.org/drawingml/2006/main" noChangeAspect="1"/>
+            </wp:cNvGraphicFramePr>
+            <a:graphic xmlns:a="http://schemas.openxmlformats.org/drawingml/2006/main">
+              <a:graphicData uri="http://schemas.openxmlformats.org/drawingml/2006/picture">
+                <pic:pic xmlns:pic="http://schemas.openxmlformats.org/drawingml/2006/picture">
+                  <pic:nvPicPr>
+                    <pic:cNvPr id="0" name="Picture 8"/>
+                    <pic:cNvPicPr>
+                      <a:picLocks noChangeAspect="1" noChangeArrowheads="1"/>
+                    </pic:cNvPicPr>
+                  </pic:nvPicPr>
+                  <pic:blipFill>
+                    <a:blip r:embed="rId11" cstate="print">
+                      <a:extLst>
+                        <a:ext uri="{28A0092B-C50C-407E-A947-70E740481C1C}">
+                          <a14:useLocalDpi xmlns:a14="http://schemas.microsoft.com/office/drawing/2010/main" val="0"/>
+                        </a:ext>
+                      </a:extLst>
+                    </a:blip>
+                    <a:srcRect/>
+                    <a:stretch>
+                      <a:fillRect/>
+                    </a:stretch>
+                  </pic:blipFill>
+                  <pic:spPr bwMode="auto">
+                    <a:xfrm rot="5400000">
+                      <a:off x="0" y="0"/>
+                      <a:ext cx="1405890" cy="2505710"/>
+                    </a:xfrm>
+                    <a:prstGeom prst="rect">
+                      <a:avLst/>
+                    </a:prstGeom>
+                    <a:noFill/>
+                    <a:ln>
+                      <a:noFill/>
+                    </a:ln>
+                  </pic:spPr>
+                </pic:pic>
+              </a:graphicData>
+            </a:graphic>
+          </wp:inline>
+        </w:drawing>
+      </w:r>
+    </w:p>
+    <w:p>
+      <w:pPr>
+        <w:pStyle w:val="Descripcin"/>
+        <w:jc w:val="center"/>
+      </w:pPr>
+      <w:r>
+        <w:t xml:space="preserve">Ilustración </w:t>
+      </w:r>
+      <w:r>
+        <w:fldChar w:fldCharType="begin"/>
+      </w:r>
+      <w:r>
+        <w:instrText xml:space="preserve"> SEQ Ilustración \* ARABIC </w:instrText>
+      </w:r>
+      <w:r>
+        <w:fldChar w:fldCharType="separate"/>
+      </w:r>
+      <w:r>
+        <w:rPr>
+          <w:noProof/>
+        </w:rPr>
+        <w:t>4</w:t>
+      </w:r>
+      <w:r>
+        <w:fldChar w:fldCharType="end"/>
+      </w:r>
+      <w:r>
+        <w:t xml:space="preserve"> superior</w:t>
+      </w:r>
+    </w:p>
+    <w:p>
+      <w:pPr>
+        <w:jc w:val="center"/>
+      </w:pPr>
+      <w:r>
+        <w:rPr>
+          <w:noProof/>
+        </w:rPr>
+        <w:drawing>
+          <wp:inline distT="0" distB="0" distL="0" distR="0" wp14:anchorId="673F1D63" wp14:editId="242FB7B4">
+            <wp:extent cx="2399385" cy="1393839"/>
+            <wp:effectExtent l="0" t="0" r="1270" b="0"/>
+            <wp:docPr id="18" name="Imagen 18"/>
+            <wp:cNvGraphicFramePr>
+              <a:graphicFrameLocks xmlns:a="http://schemas.openxmlformats.org/drawingml/2006/main" noChangeAspect="1"/>
+            </wp:cNvGraphicFramePr>
+            <a:graphic xmlns:a="http://schemas.openxmlformats.org/drawingml/2006/main">
+              <a:graphicData uri="http://schemas.openxmlformats.org/drawingml/2006/picture">
+                <pic:pic xmlns:pic="http://schemas.openxmlformats.org/drawingml/2006/picture">
+                  <pic:nvPicPr>
+                    <pic:cNvPr id="0" name="Picture 4"/>
+                    <pic:cNvPicPr>
+                      <a:picLocks noChangeAspect="1" noChangeArrowheads="1"/>
+                    </pic:cNvPicPr>
+                  </pic:nvPicPr>
+                  <pic:blipFill>
+                    <a:blip r:embed="rId12" cstate="print">
+                      <a:extLst>
+                        <a:ext uri="{28A0092B-C50C-407E-A947-70E740481C1C}">
+                          <a14:useLocalDpi xmlns:a14="http://schemas.microsoft.com/office/drawing/2010/main" val="0"/>
+                        </a:ext>
+                      </a:extLst>
+                    </a:blip>
+                    <a:srcRect/>
+                    <a:stretch>
+                      <a:fillRect/>
+                    </a:stretch>
+                  </pic:blipFill>
+                  <pic:spPr bwMode="auto">
+                    <a:xfrm>
+                      <a:off x="0" y="0"/>
+                      <a:ext cx="2399385" cy="1393839"/>
+                    </a:xfrm>
+                    <a:prstGeom prst="rect">
+                      <a:avLst/>
+                    </a:prstGeom>
+                    <a:noFill/>
+                    <a:ln>
+                      <a:noFill/>
+                    </a:ln>
+                  </pic:spPr>
+                </pic:pic>
+              </a:graphicData>
+            </a:graphic>
+          </wp:inline>
+        </w:drawing>
+      </w:r>
+    </w:p>
+    <w:p>
+      <w:pPr>
+        <w:pStyle w:val="Descripcin"/>
+        <w:jc w:val="center"/>
+      </w:pPr>
+      <w:r>
+        <w:t xml:space="preserve">Ilustración </w:t>
+      </w:r>
+      <w:r>
+        <w:fldChar w:fldCharType="begin"/>
+      </w:r>
+      <w:r>
+        <w:instrText xml:space="preserve"> SEQ Ilustración \* ARABIC </w:instrText>
+      </w:r>
+      <w:r>
+        <w:fldChar w:fldCharType="separate"/>
+      </w:r>
+      <w:r>
+        <w:rPr>
+          <w:noProof/>
+        </w:rPr>
+        <w:t>5</w:t>
+      </w:r>
+      <w:r>
+        <w:fldChar w:fldCharType="end"/>
+      </w:r>
+      <w:r>
+        <w:t xml:space="preserve"> inferior</w:t>
+      </w:r>
+    </w:p>
+    <w:p>
+      <w:pPr>
+        <w:jc w:val="center"/>
+      </w:pPr>
+      <w:r>
+        <w:rPr>
+          <w:noProof/>
+        </w:rPr>
+        <w:lastRenderedPageBreak/>
+        <w:drawing>
+          <wp:inline distT="0" distB="0" distL="0" distR="0" wp14:anchorId="2BF1E738" wp14:editId="746981F1">
+            <wp:extent cx="1492300" cy="2044376"/>
+            <wp:effectExtent l="0" t="0" r="0" b="0"/>
+            <wp:docPr id="19" name="Imagen 19"/>
+            <wp:cNvGraphicFramePr>
+              <a:graphicFrameLocks xmlns:a="http://schemas.openxmlformats.org/drawingml/2006/main" noChangeAspect="1"/>
+            </wp:cNvGraphicFramePr>
+            <a:graphic xmlns:a="http://schemas.openxmlformats.org/drawingml/2006/main">
+              <a:graphicData uri="http://schemas.openxmlformats.org/drawingml/2006/picture">
+                <pic:pic xmlns:pic="http://schemas.openxmlformats.org/drawingml/2006/picture">
+                  <pic:nvPicPr>
+                    <pic:cNvPr id="0" name="Picture 5"/>
+                    <pic:cNvPicPr>
+                      <a:picLocks noChangeAspect="1" noChangeArrowheads="1"/>
+                    </pic:cNvPicPr>
+                  </pic:nvPicPr>
+                  <pic:blipFill>
+                    <a:blip r:embed="rId13" cstate="print">
+                      <a:extLst>
+                        <a:ext uri="{28A0092B-C50C-407E-A947-70E740481C1C}">
+                          <a14:useLocalDpi xmlns:a14="http://schemas.microsoft.com/office/drawing/2010/main" val="0"/>
+                        </a:ext>
+                      </a:extLst>
+                    </a:blip>
+                    <a:srcRect/>
+                    <a:stretch>
+                      <a:fillRect/>
+                    </a:stretch>
+                  </pic:blipFill>
+                  <pic:spPr bwMode="auto">
+                    <a:xfrm>
+                      <a:off x="0" y="0"/>
+                      <a:ext cx="1495398" cy="2048621"/>
+                    </a:xfrm>
+                    <a:prstGeom prst="rect">
+                      <a:avLst/>
+                    </a:prstGeom>
+                    <a:noFill/>
+                    <a:ln>
+                      <a:noFill/>
+                    </a:ln>
+                  </pic:spPr>
+                </pic:pic>
+              </a:graphicData>
+            </a:graphic>
+          </wp:inline>
+        </w:drawing>
+      </w:r>
+    </w:p>
+    <w:p>
+      <w:pPr>
+        <w:pStyle w:val="Descripcin"/>
+        <w:jc w:val="center"/>
+      </w:pPr>
+      <w:r>
+        <w:t xml:space="preserve">Ilustración </w:t>
+      </w:r>
+      <w:r>
+        <w:fldChar w:fldCharType="begin"/>
+      </w:r>
+      <w:r>
+        <w:instrText xml:space="preserve"> SEQ Ilustración \* ARABIC </w:instrText>
+      </w:r>
+      <w:r>
+        <w:fldChar w:fldCharType="separate"/>
+      </w:r>
+      <w:r>
+        <w:rPr>
+          <w:noProof/>
+        </w:rPr>
+        <w:t>6</w:t>
+      </w:r>
+      <w:r>
+        <w:fldChar w:fldCharType="end"/>
+      </w:r>
+      <w:r>
+        <w:t xml:space="preserve"> frente</w:t>
+      </w:r>
+    </w:p>
+    <w:p>
+      <w:pPr>
+        <w:jc w:val="center"/>
+      </w:pPr>
+      <w:r>
+        <w:rPr>
+          <w:noProof/>
+        </w:rPr>
+        <w:drawing>
+          <wp:inline distT="0" distB="0" distL="0" distR="0" wp14:anchorId="21E0374F" wp14:editId="5C05497F">
+            <wp:extent cx="1536192" cy="2096139"/>
+            <wp:effectExtent l="0" t="0" r="6985" b="0"/>
+            <wp:docPr id="20" name="Imagen 20"/>
+            <wp:cNvGraphicFramePr>
+              <a:graphicFrameLocks xmlns:a="http://schemas.openxmlformats.org/drawingml/2006/main" noChangeAspect="1"/>
+            </wp:cNvGraphicFramePr>
+            <a:graphic xmlns:a="http://schemas.openxmlformats.org/drawingml/2006/main">
+              <a:graphicData uri="http://schemas.openxmlformats.org/drawingml/2006/picture">
+                <pic:pic xmlns:pic="http://schemas.openxmlformats.org/drawingml/2006/picture">
+                  <pic:nvPicPr>
+                    <pic:cNvPr id="0" name="Picture 6"/>
+                    <pic:cNvPicPr>
+                      <a:picLocks noChangeAspect="1" noChangeArrowheads="1"/>
+                    </pic:cNvPicPr>
+                  </pic:nvPicPr>
+                  <pic:blipFill>
+                    <a:blip r:embed="rId14" cstate="print">
+                      <a:extLst>
+                        <a:ext uri="{28A0092B-C50C-407E-A947-70E740481C1C}">
+                          <a14:useLocalDpi xmlns:a14="http://schemas.microsoft.com/office/drawing/2010/main" val="0"/>
+                        </a:ext>
+                      </a:extLst>
+                    </a:blip>
+                    <a:srcRect/>
+                    <a:stretch>
+                      <a:fillRect/>
+                    </a:stretch>
+                  </pic:blipFill>
+                  <pic:spPr bwMode="auto">
+                    <a:xfrm>
+                      <a:off x="0" y="0"/>
+                      <a:ext cx="1538009" cy="2098619"/>
+                    </a:xfrm>
+                    <a:prstGeom prst="rect">
+                      <a:avLst/>
+                    </a:prstGeom>
+                    <a:noFill/>
+                    <a:ln>
+                      <a:noFill/>
+                    </a:ln>
+                  </pic:spPr>
+                </pic:pic>
+              </a:graphicData>
+            </a:graphic>
+          </wp:inline>
+        </w:drawing>
+      </w:r>
+    </w:p>
+    <w:p>
+      <w:pPr>
+        <w:pStyle w:val="Descripcin"/>
+        <w:jc w:val="center"/>
+      </w:pPr>
+      <w:r>
+        <w:t xml:space="preserve">Ilustración </w:t>
+      </w:r>
+      <w:r>
+        <w:fldChar w:fldCharType="begin"/>
+      </w:r>
+      <w:r>
+        <w:instrText xml:space="preserve"> SEQ Ilustración \* ARABIC </w:instrText>
+      </w:r>
+      <w:r>
+        <w:fldChar w:fldCharType="separate"/>
+      </w:r>
+      <w:r>
+        <w:rPr>
+          <w:noProof/>
+        </w:rPr>
+        <w:t>7</w:t>
+      </w:r>
+      <w:r>
+        <w:fldChar w:fldCharType="end"/>
+      </w:r>
+      <w:r>
+        <w:t xml:space="preserve"> atrás</w:t>
+      </w:r>
+    </w:p>
+    <w:p>
+      <w:pPr>
+        <w:jc w:val="center"/>
+      </w:pPr>
+      <w:r>
+        <w:rPr>
+          <w:noProof/>
+        </w:rPr>
+        <w:drawing>
+          <wp:inline distT="0" distB="0" distL="0" distR="0" wp14:anchorId="4365FCA4" wp14:editId="35CBA3BD">
+            <wp:extent cx="1521561" cy="2813933"/>
+            <wp:effectExtent l="0" t="0" r="2540" b="5715"/>
+            <wp:docPr id="23" name="Imagen 23"/>
+            <wp:cNvGraphicFramePr>
+              <a:graphicFrameLocks xmlns:a="http://schemas.openxmlformats.org/drawingml/2006/main" noChangeAspect="1"/>
+            </wp:cNvGraphicFramePr>
+            <a:graphic xmlns:a="http://schemas.openxmlformats.org/drawingml/2006/main">
+              <a:graphicData uri="http://schemas.openxmlformats.org/drawingml/2006/picture">
+                <pic:pic xmlns:pic="http://schemas.openxmlformats.org/drawingml/2006/picture">
+                  <pic:nvPicPr>
+                    <pic:cNvPr id="0" name="Picture 9"/>
+                    <pic:cNvPicPr>
+                      <a:picLocks noChangeAspect="1" noChangeArrowheads="1"/>
+                    </pic:cNvPicPr>
+                  </pic:nvPicPr>
+                  <pic:blipFill>
+                    <a:blip r:embed="rId15" cstate="print">
+                      <a:extLst>
+                        <a:ext uri="{28A0092B-C50C-407E-A947-70E740481C1C}">
+                          <a14:useLocalDpi xmlns:a14="http://schemas.microsoft.com/office/drawing/2010/main" val="0"/>
+                        </a:ext>
+                      </a:extLst>
+                    </a:blip>
+                    <a:srcRect/>
+                    <a:stretch>
+                      <a:fillRect/>
+                    </a:stretch>
+                  </pic:blipFill>
+                  <pic:spPr bwMode="auto">
+                    <a:xfrm>
+                      <a:off x="0" y="0"/>
+                      <a:ext cx="1530600" cy="2830649"/>
+                    </a:xfrm>
+                    <a:prstGeom prst="rect">
+                      <a:avLst/>
+                    </a:prstGeom>
+                    <a:noFill/>
+                    <a:ln>
+                      <a:noFill/>
+                    </a:ln>
+                  </pic:spPr>
+                </pic:pic>
+              </a:graphicData>
+            </a:graphic>
+          </wp:inline>
+        </w:drawing>
+      </w:r>
+    </w:p>
+    <w:p>
+      <w:pPr>
+        <w:pStyle w:val="Descripcin"/>
+        <w:jc w:val="center"/>
+      </w:pPr>
+      <w:r>
+        <w:t xml:space="preserve">Ilustración </w:t>
+      </w:r>
+      <w:r>
+        <w:fldChar w:fldCharType="begin"/>
+      </w:r>
+      <w:r>
+        <w:instrText xml:space="preserve"> SEQ Ilustración \* ARABIC </w:instrText>
+      </w:r>
+      <w:r>
+        <w:fldChar w:fldCharType="separate"/>
+      </w:r>
+      <w:r>
+        <w:rPr>
+          <w:noProof/>
+        </w:rPr>
+        <w:t>8</w:t>
+      </w:r>
+      <w:r>
+        <w:fldChar w:fldCharType="end"/>
+      </w:r>
+      <w:r>
+        <w:t xml:space="preserve"> interior</w:t>
+      </w:r>
+      <w:r>
+        <w:br w:type="page"/>
       </w:r>
     </w:p>
     <w:p>
       <w:pPr>
         <w:pStyle w:val="Estilo1"/>
       </w:pPr>
-      <w:bookmarkStart w:id="5" w:name="_Toc11608348"/>
-      <w:r>
+      <w:bookmarkStart w:id="7" w:name="_Toc12053079"/>
+      <w:r>
+        <w:lastRenderedPageBreak/>
         <w:t xml:space="preserve">Sistema </w:t>
       </w:r>
       <w:r>
@@ -3393,17 +4783,17 @@
       <w:r>
         <w:t>mbebido</w:t>
       </w:r>
-      <w:bookmarkEnd w:id="5"/>
+      <w:bookmarkEnd w:id="7"/>
     </w:p>
     <w:p>
       <w:pPr>
         <w:pStyle w:val="Estilo2"/>
       </w:pPr>
-      <w:bookmarkStart w:id="6" w:name="_Toc11608349"/>
+      <w:bookmarkStart w:id="8" w:name="_Toc12053080"/>
       <w:r>
         <w:t>Diagrama de estados</w:t>
       </w:r>
-      <w:bookmarkEnd w:id="6"/>
+      <w:bookmarkEnd w:id="8"/>
     </w:p>
     <w:p>
       <w:r>
@@ -3445,7 +4835,7 @@
                     <pic:cNvPicPr/>
                   </pic:nvPicPr>
                   <pic:blipFill>
-                    <a:blip r:embed="rId8">
+                    <a:blip r:embed="rId16">
                       <a:extLst>
                         <a:ext uri="{28A0092B-C50C-407E-A947-70E740481C1C}">
                           <a14:useLocalDpi xmlns:a14="http://schemas.microsoft.com/office/drawing/2010/main" val="0"/>
@@ -3481,12 +4871,12 @@
       <w:pPr>
         <w:pStyle w:val="Estilo2"/>
       </w:pPr>
-      <w:bookmarkStart w:id="7" w:name="_Toc11608350"/>
+      <w:bookmarkStart w:id="9" w:name="_Toc12053081"/>
       <w:r>
         <w:lastRenderedPageBreak/>
         <w:t>Diagrama de software</w:t>
       </w:r>
-      <w:bookmarkEnd w:id="7"/>
+      <w:bookmarkEnd w:id="9"/>
     </w:p>
     <w:p>
       <w:r>
@@ -3526,11 +4916,11 @@
       <w:pPr>
         <w:pStyle w:val="Estilo2"/>
       </w:pPr>
-      <w:bookmarkStart w:id="8" w:name="_Toc11608351"/>
+      <w:bookmarkStart w:id="10" w:name="_Toc12053082"/>
       <w:r>
         <w:t>Diagrama de conexiones</w:t>
       </w:r>
-      <w:bookmarkEnd w:id="8"/>
+      <w:bookmarkEnd w:id="10"/>
     </w:p>
     <w:p>
       <w:r>
@@ -3539,7 +4929,7 @@
       <w:r>
         <w:t>uestra los diferentes </w:t>
       </w:r>
-      <w:hyperlink r:id="rId9" w:tooltip="Componente electrónico" w:history="1">
+      <w:hyperlink r:id="rId17" w:tooltip="Componente electrónico" w:history="1">
         <w:r>
           <w:t>componentes</w:t>
         </w:r>
@@ -3563,11 +4953,11 @@
       <w:pPr>
         <w:pStyle w:val="Estilo2"/>
       </w:pPr>
-      <w:bookmarkStart w:id="9" w:name="_Toc11608352"/>
+      <w:bookmarkStart w:id="11" w:name="_Toc12053083"/>
       <w:r>
         <w:t>Pines utilizados</w:t>
       </w:r>
-      <w:bookmarkEnd w:id="9"/>
+      <w:bookmarkEnd w:id="11"/>
     </w:p>
     <w:p>
       <w:r>
@@ -4653,15 +6043,7 @@
                 <w:color w:val="000000"/>
                 <w:lang w:eastAsia="es-AR"/>
               </w:rPr>
-              <w:t xml:space="preserve">Actuador </w:t>
-            </w:r>
-            <w:r>
-              <w:rPr>
-                <w:rFonts w:ascii="Calibri" w:eastAsia="Times New Roman" w:hAnsi="Calibri" w:cs="Calibri"/>
-                <w:color w:val="000000"/>
-                <w:lang w:eastAsia="es-AR"/>
-              </w:rPr>
-              <w:t>Buzzer</w:t>
+              <w:t>Actuador Buzzer</w:t>
             </w:r>
           </w:p>
         </w:tc>
@@ -5476,25 +6858,25 @@
       <w:pPr>
         <w:pStyle w:val="Estilo2"/>
       </w:pPr>
-      <w:bookmarkStart w:id="10" w:name="_Toc11608353"/>
+      <w:bookmarkStart w:id="12" w:name="_Toc12053084"/>
       <w:r>
         <w:lastRenderedPageBreak/>
         <w:t>Detalle de componentes</w:t>
       </w:r>
-      <w:bookmarkEnd w:id="10"/>
+      <w:bookmarkEnd w:id="12"/>
     </w:p>
     <w:p>
       <w:pPr>
         <w:pStyle w:val="Estilo3"/>
       </w:pPr>
-      <w:bookmarkStart w:id="11" w:name="_Toc11608354"/>
+      <w:bookmarkStart w:id="13" w:name="_Toc12053085"/>
       <w:r>
         <w:t>Arduino</w:t>
       </w:r>
       <w:r>
         <w:t xml:space="preserve"> R1</w:t>
       </w:r>
-      <w:bookmarkEnd w:id="11"/>
+      <w:bookmarkEnd w:id="13"/>
     </w:p>
     <w:p>
       <w:pPr>
@@ -5533,7 +6915,7 @@
                     <pic:cNvPicPr/>
                   </pic:nvPicPr>
                   <pic:blipFill>
-                    <a:blip r:embed="rId10">
+                    <a:blip r:embed="rId18">
                       <a:extLst>
                         <a:ext uri="{28A0092B-C50C-407E-A947-70E740481C1C}">
                           <a14:useLocalDpi xmlns:a14="http://schemas.microsoft.com/office/drawing/2010/main" val="0"/>
@@ -5572,7 +6954,7 @@
         </w:rPr>
         <w:t>El hardware de Arduino consiste en una placa con un microcontrolador generalmente </w:t>
       </w:r>
-      <w:hyperlink r:id="rId11" w:history="1">
+      <w:hyperlink r:id="rId19" w:history="1">
         <w:r>
           <w:rPr>
             <w:bdr w:val="none" w:sz="0" w:space="0" w:color="auto" w:frame="1"/>
@@ -5612,7 +6994,7 @@
           <w:shd w:val="clear" w:color="auto" w:fill="FFFFFF"/>
         </w:rPr>
       </w:pPr>
-      <w:bookmarkStart w:id="12" w:name="_Toc11608355"/>
+      <w:bookmarkStart w:id="14" w:name="_Toc12053086"/>
       <w:r>
         <w:rPr>
           <w:bdr w:val="none" w:sz="0" w:space="0" w:color="auto" w:frame="1"/>
@@ -5627,7 +7009,7 @@
         </w:rPr>
         <w:t>HC-05</w:t>
       </w:r>
-      <w:bookmarkEnd w:id="12"/>
+      <w:bookmarkEnd w:id="14"/>
     </w:p>
     <w:p>
       <w:pPr>
@@ -5666,7 +7048,7 @@
                     <pic:cNvPicPr/>
                   </pic:nvPicPr>
                   <pic:blipFill>
-                    <a:blip r:embed="rId12" cstate="print">
+                    <a:blip r:embed="rId20" cstate="print">
                       <a:extLst>
                         <a:ext uri="{28A0092B-C50C-407E-A947-70E740481C1C}">
                           <a14:useLocalDpi xmlns:a14="http://schemas.microsoft.com/office/drawing/2010/main" val="0"/>
@@ -5838,7 +7220,7 @@
       <w:pPr>
         <w:pStyle w:val="Estilo3"/>
       </w:pPr>
-      <w:bookmarkStart w:id="13" w:name="_Toc11608356"/>
+      <w:bookmarkStart w:id="15" w:name="_Toc12053087"/>
       <w:r>
         <w:t xml:space="preserve">Distancia (sensor de </w:t>
       </w:r>
@@ -5848,7 +7230,7 @@
       <w:r>
         <w:t>)</w:t>
       </w:r>
-      <w:bookmarkEnd w:id="13"/>
+      <w:bookmarkEnd w:id="15"/>
     </w:p>
     <w:p>
       <w:pPr>
@@ -5887,7 +7269,7 @@
                     <pic:cNvPicPr/>
                   </pic:nvPicPr>
                   <pic:blipFill>
-                    <a:blip r:embed="rId13">
+                    <a:blip r:embed="rId21">
                       <a:extLst>
                         <a:ext uri="{28A0092B-C50C-407E-A947-70E740481C1C}">
                           <a14:useLocalDpi xmlns:a14="http://schemas.microsoft.com/office/drawing/2010/main" val="0"/>
@@ -6000,7 +7382,7 @@
       <w:pPr>
         <w:pStyle w:val="Estilo3"/>
       </w:pPr>
-      <w:bookmarkStart w:id="14" w:name="_Toc11608357"/>
+      <w:bookmarkStart w:id="16" w:name="_Toc12053088"/>
       <w:r>
         <w:lastRenderedPageBreak/>
         <w:t>Temperatura</w:t>
@@ -6017,7 +7399,7 @@
       <w:r>
         <w:t>)</w:t>
       </w:r>
-      <w:bookmarkEnd w:id="14"/>
+      <w:bookmarkEnd w:id="16"/>
     </w:p>
     <w:p>
       <w:pPr>
@@ -6077,7 +7459,7 @@
                     <pic:cNvPicPr/>
                   </pic:nvPicPr>
                   <pic:blipFill>
-                    <a:blip r:embed="rId14">
+                    <a:blip r:embed="rId22">
                       <a:extLst>
                         <a:ext uri="{28A0092B-C50C-407E-A947-70E740481C1C}">
                           <a14:useLocalDpi xmlns:a14="http://schemas.microsoft.com/office/drawing/2010/main" val="0"/>
@@ -6196,7 +7578,7 @@
       <w:pPr>
         <w:pStyle w:val="Estilo3"/>
       </w:pPr>
-      <w:bookmarkStart w:id="15" w:name="_Toc11608358"/>
+      <w:bookmarkStart w:id="17" w:name="_Toc12053089"/>
       <w:r>
         <w:t>Celda</w:t>
       </w:r>
@@ -6212,7 +7594,7 @@
       <w:r>
         <w:t xml:space="preserve"> + Convertidor HX711</w:t>
       </w:r>
-      <w:bookmarkEnd w:id="15"/>
+      <w:bookmarkEnd w:id="17"/>
     </w:p>
     <w:p>
       <w:pPr>
@@ -6429,7 +7811,7 @@
                     <pic:cNvPicPr/>
                   </pic:nvPicPr>
                   <pic:blipFill>
-                    <a:blip r:embed="rId15" cstate="print">
+                    <a:blip r:embed="rId23" cstate="print">
                       <a:extLst>
                         <a:ext uri="{28A0092B-C50C-407E-A947-70E740481C1C}">
                           <a14:useLocalDpi xmlns:a14="http://schemas.microsoft.com/office/drawing/2010/main" val="0"/>
@@ -6627,7 +8009,7 @@
           <w:shd w:val="clear" w:color="auto" w:fill="FFFFFF"/>
         </w:rPr>
       </w:pPr>
-      <w:bookmarkStart w:id="16" w:name="_Toc11608359"/>
+      <w:bookmarkStart w:id="18" w:name="_Toc12053090"/>
       <w:r>
         <w:rPr>
           <w:bdr w:val="none" w:sz="0" w:space="0" w:color="auto" w:frame="1"/>
@@ -6636,7 +8018,7 @@
         <w:lastRenderedPageBreak/>
         <w:t>Buzzer pasivo (actuador de sonido)</w:t>
       </w:r>
-      <w:bookmarkEnd w:id="16"/>
+      <w:bookmarkEnd w:id="18"/>
     </w:p>
     <w:p>
       <w:r>
@@ -6669,7 +8051,7 @@
                     </pic:cNvPicPr>
                   </pic:nvPicPr>
                   <pic:blipFill>
-                    <a:blip r:embed="rId16">
+                    <a:blip r:embed="rId24">
                       <a:extLst>
                         <a:ext uri="{28A0092B-C50C-407E-A947-70E740481C1C}">
                           <a14:useLocalDpi xmlns:a14="http://schemas.microsoft.com/office/drawing/2010/main" val="0"/>
@@ -6759,7 +8141,7 @@
           <w:shd w:val="clear" w:color="auto" w:fill="FFFFFF"/>
         </w:rPr>
       </w:pPr>
-      <w:bookmarkStart w:id="17" w:name="_Toc11608360"/>
+      <w:bookmarkStart w:id="19" w:name="_Toc12053091"/>
       <w:r>
         <w:rPr>
           <w:bdr w:val="none" w:sz="0" w:space="0" w:color="auto" w:frame="1"/>
@@ -6767,7 +8149,7 @@
         </w:rPr>
         <w:t>Celda Peltier (actuador de temperatura)</w:t>
       </w:r>
-      <w:bookmarkEnd w:id="17"/>
+      <w:bookmarkEnd w:id="19"/>
     </w:p>
     <w:p>
       <w:r>
@@ -6807,7 +8189,7 @@
                     <pic:cNvPicPr/>
                   </pic:nvPicPr>
                   <pic:blipFill>
-                    <a:blip r:embed="rId17">
+                    <a:blip r:embed="rId25">
                       <a:extLst>
                         <a:ext uri="{28A0092B-C50C-407E-A947-70E740481C1C}">
                           <a14:useLocalDpi xmlns:a14="http://schemas.microsoft.com/office/drawing/2010/main" val="0"/>
@@ -6892,7 +8274,7 @@
           <w:shd w:val="clear" w:color="auto" w:fill="FFFFFF"/>
         </w:rPr>
       </w:pPr>
-      <w:bookmarkStart w:id="18" w:name="_Toc11608361"/>
+      <w:bookmarkStart w:id="20" w:name="_Toc12053092"/>
       <w:r>
         <w:rPr>
           <w:bdr w:val="none" w:sz="0" w:space="0" w:color="auto" w:frame="1"/>
@@ -6915,7 +8297,7 @@
         </w:rPr>
         <w:t>)</w:t>
       </w:r>
-      <w:bookmarkEnd w:id="18"/>
+      <w:bookmarkEnd w:id="20"/>
     </w:p>
     <w:p>
       <w:pPr>
@@ -7066,7 +8448,7 @@
                     <pic:cNvPicPr/>
                   </pic:nvPicPr>
                   <pic:blipFill>
-                    <a:blip r:embed="rId18">
+                    <a:blip r:embed="rId26">
                       <a:extLst>
                         <a:ext uri="{28A0092B-C50C-407E-A947-70E740481C1C}">
                           <a14:useLocalDpi xmlns:a14="http://schemas.microsoft.com/office/drawing/2010/main" val="0"/>
@@ -7104,7 +8486,7 @@
       <w:pPr>
         <w:pStyle w:val="Estilo3"/>
       </w:pPr>
-      <w:bookmarkStart w:id="19" w:name="_Toc11608362"/>
+      <w:bookmarkStart w:id="21" w:name="_Toc12053093"/>
       <w:r>
         <w:t>D</w:t>
       </w:r>
@@ -7117,7 +8499,7 @@
       <w:r>
         <w:t xml:space="preserve"> (actuador ventilación)</w:t>
       </w:r>
-      <w:bookmarkEnd w:id="19"/>
+      <w:bookmarkEnd w:id="21"/>
     </w:p>
     <w:p>
       <w:pPr>
@@ -7154,7 +8536,7 @@
                     <pic:cNvPicPr/>
                   </pic:nvPicPr>
                   <pic:blipFill>
-                    <a:blip r:embed="rId19" cstate="print">
+                    <a:blip r:embed="rId27" cstate="print">
                       <a:extLst>
                         <a:ext uri="{28A0092B-C50C-407E-A947-70E740481C1C}">
                           <a14:useLocalDpi xmlns:a14="http://schemas.microsoft.com/office/drawing/2010/main" val="0"/>
@@ -7202,7 +8584,7 @@
         </w:rPr>
         <w:t>Su funcionamiento se basa en la </w:t>
       </w:r>
-      <w:hyperlink r:id="rId20" w:tooltip="Ley cero de la termodinámica" w:history="1">
+      <w:hyperlink r:id="rId28" w:tooltip="Ley cero de la termodinámica" w:history="1">
         <w:r>
           <w:rPr>
             <w:bdr w:val="none" w:sz="0" w:space="0" w:color="auto" w:frame="1"/>
@@ -7218,7 +8600,7 @@
         </w:rPr>
         <w:t>, transfiriendo el calor de la parte caliente que se desea disipar al </w:t>
       </w:r>
-      <w:hyperlink r:id="rId21" w:tooltip="Aire" w:history="1">
+      <w:hyperlink r:id="rId29" w:tooltip="Aire" w:history="1">
         <w:r>
           <w:rPr>
             <w:bdr w:val="none" w:sz="0" w:space="0" w:color="auto" w:frame="1"/>
@@ -7254,12 +8636,12 @@
       <w:pPr>
         <w:pStyle w:val="Estilo3"/>
       </w:pPr>
-      <w:bookmarkStart w:id="20" w:name="_Toc11608363"/>
+      <w:bookmarkStart w:id="22" w:name="_Toc12053094"/>
       <w:r>
         <w:lastRenderedPageBreak/>
         <w:t>Fuente de tensión ATX</w:t>
       </w:r>
-      <w:bookmarkEnd w:id="20"/>
+      <w:bookmarkEnd w:id="22"/>
     </w:p>
     <w:p>
       <w:pPr>
@@ -7275,7 +8657,7 @@
         </w:rPr>
         <w:t>La fuente ATX es un dispositivo que se acopla internamente en el </w:t>
       </w:r>
-      <w:hyperlink r:id="rId22" w:tgtFrame="_blank" w:history="1">
+      <w:hyperlink r:id="rId30" w:tgtFrame="_blank" w:history="1">
         <w:r>
           <w:rPr>
             <w:bdr w:val="none" w:sz="0" w:space="0" w:color="auto" w:frame="1"/>
@@ -7291,7 +8673,7 @@
         </w:rPr>
         <w:t>, la cual se encarga de transformar la </w:t>
       </w:r>
-      <w:hyperlink r:id="rId23" w:anchor="tips" w:tgtFrame="_blank" w:history="1">
+      <w:hyperlink r:id="rId31" w:anchor="tips" w:tgtFrame="_blank" w:history="1">
         <w:r>
           <w:rPr>
             <w:bdr w:val="none" w:sz="0" w:space="0" w:color="auto" w:frame="1"/>
@@ -7307,7 +8689,7 @@
         </w:rPr>
         <w:t> de la línea eléctrica  en </w:t>
       </w:r>
-      <w:hyperlink r:id="rId24" w:anchor="tips" w:tgtFrame="_blank" w:history="1">
+      <w:hyperlink r:id="rId32" w:anchor="tips" w:tgtFrame="_blank" w:history="1">
         <w:r>
           <w:rPr>
             <w:bdr w:val="none" w:sz="0" w:space="0" w:color="auto" w:frame="1"/>
@@ -7427,7 +8809,7 @@
       <w:pPr>
         <w:pStyle w:val="Estilo3"/>
       </w:pPr>
-      <w:bookmarkStart w:id="21" w:name="_Toc11608364"/>
+      <w:bookmarkStart w:id="23" w:name="_Toc12053095"/>
       <w:r>
         <w:rPr>
           <w:noProof/>
@@ -7458,7 +8840,7 @@
                     <pic:cNvPicPr/>
                   </pic:nvPicPr>
                   <pic:blipFill>
-                    <a:blip r:embed="rId25" cstate="print">
+                    <a:blip r:embed="rId33" cstate="print">
                       <a:extLst>
                         <a:ext uri="{28A0092B-C50C-407E-A947-70E740481C1C}">
                           <a14:useLocalDpi xmlns:a14="http://schemas.microsoft.com/office/drawing/2010/main" val="0"/>
@@ -7487,7 +8869,7 @@
       <w:r>
         <w:t>Luz led 12v (actuador iluminación)</w:t>
       </w:r>
-      <w:bookmarkEnd w:id="21"/>
+      <w:bookmarkEnd w:id="23"/>
     </w:p>
     <w:p>
       <w:pPr>
@@ -7526,7 +8908,7 @@
                     <pic:cNvPicPr/>
                   </pic:nvPicPr>
                   <pic:blipFill>
-                    <a:blip r:embed="rId26">
+                    <a:blip r:embed="rId34">
                       <a:extLst>
                         <a:ext uri="{28A0092B-C50C-407E-A947-70E740481C1C}">
                           <a14:useLocalDpi xmlns:a14="http://schemas.microsoft.com/office/drawing/2010/main" val="0"/>
@@ -7586,7 +8968,7 @@
         </w:rPr>
         <w:t>e trata de </w:t>
       </w:r>
-      <w:hyperlink r:id="rId27" w:tgtFrame="_blank" w:history="1">
+      <w:hyperlink r:id="rId35" w:tgtFrame="_blank" w:history="1">
         <w:r>
           <w:rPr>
             <w:bdr w:val="none" w:sz="0" w:space="0" w:color="auto" w:frame="1"/>
@@ -7648,40 +9030,54 @@
       <w:pPr>
         <w:pStyle w:val="Estilo1"/>
       </w:pPr>
-      <w:bookmarkStart w:id="22" w:name="_Toc11608365"/>
+      <w:bookmarkStart w:id="24" w:name="_Toc12053096"/>
       <w:r>
         <w:lastRenderedPageBreak/>
         <w:t>Android</w:t>
       </w:r>
-      <w:bookmarkEnd w:id="22"/>
+      <w:bookmarkEnd w:id="24"/>
     </w:p>
     <w:p>
       <w:pPr>
         <w:pStyle w:val="Estilo2"/>
       </w:pPr>
-      <w:bookmarkStart w:id="23" w:name="_Toc11608366"/>
+      <w:bookmarkStart w:id="25" w:name="_Toc12053097"/>
       <w:r>
         <w:t>Flujo de pantallas</w:t>
       </w:r>
-      <w:bookmarkEnd w:id="23"/>
+      <w:bookmarkEnd w:id="25"/>
     </w:p>
     <w:p>
       <w:pPr>
         <w:shd w:val="clear" w:color="auto" w:fill="FFFF00"/>
       </w:pPr>
       <w:r>
-        <w:t>[capturas de pantalla]</w:t>
+        <w:t>[capturas de pantalla</w:t>
+      </w:r>
+      <w:r>
+        <w:t>, ya las tengo, agregarlas</w:t>
+      </w:r>
+      <w:r>
+        <w:t>]</w:t>
+      </w:r>
+    </w:p>
+    <w:p>
+      <w:pPr>
+        <w:shd w:val="clear" w:color="auto" w:fill="FFFF00"/>
+      </w:pPr>
+      <w:r>
+        <w:t>[falta al de log]</w:t>
       </w:r>
     </w:p>
     <w:p>
       <w:pPr>
         <w:pStyle w:val="Estilo2"/>
       </w:pPr>
-      <w:bookmarkStart w:id="24" w:name="_Toc11608367"/>
+      <w:bookmarkStart w:id="26" w:name="_Toc12053098"/>
       <w:r>
         <w:t>Diagrama de software</w:t>
       </w:r>
-      <w:bookmarkEnd w:id="24"/>
+      <w:bookmarkEnd w:id="26"/>
     </w:p>
     <w:p>
       <w:pPr>
@@ -7695,11 +9091,11 @@
       <w:pPr>
         <w:pStyle w:val="Estilo2"/>
       </w:pPr>
-      <w:bookmarkStart w:id="25" w:name="_Toc11608368"/>
+      <w:bookmarkStart w:id="27" w:name="_Toc12053099"/>
       <w:r>
         <w:t>Sensores utilizados</w:t>
       </w:r>
-      <w:bookmarkEnd w:id="25"/>
+      <w:bookmarkEnd w:id="27"/>
     </w:p>
     <w:p>
       <w:pPr>
@@ -7738,12 +9134,12 @@
       <w:pPr>
         <w:pStyle w:val="Estilo1"/>
       </w:pPr>
-      <w:bookmarkStart w:id="26" w:name="_Toc11608369"/>
+      <w:bookmarkStart w:id="28" w:name="_Toc12053100"/>
       <w:r>
         <w:lastRenderedPageBreak/>
         <w:t>Protocolo de comunicación</w:t>
       </w:r>
-      <w:bookmarkEnd w:id="26"/>
+      <w:bookmarkEnd w:id="28"/>
     </w:p>
     <w:p>
       <w:r>
@@ -7752,8 +9148,7 @@
     </w:p>
     <w:tbl>
       <w:tblPr>
-        <w:tblW w:w="9905" w:type="dxa"/>
-        <w:tblInd w:w="-147" w:type="dxa"/>
+        <w:tblW w:w="9921" w:type="dxa"/>
         <w:tblCellMar>
           <w:left w:w="70" w:type="dxa"/>
           <w:right w:w="70" w:type="dxa"/>
@@ -7761,16 +9156,16 @@
         <w:tblLook w:val="04A0" w:firstRow="1" w:lastRow="0" w:firstColumn="1" w:lastColumn="0" w:noHBand="0" w:noVBand="1"/>
       </w:tblPr>
       <w:tblGrid>
-        <w:gridCol w:w="3013"/>
-        <w:gridCol w:w="6892"/>
+        <w:gridCol w:w="3000"/>
+        <w:gridCol w:w="6921"/>
       </w:tblGrid>
       <w:tr>
         <w:trPr>
-          <w:trHeight w:val="310"/>
+          <w:trHeight w:val="245"/>
         </w:trPr>
         <w:tc>
           <w:tcPr>
-            <w:tcW w:w="3013" w:type="dxa"/>
+            <w:tcW w:w="3000" w:type="dxa"/>
             <w:tcBorders>
               <w:top w:val="single" w:sz="4" w:space="0" w:color="auto"/>
               <w:left w:val="single" w:sz="4" w:space="0" w:color="auto"/>
@@ -7803,7 +9198,7 @@
         </w:tc>
         <w:tc>
           <w:tcPr>
-            <w:tcW w:w="6892" w:type="dxa"/>
+            <w:tcW w:w="6921" w:type="dxa"/>
             <w:tcBorders>
               <w:top w:val="single" w:sz="4" w:space="0" w:color="auto"/>
               <w:left w:val="nil"/>
@@ -7812,7 +9207,7 @@
             </w:tcBorders>
             <w:shd w:val="clear" w:color="000000" w:fill="305496"/>
             <w:noWrap/>
-            <w:vAlign w:val="bottom"/>
+            <w:vAlign w:val="center"/>
             <w:hideMark/>
           </w:tcPr>
           <w:p>
@@ -7837,11 +9232,11 @@
       </w:tr>
       <w:tr>
         <w:trPr>
-          <w:trHeight w:val="310"/>
+          <w:trHeight w:val="245"/>
         </w:trPr>
         <w:tc>
           <w:tcPr>
-            <w:tcW w:w="3013" w:type="dxa"/>
+            <w:tcW w:w="3000" w:type="dxa"/>
             <w:tcBorders>
               <w:top w:val="nil"/>
               <w:left w:val="single" w:sz="4" w:space="0" w:color="auto"/>
@@ -7850,7 +9245,7 @@
             </w:tcBorders>
             <w:shd w:val="clear" w:color="auto" w:fill="auto"/>
             <w:noWrap/>
-            <w:vAlign w:val="bottom"/>
+            <w:vAlign w:val="center"/>
             <w:hideMark/>
           </w:tcPr>
           <w:p>
@@ -7874,7 +9269,7 @@
         </w:tc>
         <w:tc>
           <w:tcPr>
-            <w:tcW w:w="6892" w:type="dxa"/>
+            <w:tcW w:w="6921" w:type="dxa"/>
             <w:tcBorders>
               <w:top w:val="nil"/>
               <w:left w:val="nil"/>
@@ -7883,7 +9278,7 @@
             </w:tcBorders>
             <w:shd w:val="clear" w:color="auto" w:fill="auto"/>
             <w:noWrap/>
-            <w:vAlign w:val="bottom"/>
+            <w:vAlign w:val="center"/>
             <w:hideMark/>
           </w:tcPr>
           <w:p>
@@ -7901,50 +9296,18 @@
                 <w:color w:val="000000"/>
                 <w:lang w:eastAsia="es-AR"/>
               </w:rPr>
-              <w:t>devuelve estado del actuador de temperatura (Apagado</w:t>
-            </w:r>
-            <w:r>
-              <w:rPr>
-                <w:rFonts w:ascii="Calibri" w:eastAsia="Times New Roman" w:hAnsi="Calibri" w:cs="Calibri"/>
-                <w:color w:val="000000"/>
-                <w:lang w:eastAsia="es-AR"/>
-              </w:rPr>
-              <w:t xml:space="preserve">, </w:t>
-            </w:r>
-            <w:r>
-              <w:rPr>
-                <w:rFonts w:ascii="Calibri" w:eastAsia="Times New Roman" w:hAnsi="Calibri" w:cs="Calibri"/>
-                <w:color w:val="000000"/>
-                <w:lang w:eastAsia="es-AR"/>
-              </w:rPr>
-              <w:t>Frio</w:t>
-            </w:r>
-            <w:r>
-              <w:rPr>
-                <w:rFonts w:ascii="Calibri" w:eastAsia="Times New Roman" w:hAnsi="Calibri" w:cs="Calibri"/>
-                <w:color w:val="000000"/>
-                <w:lang w:eastAsia="es-AR"/>
-              </w:rPr>
-              <w:t xml:space="preserve"> o </w:t>
-            </w:r>
-            <w:r>
-              <w:rPr>
-                <w:rFonts w:ascii="Calibri" w:eastAsia="Times New Roman" w:hAnsi="Calibri" w:cs="Calibri"/>
-                <w:color w:val="000000"/>
-                <w:lang w:eastAsia="es-AR"/>
-              </w:rPr>
-              <w:t>Calor)</w:t>
+              <w:t>devuelve estado del actuador de temperatura (Apagado, Frio o Calor)</w:t>
             </w:r>
           </w:p>
         </w:tc>
       </w:tr>
       <w:tr>
         <w:trPr>
-          <w:trHeight w:val="310"/>
+          <w:trHeight w:val="245"/>
         </w:trPr>
         <w:tc>
           <w:tcPr>
-            <w:tcW w:w="3013" w:type="dxa"/>
+            <w:tcW w:w="3000" w:type="dxa"/>
             <w:tcBorders>
               <w:top w:val="nil"/>
               <w:left w:val="single" w:sz="4" w:space="0" w:color="auto"/>
@@ -7953,7 +9316,7 @@
             </w:tcBorders>
             <w:shd w:val="clear" w:color="auto" w:fill="auto"/>
             <w:noWrap/>
-            <w:vAlign w:val="bottom"/>
+            <w:vAlign w:val="center"/>
             <w:hideMark/>
           </w:tcPr>
           <w:p>
@@ -7977,7 +9340,7 @@
         </w:tc>
         <w:tc>
           <w:tcPr>
-            <w:tcW w:w="6892" w:type="dxa"/>
+            <w:tcW w:w="6921" w:type="dxa"/>
             <w:tcBorders>
               <w:top w:val="nil"/>
               <w:left w:val="nil"/>
@@ -7986,7 +9349,7 @@
             </w:tcBorders>
             <w:shd w:val="clear" w:color="auto" w:fill="auto"/>
             <w:noWrap/>
-            <w:vAlign w:val="bottom"/>
+            <w:vAlign w:val="center"/>
             <w:hideMark/>
           </w:tcPr>
           <w:p>
@@ -8011,11 +9374,11 @@
       </w:tr>
       <w:tr>
         <w:trPr>
-          <w:trHeight w:val="310"/>
+          <w:trHeight w:val="245"/>
         </w:trPr>
         <w:tc>
           <w:tcPr>
-            <w:tcW w:w="3013" w:type="dxa"/>
+            <w:tcW w:w="3000" w:type="dxa"/>
             <w:tcBorders>
               <w:top w:val="nil"/>
               <w:left w:val="single" w:sz="4" w:space="0" w:color="auto"/>
@@ -8024,7 +9387,7 @@
             </w:tcBorders>
             <w:shd w:val="clear" w:color="auto" w:fill="auto"/>
             <w:noWrap/>
-            <w:vAlign w:val="bottom"/>
+            <w:vAlign w:val="center"/>
             <w:hideMark/>
           </w:tcPr>
           <w:p>
@@ -8048,7 +9411,7 @@
         </w:tc>
         <w:tc>
           <w:tcPr>
-            <w:tcW w:w="6892" w:type="dxa"/>
+            <w:tcW w:w="6921" w:type="dxa"/>
             <w:tcBorders>
               <w:top w:val="nil"/>
               <w:left w:val="nil"/>
@@ -8057,7 +9420,7 @@
             </w:tcBorders>
             <w:shd w:val="clear" w:color="auto" w:fill="auto"/>
             <w:noWrap/>
-            <w:vAlign w:val="bottom"/>
+            <w:vAlign w:val="center"/>
             <w:hideMark/>
           </w:tcPr>
           <w:p>
@@ -8075,7 +9438,7 @@
                 <w:color w:val="000000"/>
                 <w:lang w:eastAsia="es-AR"/>
               </w:rPr>
-              <w:t xml:space="preserve">configura la temperatura entre 0 y 25 grados </w:t>
+              <w:t xml:space="preserve">configura la temperatura entre 0 y 25 grados Celsius según el </w:t>
             </w:r>
             <w:r>
               <w:rPr>
@@ -8083,42 +9446,18 @@
                 <w:color w:val="000000"/>
                 <w:lang w:eastAsia="es-AR"/>
               </w:rPr>
-              <w:t>Celsius</w:t>
-            </w:r>
-            <w:r>
-              <w:rPr>
-                <w:rFonts w:ascii="Calibri" w:eastAsia="Times New Roman" w:hAnsi="Calibri" w:cs="Calibri"/>
-                <w:color w:val="000000"/>
-                <w:lang w:eastAsia="es-AR"/>
-              </w:rPr>
-              <w:t xml:space="preserve"> según el car</w:t>
-            </w:r>
-            <w:r>
-              <w:rPr>
-                <w:rFonts w:ascii="Calibri" w:eastAsia="Times New Roman" w:hAnsi="Calibri" w:cs="Calibri"/>
-                <w:color w:val="000000"/>
-                <w:lang w:eastAsia="es-AR"/>
-              </w:rPr>
-              <w:t>a</w:t>
-            </w:r>
-            <w:r>
-              <w:rPr>
-                <w:rFonts w:ascii="Calibri" w:eastAsia="Times New Roman" w:hAnsi="Calibri" w:cs="Calibri"/>
-                <w:color w:val="000000"/>
-                <w:lang w:eastAsia="es-AR"/>
-              </w:rPr>
-              <w:t>cter</w:t>
+              <w:t>carácter</w:t>
             </w:r>
           </w:p>
         </w:tc>
       </w:tr>
       <w:tr>
         <w:trPr>
-          <w:trHeight w:val="310"/>
+          <w:trHeight w:val="282"/>
         </w:trPr>
         <w:tc>
           <w:tcPr>
-            <w:tcW w:w="3013" w:type="dxa"/>
+            <w:tcW w:w="3000" w:type="dxa"/>
             <w:tcBorders>
               <w:top w:val="nil"/>
               <w:left w:val="single" w:sz="4" w:space="0" w:color="auto"/>
@@ -8127,7 +9466,7 @@
             </w:tcBorders>
             <w:shd w:val="clear" w:color="auto" w:fill="auto"/>
             <w:noWrap/>
-            <w:vAlign w:val="bottom"/>
+            <w:vAlign w:val="center"/>
             <w:hideMark/>
           </w:tcPr>
           <w:p>
@@ -8151,7 +9490,7 @@
         </w:tc>
         <w:tc>
           <w:tcPr>
-            <w:tcW w:w="6892" w:type="dxa"/>
+            <w:tcW w:w="6921" w:type="dxa"/>
             <w:tcBorders>
               <w:top w:val="nil"/>
               <w:left w:val="nil"/>
@@ -8160,7 +9499,7 @@
             </w:tcBorders>
             <w:shd w:val="clear" w:color="auto" w:fill="auto"/>
             <w:noWrap/>
-            <w:vAlign w:val="bottom"/>
+            <w:vAlign w:val="center"/>
             <w:hideMark/>
           </w:tcPr>
           <w:p>
@@ -8194,11 +9533,11 @@
       </w:tr>
       <w:tr>
         <w:trPr>
-          <w:trHeight w:val="310"/>
+          <w:trHeight w:val="245"/>
         </w:trPr>
         <w:tc>
           <w:tcPr>
-            <w:tcW w:w="3013" w:type="dxa"/>
+            <w:tcW w:w="3000" w:type="dxa"/>
             <w:tcBorders>
               <w:top w:val="nil"/>
               <w:left w:val="single" w:sz="4" w:space="0" w:color="auto"/>
@@ -8207,7 +9546,7 @@
             </w:tcBorders>
             <w:shd w:val="clear" w:color="auto" w:fill="auto"/>
             <w:noWrap/>
-            <w:vAlign w:val="bottom"/>
+            <w:vAlign w:val="center"/>
             <w:hideMark/>
           </w:tcPr>
           <w:p>
@@ -8231,7 +9570,7 @@
         </w:tc>
         <w:tc>
           <w:tcPr>
-            <w:tcW w:w="6892" w:type="dxa"/>
+            <w:tcW w:w="6921" w:type="dxa"/>
             <w:tcBorders>
               <w:top w:val="nil"/>
               <w:left w:val="nil"/>
@@ -8240,7 +9579,7 @@
             </w:tcBorders>
             <w:shd w:val="clear" w:color="auto" w:fill="auto"/>
             <w:noWrap/>
-            <w:vAlign w:val="bottom"/>
+            <w:vAlign w:val="center"/>
             <w:hideMark/>
           </w:tcPr>
           <w:p>
@@ -8265,11 +9604,11 @@
       </w:tr>
       <w:tr>
         <w:trPr>
-          <w:trHeight w:val="310"/>
+          <w:trHeight w:val="245"/>
         </w:trPr>
         <w:tc>
           <w:tcPr>
-            <w:tcW w:w="3013" w:type="dxa"/>
+            <w:tcW w:w="3000" w:type="dxa"/>
             <w:tcBorders>
               <w:top w:val="nil"/>
               <w:left w:val="single" w:sz="4" w:space="0" w:color="auto"/>
@@ -8278,7 +9617,7 @@
             </w:tcBorders>
             <w:shd w:val="clear" w:color="auto" w:fill="auto"/>
             <w:noWrap/>
-            <w:vAlign w:val="bottom"/>
+            <w:vAlign w:val="center"/>
             <w:hideMark/>
           </w:tcPr>
           <w:p>
@@ -8302,7 +9641,7 @@
         </w:tc>
         <w:tc>
           <w:tcPr>
-            <w:tcW w:w="6892" w:type="dxa"/>
+            <w:tcW w:w="6921" w:type="dxa"/>
             <w:tcBorders>
               <w:top w:val="nil"/>
               <w:left w:val="nil"/>
@@ -8311,7 +9650,7 @@
             </w:tcBorders>
             <w:shd w:val="clear" w:color="auto" w:fill="auto"/>
             <w:noWrap/>
-            <w:vAlign w:val="bottom"/>
+            <w:vAlign w:val="center"/>
             <w:hideMark/>
           </w:tcPr>
           <w:p>
@@ -8336,11 +9675,11 @@
       </w:tr>
       <w:tr>
         <w:trPr>
-          <w:trHeight w:val="310"/>
+          <w:trHeight w:val="245"/>
         </w:trPr>
         <w:tc>
           <w:tcPr>
-            <w:tcW w:w="3013" w:type="dxa"/>
+            <w:tcW w:w="3000" w:type="dxa"/>
             <w:tcBorders>
               <w:top w:val="nil"/>
               <w:left w:val="single" w:sz="4" w:space="0" w:color="auto"/>
@@ -8349,7 +9688,7 @@
             </w:tcBorders>
             <w:shd w:val="clear" w:color="auto" w:fill="auto"/>
             <w:noWrap/>
-            <w:vAlign w:val="bottom"/>
+            <w:vAlign w:val="center"/>
             <w:hideMark/>
           </w:tcPr>
           <w:p>
@@ -8373,7 +9712,7 @@
         </w:tc>
         <w:tc>
           <w:tcPr>
-            <w:tcW w:w="6892" w:type="dxa"/>
+            <w:tcW w:w="6921" w:type="dxa"/>
             <w:tcBorders>
               <w:top w:val="nil"/>
               <w:left w:val="nil"/>
@@ -8382,7 +9721,7 @@
             </w:tcBorders>
             <w:shd w:val="clear" w:color="auto" w:fill="auto"/>
             <w:noWrap/>
-            <w:vAlign w:val="bottom"/>
+            <w:vAlign w:val="center"/>
             <w:hideMark/>
           </w:tcPr>
           <w:p>
@@ -8405,128 +9744,416 @@
           </w:p>
         </w:tc>
       </w:tr>
+      <w:tr>
+        <w:trPr>
+          <w:trHeight w:val="245"/>
+        </w:trPr>
+        <w:tc>
+          <w:tcPr>
+            <w:tcW w:w="3000" w:type="dxa"/>
+            <w:tcBorders>
+              <w:top w:val="nil"/>
+              <w:left w:val="single" w:sz="4" w:space="0" w:color="auto"/>
+              <w:bottom w:val="single" w:sz="4" w:space="0" w:color="auto"/>
+              <w:right w:val="single" w:sz="4" w:space="0" w:color="auto"/>
+            </w:tcBorders>
+            <w:shd w:val="clear" w:color="auto" w:fill="auto"/>
+            <w:noWrap/>
+            <w:vAlign w:val="center"/>
+            <w:hideMark/>
+          </w:tcPr>
+          <w:p>
+            <w:pPr>
+              <w:spacing w:after="0" w:line="240" w:lineRule="auto"/>
+              <w:rPr>
+                <w:rFonts w:ascii="Calibri" w:eastAsia="Times New Roman" w:hAnsi="Calibri" w:cs="Calibri"/>
+                <w:color w:val="000000"/>
+                <w:lang w:eastAsia="es-AR"/>
+              </w:rPr>
+            </w:pPr>
+            <w:r>
+              <w:rPr>
+                <w:rFonts w:ascii="Calibri" w:eastAsia="Times New Roman" w:hAnsi="Calibri" w:cs="Calibri"/>
+                <w:color w:val="000000"/>
+                <w:lang w:eastAsia="es-AR"/>
+              </w:rPr>
+              <w:t>Z</w:t>
+            </w:r>
+          </w:p>
+        </w:tc>
+        <w:tc>
+          <w:tcPr>
+            <w:tcW w:w="6921" w:type="dxa"/>
+            <w:tcBorders>
+              <w:top w:val="nil"/>
+              <w:left w:val="nil"/>
+              <w:bottom w:val="single" w:sz="4" w:space="0" w:color="auto"/>
+              <w:right w:val="single" w:sz="4" w:space="0" w:color="auto"/>
+            </w:tcBorders>
+            <w:shd w:val="clear" w:color="auto" w:fill="auto"/>
+            <w:noWrap/>
+            <w:vAlign w:val="center"/>
+            <w:hideMark/>
+          </w:tcPr>
+          <w:p>
+            <w:pPr>
+              <w:spacing w:after="0" w:line="240" w:lineRule="auto"/>
+              <w:rPr>
+                <w:rFonts w:ascii="Calibri" w:eastAsia="Times New Roman" w:hAnsi="Calibri" w:cs="Calibri"/>
+                <w:color w:val="000000"/>
+                <w:lang w:eastAsia="es-AR"/>
+              </w:rPr>
+            </w:pPr>
+            <w:r>
+              <w:rPr>
+                <w:rFonts w:ascii="Calibri" w:eastAsia="Times New Roman" w:hAnsi="Calibri" w:cs="Calibri"/>
+                <w:color w:val="000000"/>
+                <w:lang w:eastAsia="es-AR"/>
+              </w:rPr>
+              <w:t>devuelve el estado de la puerta "cerrada" o "abierta"</w:t>
+            </w:r>
+          </w:p>
+        </w:tc>
+      </w:tr>
     </w:tbl>
     <w:p>
+      <w:pPr>
+        <w:pStyle w:val="Estilo1"/>
+      </w:pPr>
       <w:r>
         <w:br w:type="page"/>
       </w:r>
+      <w:bookmarkStart w:id="29" w:name="_Toc12053101"/>
+      <w:r>
+        <w:lastRenderedPageBreak/>
+        <w:t>Inconvenientes durante la etapa de desarrollo</w:t>
+      </w:r>
+      <w:bookmarkEnd w:id="29"/>
+    </w:p>
+    <w:p>
+      <w:pPr>
+        <w:pStyle w:val="Estilo2"/>
+      </w:pPr>
+      <w:bookmarkStart w:id="30" w:name="_Toc12053102"/>
+      <w:r>
+        <w:t>Calibración de sensores</w:t>
+      </w:r>
+      <w:bookmarkEnd w:id="30"/>
+    </w:p>
+    <w:p>
+      <w:r>
+        <w:rPr>
+          <w:highlight w:val="yellow"/>
+        </w:rPr>
+        <w:t>[TODO]</w:t>
+      </w:r>
+    </w:p>
+    <w:p>
+      <w:pPr>
+        <w:pStyle w:val="Estilo2"/>
+      </w:pPr>
+      <w:bookmarkStart w:id="31" w:name="_Toc12053103"/>
+      <w:r>
+        <w:t>Programación de alarma</w:t>
+      </w:r>
+      <w:bookmarkEnd w:id="31"/>
+    </w:p>
+    <w:p>
+      <w:r>
+        <w:rPr>
+          <w:highlight w:val="yellow"/>
+        </w:rPr>
+        <w:t>[TODO]</w:t>
+      </w:r>
+    </w:p>
+    <w:p>
+      <w:pPr>
+        <w:pStyle w:val="Estilo2"/>
+      </w:pPr>
+      <w:bookmarkStart w:id="32" w:name="_Toc12053104"/>
+      <w:r>
+        <w:t>Nueva funcionalidad “control de temperatura” agregada de forma tardía</w:t>
+      </w:r>
+      <w:bookmarkEnd w:id="32"/>
+    </w:p>
+    <w:p>
+      <w:r>
+        <w:rPr>
+          <w:highlight w:val="yellow"/>
+        </w:rPr>
+        <w:t>[TODO]</w:t>
+      </w:r>
+    </w:p>
+    <w:p>
+      <w:pPr>
+        <w:pStyle w:val="Estilo2"/>
+      </w:pPr>
+      <w:bookmarkStart w:id="33" w:name="_Toc12053105"/>
+      <w:r>
+        <w:t>Conexión bluetooth con dispositivo de bajo poder de procesamiento</w:t>
+      </w:r>
+      <w:bookmarkEnd w:id="33"/>
+    </w:p>
+    <w:p>
+      <w:r>
+        <w:rPr>
+          <w:highlight w:val="yellow"/>
+        </w:rPr>
+        <w:t>[TODO]</w:t>
+      </w:r>
+    </w:p>
+    <w:p>
+      <w:pPr>
+        <w:pStyle w:val="Estilo2"/>
+      </w:pPr>
+      <w:bookmarkStart w:id="34" w:name="_Toc12053106"/>
+      <w:r>
+        <w:t>Medición del volumen con los sensores disponibles</w:t>
+      </w:r>
+      <w:bookmarkEnd w:id="34"/>
+    </w:p>
+    <w:p>
+      <w:r>
+        <w:rPr>
+          <w:highlight w:val="yellow"/>
+        </w:rPr>
+        <w:t>[TODO]</w:t>
+      </w:r>
+    </w:p>
+    <w:p>
+      <w:r>
+        <w:br w:type="page"/>
+      </w:r>
     </w:p>
     <w:p>
       <w:pPr>
         <w:pStyle w:val="Estilo1"/>
       </w:pPr>
-      <w:bookmarkStart w:id="27" w:name="_Toc11608370"/>
+      <w:bookmarkStart w:id="35" w:name="_Toc12053107"/>
+      <w:r>
+        <w:lastRenderedPageBreak/>
+        <w:t>Mejoras</w:t>
+      </w:r>
+      <w:r>
+        <w:t xml:space="preserve"> aplicables</w:t>
+      </w:r>
+      <w:bookmarkEnd w:id="35"/>
+    </w:p>
+    <w:p>
+      <w:r>
+        <w:rPr>
+          <w:shd w:val="clear" w:color="auto" w:fill="FFFF00"/>
+        </w:rPr>
+        <w:t>[TODO]</w:t>
+      </w:r>
+      <w:r>
+        <w:br w:type="page"/>
+      </w:r>
+    </w:p>
+    <w:p>
+      <w:pPr>
+        <w:pStyle w:val="Estilo1"/>
+      </w:pPr>
+      <w:bookmarkStart w:id="36" w:name="_Toc12053108"/>
       <w:r>
         <w:lastRenderedPageBreak/>
         <w:t>Fuentes consultadas</w:t>
       </w:r>
-      <w:bookmarkEnd w:id="27"/>
-    </w:p>
-    <w:p>
-      <w:hyperlink r:id="rId28" w:history="1">
+      <w:bookmarkEnd w:id="36"/>
+    </w:p>
+    <w:p>
+      <w:pPr>
+        <w:rPr>
+          <w:sz w:val="20"/>
+          <w:szCs w:val="20"/>
+        </w:rPr>
+      </w:pPr>
+      <w:hyperlink r:id="rId36" w:history="1">
         <w:r>
           <w:rPr>
             <w:rStyle w:val="Hipervnculo"/>
+            <w:sz w:val="20"/>
+            <w:szCs w:val="20"/>
           </w:rPr>
           <w:t>http://www.iescamp.es/miarduino/2016/01/21/placa-arduino-uno/</w:t>
         </w:r>
       </w:hyperlink>
     </w:p>
     <w:p>
-      <w:hyperlink r:id="rId29" w:history="1">
+      <w:pPr>
+        <w:rPr>
+          <w:sz w:val="20"/>
+          <w:szCs w:val="20"/>
+        </w:rPr>
+      </w:pPr>
+      <w:hyperlink r:id="rId37" w:history="1">
         <w:r>
           <w:rPr>
             <w:rStyle w:val="Hipervnculo"/>
+            <w:sz w:val="20"/>
+            <w:szCs w:val="20"/>
           </w:rPr>
           <w:t>https://aprendiendoarduino.wordpress.com/2016/12/11/que-es-arduino-2/</w:t>
         </w:r>
       </w:hyperlink>
     </w:p>
     <w:p>
-      <w:hyperlink r:id="rId30" w:history="1">
+      <w:pPr>
+        <w:rPr>
+          <w:sz w:val="20"/>
+          <w:szCs w:val="20"/>
+        </w:rPr>
+      </w:pPr>
+      <w:hyperlink r:id="rId38" w:history="1">
         <w:r>
           <w:rPr>
             <w:rStyle w:val="Hipervnculo"/>
+            <w:sz w:val="20"/>
+            <w:szCs w:val="20"/>
           </w:rPr>
           <w:t>https://www.geekfactory.mx/tutoriales/bluetooth-hc-05-y-hc-06-tutorial-de-configuracion/</w:t>
         </w:r>
       </w:hyperlink>
     </w:p>
     <w:p>
-      <w:hyperlink r:id="rId31" w:history="1">
+      <w:pPr>
+        <w:rPr>
+          <w:sz w:val="20"/>
+          <w:szCs w:val="20"/>
+        </w:rPr>
+      </w:pPr>
+      <w:hyperlink r:id="rId39" w:history="1">
         <w:r>
           <w:rPr>
             <w:rStyle w:val="Hipervnculo"/>
+            <w:sz w:val="20"/>
+            <w:szCs w:val="20"/>
           </w:rPr>
           <w:t>https://www.keyence.com.mx/ss/products/sensor/sensorbasics/ultrasonic/info/index.jsp</w:t>
         </w:r>
       </w:hyperlink>
     </w:p>
     <w:p>
-      <w:hyperlink r:id="rId32" w:history="1">
+      <w:pPr>
+        <w:rPr>
+          <w:sz w:val="20"/>
+          <w:szCs w:val="20"/>
+        </w:rPr>
+      </w:pPr>
+      <w:hyperlink r:id="rId40" w:history="1">
         <w:r>
           <w:rPr>
             <w:rStyle w:val="Hipervnculo"/>
+            <w:sz w:val="20"/>
+            <w:szCs w:val="20"/>
           </w:rPr>
           <w:t>https://programarfacil.com/blog/arduino-blog/ds18b20-sensor-temperatura-arduino/</w:t>
         </w:r>
       </w:hyperlink>
     </w:p>
     <w:p>
-      <w:hyperlink r:id="rId33" w:history="1">
+      <w:pPr>
+        <w:rPr>
+          <w:sz w:val="20"/>
+          <w:szCs w:val="20"/>
+        </w:rPr>
+      </w:pPr>
+      <w:hyperlink r:id="rId41" w:history="1">
         <w:r>
           <w:rPr>
             <w:rStyle w:val="Hipervnculo"/>
+            <w:sz w:val="20"/>
+            <w:szCs w:val="20"/>
           </w:rPr>
           <w:t>https://naylampmechatronics.com/blog/25_tutorial-trasmisor-de-celda-de-carga-hx711-ba.html</w:t>
         </w:r>
       </w:hyperlink>
     </w:p>
     <w:p>
-      <w:hyperlink r:id="rId34" w:history="1">
+      <w:pPr>
+        <w:rPr>
+          <w:sz w:val="20"/>
+          <w:szCs w:val="20"/>
+        </w:rPr>
+      </w:pPr>
+      <w:hyperlink r:id="rId42" w:history="1">
         <w:r>
           <w:rPr>
             <w:rStyle w:val="Hipervnculo"/>
+            <w:sz w:val="20"/>
+            <w:szCs w:val="20"/>
           </w:rPr>
           <w:t>https://www.luisllamas.es/reproducir-sonidos-arduino-buzzer-pasivo-altavoz/</w:t>
         </w:r>
       </w:hyperlink>
     </w:p>
     <w:p>
-      <w:hyperlink r:id="rId35" w:history="1">
+      <w:pPr>
+        <w:rPr>
+          <w:sz w:val="20"/>
+          <w:szCs w:val="20"/>
+        </w:rPr>
+      </w:pPr>
+      <w:hyperlink r:id="rId43" w:history="1">
         <w:r>
           <w:rPr>
             <w:rStyle w:val="Hipervnculo"/>
+            <w:sz w:val="20"/>
+            <w:szCs w:val="20"/>
           </w:rPr>
           <w:t>https://javierona.net/ingenieria/peltier/</w:t>
         </w:r>
       </w:hyperlink>
     </w:p>
     <w:p>
-      <w:hyperlink r:id="rId36" w:history="1">
+      <w:pPr>
+        <w:rPr>
+          <w:sz w:val="20"/>
+          <w:szCs w:val="20"/>
+        </w:rPr>
+      </w:pPr>
+      <w:hyperlink r:id="rId44" w:history="1">
         <w:r>
           <w:rPr>
             <w:rStyle w:val="Hipervnculo"/>
+            <w:sz w:val="20"/>
+            <w:szCs w:val="20"/>
           </w:rPr>
           <w:t>https://www.luisllamas.es/arduino-salida-rele/</w:t>
         </w:r>
       </w:hyperlink>
     </w:p>
     <w:p>
-      <w:hyperlink r:id="rId37" w:history="1">
+      <w:pPr>
+        <w:rPr>
+          <w:sz w:val="20"/>
+          <w:szCs w:val="20"/>
+        </w:rPr>
+      </w:pPr>
+      <w:hyperlink r:id="rId45" w:history="1">
         <w:r>
           <w:rPr>
             <w:rStyle w:val="Hipervnculo"/>
+            <w:sz w:val="20"/>
+            <w:szCs w:val="20"/>
           </w:rPr>
           <w:t>https://es.wikipedia.org/wiki/Disipador</w:t>
         </w:r>
       </w:hyperlink>
     </w:p>
     <w:p>
-      <w:hyperlink r:id="rId38" w:history="1">
+      <w:pPr>
+        <w:rPr>
+          <w:sz w:val="20"/>
+          <w:szCs w:val="20"/>
+        </w:rPr>
+      </w:pPr>
+      <w:hyperlink r:id="rId46" w:history="1">
         <w:r>
           <w:rPr>
             <w:rStyle w:val="Hipervnculo"/>
+            <w:sz w:val="20"/>
+            <w:szCs w:val="20"/>
           </w:rPr>
           <w:t>http://www.informaticamoderna.com/Fuente_ATX.htm</w:t>
         </w:r>
@@ -8536,30 +10163,42 @@
       <w:pPr>
         <w:rPr>
           <w:rStyle w:val="Hipervnculo"/>
-        </w:rPr>
-      </w:pPr>
-      <w:hyperlink r:id="rId39" w:history="1">
+          <w:sz w:val="20"/>
+          <w:szCs w:val="20"/>
+        </w:rPr>
+      </w:pPr>
+      <w:hyperlink r:id="rId47" w:history="1">
         <w:r>
           <w:rPr>
             <w:rStyle w:val="Hipervnculo"/>
+            <w:sz w:val="20"/>
+            <w:szCs w:val="20"/>
           </w:rPr>
           <w:t>https://okdiario.com/curiosidades/como-funciona-led-450024</w:t>
         </w:r>
       </w:hyperlink>
     </w:p>
     <w:p>
-      <w:hyperlink r:id="rId40" w:history="1">
+      <w:pPr>
+        <w:rPr>
+          <w:sz w:val="20"/>
+          <w:szCs w:val="20"/>
+        </w:rPr>
+      </w:pPr>
+      <w:hyperlink r:id="rId48" w:history="1">
         <w:r>
           <w:rPr>
             <w:rStyle w:val="Hipervnculo"/>
+            <w:sz w:val="20"/>
+            <w:szCs w:val="20"/>
           </w:rPr>
           <w:t>https://www.lucidchart.com/pages/es/que-es-un-diagrama-de-flujo</w:t>
         </w:r>
       </w:hyperlink>
     </w:p>
     <w:sectPr>
-      <w:headerReference w:type="default" r:id="rId41"/>
-      <w:footerReference w:type="default" r:id="rId42"/>
+      <w:headerReference w:type="default" r:id="rId49"/>
+      <w:footerReference w:type="default" r:id="rId50"/>
       <w:pgSz w:w="12240" w:h="15840"/>
       <w:pgMar w:top="1418" w:right="1701" w:bottom="1418" w:left="1701" w:header="567" w:footer="709" w:gutter="0"/>
       <w:cols w:space="708"/>
@@ -12609,7 +14248,7 @@
       </w:pPr>
     </w:pPrDefault>
   </w:docDefaults>
-  <w:latentStyles w:defLockedState="0" w:defUIPriority="99" w:defSemiHidden="0" w:defUnhideWhenUsed="0" w:defQFormat="0" w:count="376">
+  <w:latentStyles w:defLockedState="0" w:defUIPriority="99" w:defSemiHidden="0" w:defUnhideWhenUsed="0" w:defQFormat="0" w:count="375">
     <w:lsdException w:name="Normal" w:uiPriority="0" w:qFormat="1"/>
     <w:lsdException w:name="heading 1" w:uiPriority="9" w:qFormat="1"/>
     <w:lsdException w:name="heading 2" w:semiHidden="1" w:uiPriority="9" w:unhideWhenUsed="1" w:qFormat="1"/>
@@ -12715,6 +14354,7 @@
     <w:lsdException w:name="HTML Sample" w:semiHidden="1" w:unhideWhenUsed="1"/>
     <w:lsdException w:name="HTML Typewriter" w:semiHidden="1" w:unhideWhenUsed="1"/>
     <w:lsdException w:name="HTML Variable" w:semiHidden="1" w:unhideWhenUsed="1"/>
+    <w:lsdException w:name="Normal Table" w:semiHidden="1" w:unhideWhenUsed="1"/>
     <w:lsdException w:name="annotation subject" w:semiHidden="1" w:unhideWhenUsed="1"/>
     <w:lsdException w:name="No List" w:semiHidden="1" w:unhideWhenUsed="1"/>
     <w:lsdException w:name="Outline List 1" w:semiHidden="1" w:unhideWhenUsed="1"/>
@@ -12761,8 +14401,10 @@
     <w:lsdException w:name="Table Subtle 2" w:semiHidden="1" w:unhideWhenUsed="1"/>
     <w:lsdException w:name="Table Web 1" w:semiHidden="1" w:unhideWhenUsed="1"/>
     <w:lsdException w:name="Table Web 2" w:semiHidden="1" w:unhideWhenUsed="1"/>
+    <w:lsdException w:name="Table Web 3" w:semiHidden="1" w:unhideWhenUsed="1"/>
     <w:lsdException w:name="Balloon Text" w:semiHidden="1" w:unhideWhenUsed="1"/>
     <w:lsdException w:name="Table Grid" w:uiPriority="39"/>
+    <w:lsdException w:name="Table Theme" w:semiHidden="1" w:unhideWhenUsed="1"/>
     <w:lsdException w:name="Placeholder Text" w:semiHidden="1"/>
     <w:lsdException w:name="No Spacing" w:uiPriority="1" w:qFormat="1"/>
     <w:lsdException w:name="Light Shading" w:uiPriority="60"/>
@@ -12982,7 +14624,6 @@
     <w:lsdException w:name="Smart Hyperlink" w:semiHidden="1" w:unhideWhenUsed="1"/>
     <w:lsdException w:name="Hashtag" w:semiHidden="1" w:unhideWhenUsed="1"/>
     <w:lsdException w:name="Unresolved Mention" w:semiHidden="1" w:unhideWhenUsed="1"/>
-    <w:lsdException w:name="Smart Link" w:semiHidden="1" w:unhideWhenUsed="1"/>
   </w:latentStyles>
   <w:style w:type="paragraph" w:default="1" w:styleId="Normal">
     <w:name w:val="Normal"/>
@@ -13820,7 +15461,7 @@
 </file>
 
 <file path=customXml/itemProps1.xml><?xml version="1.0" encoding="utf-8"?>
-<ds:datastoreItem xmlns:ds="http://schemas.openxmlformats.org/officeDocument/2006/customXml" ds:itemID="{1A6D9F29-6BC4-43D0-986C-C2CE06A7CCE6}">
+<ds:datastoreItem xmlns:ds="http://schemas.openxmlformats.org/officeDocument/2006/customXml" ds:itemID="{B86EC300-F010-48EC-B95D-2B47B11A75E7}">
   <ds:schemaRefs>
     <ds:schemaRef ds:uri="http://schemas.openxmlformats.org/officeDocument/2006/bibliography"/>
   </ds:schemaRefs>

</xml_diff>